<commit_message>
Sprint7[References updated and 1000 words to go]
</commit_message>
<xml_diff>
--- a/Report/Sprints/Sprint7.docx
+++ b/Report/Sprints/Sprint7.docx
@@ -74,31 +74,274 @@
       <w:r>
         <w:t>Research</w:t>
       </w:r>
+      <w:r>
+        <w:t xml:space="preserve"> / Implementation</w:t>
+      </w:r>
+    </w:p>
+    <w:p>
+      <w:pPr>
+        <w:pStyle w:val="Heading4"/>
+        <w:ind w:left="0"/>
+      </w:pPr>
+      <w:r>
+        <w:t>What is erosion?</w:t>
+      </w:r>
+    </w:p>
+    <w:p>
+      <w:pPr>
+        <w:pStyle w:val="Heading5"/>
+      </w:pPr>
+      <w:bookmarkStart w:id="0" w:name="_GoBack"/>
+      <w:r>
+        <w:t>Introduction</w:t>
+      </w:r>
+    </w:p>
+    <w:p>
+      <w:r>
+        <w:t>Erosion is a process that occurs in nature</w:t>
+      </w:r>
+      <w:r>
+        <w:t>. This process is responsible for removing sediment from certain materials, like soil or rock, and carry this sediment to another location.</w:t>
+      </w:r>
+    </w:p>
+    <w:p>
+      <w:r>
+        <w:t>Erosion can be divided into different types: water erosion, glacial erosion, snow erosion, wind erosion, zoogenic erosion and anthropogenic erosion.</w:t>
+      </w:r>
+    </w:p>
+    <w:p>
+      <w:proofErr w:type="gramStart"/>
+      <w:r>
+        <w:t>Due to the fact that</w:t>
+      </w:r>
+      <w:proofErr w:type="gramEnd"/>
+      <w:r>
+        <w:t xml:space="preserve"> the erosion algorithm for this project is going to be water erosion, all the other erosion</w:t>
+      </w:r>
+      <w:r>
+        <w:t xml:space="preserve"> types</w:t>
+      </w:r>
+      <w:r>
+        <w:t xml:space="preserve"> are not going to be covered in this document.</w:t>
+      </w:r>
     </w:p>
     <w:p>
       <w:pPr>
         <w:spacing w:line="259" w:lineRule="auto"/>
         <w:jc w:val="left"/>
-      </w:pPr>
-      <w:r>
-        <w:t xml:space="preserve">After researching for a few hours, the author came across an application named Instant Terra, this is a 3D application made in C++ for Procedural Terrain Generation. I used this application and got an idea in what I should expect from the hydraulic erosion in my terrain (Figure 1, Figure 2 and Figure 3). </w:t>
-      </w:r>
-    </w:p>
-    <w:p>
-      <w:pPr>
-        <w:keepNext/>
+        <w:rPr>
+          <w:rFonts w:eastAsiaTheme="majorEastAsia" w:cstheme="majorBidi"/>
+          <w:color w:val="2F5496" w:themeColor="accent1" w:themeShade="BF"/>
+          <w:sz w:val="26"/>
+        </w:rPr>
+      </w:pPr>
+      <w:r>
+        <w:br w:type="page"/>
+      </w:r>
+    </w:p>
+    <w:p>
+      <w:pPr>
+        <w:pStyle w:val="Heading5"/>
+      </w:pPr>
+      <w:r>
+        <w:lastRenderedPageBreak/>
+        <w:t>Water Erosion</w:t>
+      </w:r>
+    </w:p>
+    <w:p>
+      <w:pPr>
+        <w:pStyle w:val="Heading6"/>
+      </w:pPr>
+      <w:r>
+        <w:t>Introduction</w:t>
+      </w:r>
+    </w:p>
+    <w:p>
+      <w:r>
+        <w:t>Water erosion happens when the particles of water</w:t>
+      </w:r>
+      <w:r>
+        <w:t xml:space="preserve"> </w:t>
+      </w:r>
+      <w:proofErr w:type="gramStart"/>
+      <w:r>
+        <w:t>come in contact with</w:t>
+      </w:r>
+      <w:proofErr w:type="gramEnd"/>
+      <w:r>
+        <w:t xml:space="preserve"> a saturated soil or in a greater</w:t>
+      </w:r>
+      <w:r>
+        <w:t xml:space="preserve"> rate at which water can infiltrate</w:t>
+      </w:r>
+      <w:r>
+        <w:t xml:space="preserve">. It is composed by two process, the first is the erosion of the soil and the second is transporting the soil into the flow and start the deposition process. </w:t>
+      </w:r>
+      <w:r>
+        <w:t xml:space="preserve"> </w:t>
+      </w:r>
+    </w:p>
+    <w:p>
+      <w:pPr>
+        <w:rPr>
+          <w:rFonts w:eastAsiaTheme="majorEastAsia" w:cstheme="majorBidi"/>
+          <w:color w:val="1F3763" w:themeColor="accent1" w:themeShade="7F"/>
+        </w:rPr>
+      </w:pPr>
+      <w:r>
+        <w:t xml:space="preserve">Water erosion </w:t>
+      </w:r>
+      <w:r>
+        <w:t>can be</w:t>
+      </w:r>
+      <w:r>
+        <w:t xml:space="preserve"> divided into four different types: sheet erosion, rill erosion, gully erosion and streambank erosion. </w:t>
+      </w:r>
+    </w:p>
+    <w:p>
+      <w:pPr>
+        <w:pStyle w:val="Heading6"/>
+      </w:pPr>
+      <w:r>
+        <w:t>Sheet</w:t>
+      </w:r>
+      <w:r>
+        <w:t xml:space="preserve"> Erosion</w:t>
+      </w:r>
+    </w:p>
+    <w:p>
+      <w:r>
+        <w:t>Sheet erosion</w:t>
+      </w:r>
+      <w:r>
+        <w:t xml:space="preserve"> occurs in soils where the surface is mainly smooth and with a uniform slope. This type of erosion is</w:t>
+      </w:r>
+      <w:r>
+        <w:t xml:space="preserve"> responsible for removing</w:t>
+      </w:r>
+      <w:r>
+        <w:t xml:space="preserve"> uniform</w:t>
+      </w:r>
+      <w:r>
+        <w:t xml:space="preserve"> thin layers of soil</w:t>
+      </w:r>
+      <w:r>
+        <w:t xml:space="preserve"> on the entire field</w:t>
+      </w:r>
+      <w:r>
+        <w:t xml:space="preserve"> during a long period of time. </w:t>
+      </w:r>
+      <w:r>
+        <w:t>So, it is possible to imagine that</w:t>
+      </w:r>
+      <w:r>
+        <w:t xml:space="preserve"> after a few years </w:t>
+      </w:r>
+      <w:r>
+        <w:t xml:space="preserve">of removing thin layers, the terrain can be eroded by a significant amount </w:t>
+      </w:r>
+      <w:r>
+        <w:t>(</w:t>
+      </w:r>
+      <w:proofErr w:type="spellStart"/>
+      <w:r>
+        <w:t>Fairbridge</w:t>
+      </w:r>
+      <w:proofErr w:type="spellEnd"/>
+      <w:r>
+        <w:t xml:space="preserve"> 1968)</w:t>
+      </w:r>
+      <w:r>
+        <w:t xml:space="preserve">. </w:t>
+      </w:r>
+    </w:p>
+    <w:p>
+      <w:r>
+        <w:t xml:space="preserve">Two basic erosion processes are involved </w:t>
+      </w:r>
+      <w:r>
+        <w:t>i</w:t>
+      </w:r>
+      <w:r>
+        <w:t xml:space="preserve">n this type of erosion. First, the water collects the particles of soil and stores them as sediment into the water flow and second </w:t>
+      </w:r>
+      <w:r>
+        <w:t>the particles</w:t>
+      </w:r>
+      <w:r>
+        <w:t xml:space="preserve"> are</w:t>
+      </w:r>
+      <w:r>
+        <w:t xml:space="preserve"> then</w:t>
+      </w:r>
+      <w:r>
+        <w:t xml:space="preserve"> transported away from the</w:t>
+      </w:r>
+      <w:r>
+        <w:t xml:space="preserve"> its</w:t>
+      </w:r>
+      <w:r>
+        <w:t xml:space="preserve"> original location</w:t>
+      </w:r>
+      <w:r>
+        <w:t xml:space="preserve"> to be deposited</w:t>
+      </w:r>
+      <w:r>
+        <w:t xml:space="preserve"> afterwards</w:t>
+      </w:r>
+      <w:r>
+        <w:t xml:space="preserve"> as</w:t>
+      </w:r>
+      <w:r>
+        <w:t xml:space="preserve"> sediment</w:t>
+      </w:r>
+      <w:r>
+        <w:t>.</w:t>
+      </w:r>
+    </w:p>
+    <w:p>
+      <w:pPr>
         <w:spacing w:line="259" w:lineRule="auto"/>
         <w:jc w:val="left"/>
+        <w:rPr>
+          <w:rFonts w:eastAsiaTheme="majorEastAsia" w:cstheme="majorBidi"/>
+          <w:color w:val="1F3763" w:themeColor="accent1" w:themeShade="7F"/>
+        </w:rPr>
+      </w:pPr>
+      <w:r>
+        <w:br w:type="page"/>
+      </w:r>
+    </w:p>
+    <w:p>
+      <w:pPr>
+        <w:pStyle w:val="Heading6"/>
+      </w:pPr>
+      <w:r>
+        <w:lastRenderedPageBreak/>
+        <w:t>Rill erosion</w:t>
+      </w:r>
+    </w:p>
+    <w:p>
+      <w:r>
+        <w:t xml:space="preserve">Rill erosion </w:t>
+      </w:r>
+      <w:r>
+        <w:t>occurs when the water from rain accumulates on a top of a terrain and then begins to flow, using the path of least resistance, creating paths or rills on the terrain itself [Figure 1].</w:t>
+      </w:r>
+    </w:p>
+    <w:p>
+      <w:pPr>
+        <w:keepNext/>
       </w:pPr>
       <w:r>
         <w:rPr>
           <w:noProof/>
         </w:rPr>
         <w:drawing>
-          <wp:inline distT="0" distB="0" distL="0" distR="0" wp14:anchorId="25ED4963" wp14:editId="1B253123">
-            <wp:extent cx="3238500" cy="1085469"/>
-            <wp:effectExtent l="0" t="0" r="0" b="635"/>
-            <wp:docPr id="7" name="Picture 7"/>
+          <wp:inline distT="0" distB="0" distL="0" distR="0" wp14:anchorId="10345BD3" wp14:editId="7875B1C6">
+            <wp:extent cx="2199736" cy="1565468"/>
+            <wp:effectExtent l="0" t="0" r="0" b="0"/>
+            <wp:docPr id="14" name="Picture 14" descr="https://milford.nserl.purdue.edu/weppdocs/overview/images/rillb.gif"/>
             <wp:cNvGraphicFramePr>
               <a:graphicFrameLocks xmlns:a="http://schemas.openxmlformats.org/drawingml/2006/main" noChangeAspect="1"/>
             </wp:cNvGraphicFramePr>
@@ -106,23 +349,36 @@
               <a:graphicData uri="http://schemas.openxmlformats.org/drawingml/2006/picture">
                 <pic:pic xmlns:pic="http://schemas.openxmlformats.org/drawingml/2006/picture">
                   <pic:nvPicPr>
-                    <pic:cNvPr id="1" name=""/>
-                    <pic:cNvPicPr/>
+                    <pic:cNvPr id="0" name="Picture 1" descr="https://milford.nserl.purdue.edu/weppdocs/overview/images/rillb.gif"/>
+                    <pic:cNvPicPr>
+                      <a:picLocks noChangeAspect="1" noChangeArrowheads="1"/>
+                    </pic:cNvPicPr>
                   </pic:nvPicPr>
                   <pic:blipFill>
-                    <a:blip r:embed="rId8"/>
+                    <a:blip r:embed="rId8">
+                      <a:extLst>
+                        <a:ext uri="{28A0092B-C50C-407E-A947-70E740481C1C}">
+                          <a14:useLocalDpi xmlns:a14="http://schemas.microsoft.com/office/drawing/2010/main" val="0"/>
+                        </a:ext>
+                      </a:extLst>
+                    </a:blip>
+                    <a:srcRect/>
                     <a:stretch>
                       <a:fillRect/>
                     </a:stretch>
                   </pic:blipFill>
-                  <pic:spPr>
+                  <pic:spPr bwMode="auto">
                     <a:xfrm>
                       <a:off x="0" y="0"/>
-                      <a:ext cx="3251013" cy="1089663"/>
+                      <a:ext cx="2215473" cy="1576667"/>
                     </a:xfrm>
                     <a:prstGeom prst="rect">
                       <a:avLst/>
                     </a:prstGeom>
+                    <a:noFill/>
+                    <a:ln>
+                      <a:noFill/>
+                    </a:ln>
                   </pic:spPr>
                 </pic:pic>
               </a:graphicData>
@@ -134,51 +390,135 @@
     <w:p>
       <w:pPr>
         <w:pStyle w:val="Caption"/>
+      </w:pPr>
+      <w:r>
+        <w:t xml:space="preserve">Figure </w:t>
+      </w:r>
+      <w:r>
+        <w:fldChar w:fldCharType="begin"/>
+      </w:r>
+      <w:r>
+        <w:instrText xml:space="preserve"> SEQ Figure \* ARABIC </w:instrText>
+      </w:r>
+      <w:r>
+        <w:fldChar w:fldCharType="separate"/>
+      </w:r>
+      <w:r>
+        <w:rPr>
+          <w:noProof/>
+        </w:rPr>
+        <w:t>1</w:t>
+      </w:r>
+      <w:r>
+        <w:fldChar w:fldCharType="end"/>
+      </w:r>
+      <w:r>
+        <w:t xml:space="preserve"> - Example of Rill Erosion</w:t>
+      </w:r>
+    </w:p>
+    <w:p>
+      <w:pPr>
+        <w:spacing w:line="259" w:lineRule="auto"/>
         <w:jc w:val="left"/>
       </w:pPr>
-      <w:r>
-        <w:t xml:space="preserve">Figure </w:t>
-      </w:r>
-      <w:r>
-        <w:fldChar w:fldCharType="begin"/>
-      </w:r>
-      <w:r>
-        <w:instrText xml:space="preserve"> SEQ Figure \* ARABIC </w:instrText>
-      </w:r>
-      <w:r>
-        <w:fldChar w:fldCharType="separate"/>
-      </w:r>
+    </w:p>
+    <w:p>
+      <w:r>
+        <w:t>The amount of sediment removed from the soil is proportional to the square velocity of the water flow</w:t>
+      </w:r>
+      <w:r>
+        <w:t>. So, in other words, this means that if the velocity is 4 feet per second then the capacity of removing sediment from the soil is going to be sixteen times greater</w:t>
+      </w:r>
+      <w:r>
+        <w:t xml:space="preserve">. To conclude is possible to see that the greater the water velocity the greater the sediment capacity from the water is going to be </w:t>
+      </w:r>
+      <w:r>
+        <w:t>(Food and Agriculture Organization 1978)</w:t>
+      </w:r>
+      <w:r>
+        <w:t>.</w:t>
+      </w:r>
+    </w:p>
+    <w:bookmarkEnd w:id="0"/>
+    <w:p/>
+    <w:p>
+      <w:pPr>
+        <w:spacing w:line="259" w:lineRule="auto"/>
+        <w:jc w:val="left"/>
+      </w:pPr>
+      <w:r>
+        <w:br w:type="page"/>
+      </w:r>
+    </w:p>
+    <w:p>
+      <w:r>
+        <w:lastRenderedPageBreak/>
+        <w:t>After researching for a few hours, the author came across an application named Instant Terra, this is a 3D application made in C++ for Procedural Terrain Generation.</w:t>
+      </w:r>
+      <w:r>
+        <w:t xml:space="preserve"> T</w:t>
+      </w:r>
+      <w:r>
+        <w:t>his application</w:t>
+      </w:r>
+      <w:r>
+        <w:t xml:space="preserve"> was used to get an</w:t>
+      </w:r>
+      <w:r>
+        <w:t xml:space="preserve"> idea in what should</w:t>
+      </w:r>
+      <w:r>
+        <w:t xml:space="preserve"> be</w:t>
+      </w:r>
+      <w:r>
+        <w:t xml:space="preserve"> expect</w:t>
+      </w:r>
+      <w:r>
+        <w:t>ed</w:t>
+      </w:r>
+      <w:r>
+        <w:t xml:space="preserve"> from hydraulic erosion </w:t>
+      </w:r>
+      <w:r>
+        <w:t>[</w:t>
+      </w:r>
+      <w:r>
+        <w:t>Figure 1</w:t>
+      </w:r>
+      <w:r>
+        <w:t>] [</w:t>
+      </w:r>
+      <w:r>
+        <w:t>Figure 2</w:t>
+      </w:r>
+      <w:r>
+        <w:t>] [</w:t>
+      </w:r>
+      <w:r>
+        <w:t>Figure 3</w:t>
+      </w:r>
+      <w:r>
+        <w:t>]</w:t>
+      </w:r>
+      <w:r>
+        <w:t xml:space="preserve">. </w:t>
+      </w:r>
+    </w:p>
+    <w:p>
+      <w:pPr>
+        <w:keepNext/>
+        <w:spacing w:line="259" w:lineRule="auto"/>
+        <w:jc w:val="left"/>
+      </w:pPr>
       <w:r>
         <w:rPr>
           <w:noProof/>
         </w:rPr>
-        <w:t>2</w:t>
-      </w:r>
-      <w:r>
-        <w:rPr>
-          <w:noProof/>
-        </w:rPr>
-        <w:fldChar w:fldCharType="end"/>
-      </w:r>
-      <w:r>
-        <w:t xml:space="preserve"> - Instant Terra, terrain without hydraulic erosion</w:t>
-      </w:r>
-    </w:p>
-    <w:p>
-      <w:pPr>
-        <w:pStyle w:val="Caption"/>
-        <w:keepNext/>
-        <w:jc w:val="left"/>
-      </w:pPr>
-      <w:r>
-        <w:rPr>
-          <w:noProof/>
-        </w:rPr>
         <w:drawing>
-          <wp:inline distT="0" distB="0" distL="0" distR="0" wp14:anchorId="7CDABAD7" wp14:editId="6E3ED3F9">
-            <wp:extent cx="3257550" cy="1235090"/>
-            <wp:effectExtent l="0" t="0" r="0" b="3175"/>
-            <wp:docPr id="11" name="Picture 11"/>
+          <wp:inline distT="0" distB="0" distL="0" distR="0" wp14:anchorId="25ED4963" wp14:editId="1B253123">
+            <wp:extent cx="3238500" cy="1085469"/>
+            <wp:effectExtent l="0" t="0" r="0" b="635"/>
+            <wp:docPr id="7" name="Picture 7"/>
             <wp:cNvGraphicFramePr>
               <a:graphicFrameLocks xmlns:a="http://schemas.openxmlformats.org/drawingml/2006/main" noChangeAspect="1"/>
             </wp:cNvGraphicFramePr>
@@ -198,7 +538,7 @@
                   <pic:spPr>
                     <a:xfrm>
                       <a:off x="0" y="0"/>
-                      <a:ext cx="3266011" cy="1238298"/>
+                      <a:ext cx="3251013" cy="1089663"/>
                     </a:xfrm>
                     <a:prstGeom prst="rect">
                       <a:avLst/>
@@ -232,26 +572,33 @@
         <w:rPr>
           <w:noProof/>
         </w:rPr>
-        <w:t>3</w:t>
-      </w:r>
+        <w:t>2</w:t>
+      </w:r>
+      <w:r>
+        <w:fldChar w:fldCharType="end"/>
+      </w:r>
+      <w:r>
+        <w:t xml:space="preserve"> - </w:t>
+      </w:r>
+      <w:r>
+        <w:t>Instant Terra, terrain without hydraulic erosion</w:t>
+      </w:r>
+    </w:p>
+    <w:p>
+      <w:pPr>
+        <w:pStyle w:val="Caption"/>
+        <w:keepNext/>
+        <w:jc w:val="left"/>
+      </w:pPr>
       <w:r>
         <w:rPr>
           <w:noProof/>
         </w:rPr>
-        <w:fldChar w:fldCharType="end"/>
-      </w:r>
-      <w:r>
-        <w:t xml:space="preserve"> - Instant Terra, terrain with hydraulic erosion</w:t>
-      </w:r>
-      <w:r>
-        <w:rPr>
-          <w:noProof/>
-        </w:rPr>
         <w:drawing>
-          <wp:inline distT="0" distB="0" distL="0" distR="0" wp14:anchorId="7B56D9AF" wp14:editId="4DEA13DF">
-            <wp:extent cx="2105025" cy="1724025"/>
-            <wp:effectExtent l="0" t="0" r="9525" b="9525"/>
-            <wp:docPr id="12" name="Picture 12"/>
+          <wp:inline distT="0" distB="0" distL="0" distR="0" wp14:anchorId="7CDABAD7" wp14:editId="6E3ED3F9">
+            <wp:extent cx="3257550" cy="1235090"/>
+            <wp:effectExtent l="0" t="0" r="0" b="3175"/>
+            <wp:docPr id="11" name="Picture 11"/>
             <wp:cNvGraphicFramePr>
               <a:graphicFrameLocks xmlns:a="http://schemas.openxmlformats.org/drawingml/2006/main" noChangeAspect="1"/>
             </wp:cNvGraphicFramePr>
@@ -271,6 +618,79 @@
                   <pic:spPr>
                     <a:xfrm>
                       <a:off x="0" y="0"/>
+                      <a:ext cx="3266011" cy="1238298"/>
+                    </a:xfrm>
+                    <a:prstGeom prst="rect">
+                      <a:avLst/>
+                    </a:prstGeom>
+                  </pic:spPr>
+                </pic:pic>
+              </a:graphicData>
+            </a:graphic>
+          </wp:inline>
+        </w:drawing>
+      </w:r>
+    </w:p>
+    <w:p>
+      <w:pPr>
+        <w:pStyle w:val="Caption"/>
+        <w:jc w:val="left"/>
+      </w:pPr>
+      <w:r>
+        <w:t xml:space="preserve">Figure </w:t>
+      </w:r>
+      <w:r>
+        <w:fldChar w:fldCharType="begin"/>
+      </w:r>
+      <w:r>
+        <w:instrText xml:space="preserve"> SEQ Figure \* ARABIC </w:instrText>
+      </w:r>
+      <w:r>
+        <w:fldChar w:fldCharType="separate"/>
+      </w:r>
+      <w:r>
+        <w:rPr>
+          <w:noProof/>
+        </w:rPr>
+        <w:t>3</w:t>
+      </w:r>
+      <w:r>
+        <w:rPr>
+          <w:noProof/>
+        </w:rPr>
+        <w:fldChar w:fldCharType="end"/>
+      </w:r>
+      <w:r>
+        <w:t xml:space="preserve"> - Instant Terra, terrain with hydraulic erosion</w:t>
+      </w:r>
+      <w:r>
+        <w:rPr>
+          <w:noProof/>
+        </w:rPr>
+        <w:drawing>
+          <wp:inline distT="0" distB="0" distL="0" distR="0" wp14:anchorId="7B56D9AF" wp14:editId="4DEA13DF">
+            <wp:extent cx="2105025" cy="1724025"/>
+            <wp:effectExtent l="0" t="0" r="9525" b="9525"/>
+            <wp:docPr id="12" name="Picture 12"/>
+            <wp:cNvGraphicFramePr>
+              <a:graphicFrameLocks xmlns:a="http://schemas.openxmlformats.org/drawingml/2006/main" noChangeAspect="1"/>
+            </wp:cNvGraphicFramePr>
+            <a:graphic xmlns:a="http://schemas.openxmlformats.org/drawingml/2006/main">
+              <a:graphicData uri="http://schemas.openxmlformats.org/drawingml/2006/picture">
+                <pic:pic xmlns:pic="http://schemas.openxmlformats.org/drawingml/2006/picture">
+                  <pic:nvPicPr>
+                    <pic:cNvPr id="1" name=""/>
+                    <pic:cNvPicPr/>
+                  </pic:nvPicPr>
+                  <pic:blipFill>
+                    <a:blip r:embed="rId11"/>
+                    <a:stretch>
+                      <a:fillRect/>
+                    </a:stretch>
+                  </pic:blipFill>
+                  <pic:spPr>
+                    <a:xfrm>
+                      <a:off x="0" y="0"/>
                       <a:ext cx="2118009" cy="1734659"/>
                     </a:xfrm>
                     <a:prstGeom prst="rect">
@@ -324,10 +744,7 @@
       </w:r>
     </w:p>
     <w:p>
-      <w:bookmarkStart w:id="0" w:name="_GoBack"/>
-      <w:bookmarkEnd w:id="0"/>
-      <w:r>
-        <w:lastRenderedPageBreak/>
+      <w:r>
         <w:t xml:space="preserve">The algorithm that the author of this project created is inspired in the water erosion algorithm create by </w:t>
       </w:r>
       <w:r>
@@ -351,7 +768,31 @@
         <w:t xml:space="preserve"> </w:t>
       </w:r>
       <w:r>
-        <w:t xml:space="preserve">It is a based particle simulation in which single water particles are placed into the map, where each particle has the capacity of eroding the terrain and deposit sediment. </w:t>
+        <w:t xml:space="preserve">It is based </w:t>
+      </w:r>
+      <w:r>
+        <w:t xml:space="preserve">on the </w:t>
+      </w:r>
+      <w:r>
+        <w:t>particle simulation in which</w:t>
+      </w:r>
+      <w:r>
+        <w:t xml:space="preserve"> every</w:t>
+      </w:r>
+      <w:r>
+        <w:t xml:space="preserve"> single water particle </w:t>
+      </w:r>
+      <w:r>
+        <w:t>is</w:t>
+      </w:r>
+      <w:r>
+        <w:t xml:space="preserve"> placed into the map,</w:t>
+      </w:r>
+      <w:r>
+        <w:t xml:space="preserve"> and</w:t>
+      </w:r>
+      <w:r>
+        <w:t xml:space="preserve"> as the capacity of eroding the terrain and deposit sediment. </w:t>
       </w:r>
     </w:p>
     <w:p>
@@ -390,6 +831,7 @@
         </w:numPr>
       </w:pPr>
       <w:r>
+        <w:lastRenderedPageBreak/>
         <w:t>Particles do not interact</w:t>
       </w:r>
     </w:p>
@@ -586,7 +1028,7 @@
                     </pic:cNvPicPr>
                   </pic:nvPicPr>
                   <pic:blipFill>
-                    <a:blip r:embed="rId11">
+                    <a:blip r:embed="rId12">
                       <a:extLst>
                         <a:ext uri="{28A0092B-C50C-407E-A947-70E740481C1C}">
                           <a14:useLocalDpi xmlns:a14="http://schemas.microsoft.com/office/drawing/2010/main" val="0"/>
@@ -630,14 +1072,27 @@
       <w:r>
         <w:t xml:space="preserve">Figure </w:t>
       </w:r>
-      <w:fldSimple w:instr=" SEQ Figure \* ARABIC ">
-        <w:r>
-          <w:rPr>
-            <w:noProof/>
-          </w:rPr>
-          <w:t>1</w:t>
-        </w:r>
-      </w:fldSimple>
+      <w:r>
+        <w:fldChar w:fldCharType="begin"/>
+      </w:r>
+      <w:r>
+        <w:instrText xml:space="preserve"> SEQ Figure \* ARABIC </w:instrText>
+      </w:r>
+      <w:r>
+        <w:fldChar w:fldCharType="separate"/>
+      </w:r>
+      <w:r>
+        <w:rPr>
+          <w:noProof/>
+        </w:rPr>
+        <w:t>5</w:t>
+      </w:r>
+      <w:r>
+        <w:rPr>
+          <w:noProof/>
+        </w:rPr>
+        <w:fldChar w:fldCharType="end"/>
+      </w:r>
       <w:r>
         <w:t xml:space="preserve"> - Water Flow</w:t>
       </w:r>
@@ -1006,7 +1461,7 @@
                     <pic:cNvPicPr/>
                   </pic:nvPicPr>
                   <pic:blipFill>
-                    <a:blip r:embed="rId12"/>
+                    <a:blip r:embed="rId13"/>
                     <a:stretch>
                       <a:fillRect/>
                     </a:stretch>
@@ -1035,46 +1490,6 @@
             <wp:extent cx="5975968" cy="266700"/>
             <wp:effectExtent l="0" t="0" r="6350" b="0"/>
             <wp:docPr id="16" name="Picture 16"/>
-            <wp:cNvGraphicFramePr>
-              <a:graphicFrameLocks xmlns:a="http://schemas.openxmlformats.org/drawingml/2006/main" noChangeAspect="1"/>
-            </wp:cNvGraphicFramePr>
-            <a:graphic xmlns:a="http://schemas.openxmlformats.org/drawingml/2006/main">
-              <a:graphicData uri="http://schemas.openxmlformats.org/drawingml/2006/picture">
-                <pic:pic xmlns:pic="http://schemas.openxmlformats.org/drawingml/2006/picture">
-                  <pic:nvPicPr>
-                    <pic:cNvPr id="1" name=""/>
-                    <pic:cNvPicPr/>
-                  </pic:nvPicPr>
-                  <pic:blipFill>
-                    <a:blip r:embed="rId13"/>
-                    <a:stretch>
-                      <a:fillRect/>
-                    </a:stretch>
-                  </pic:blipFill>
-                  <pic:spPr>
-                    <a:xfrm>
-                      <a:off x="0" y="0"/>
-                      <a:ext cx="5998074" cy="267687"/>
-                    </a:xfrm>
-                    <a:prstGeom prst="rect">
-                      <a:avLst/>
-                    </a:prstGeom>
-                  </pic:spPr>
-                </pic:pic>
-              </a:graphicData>
-            </a:graphic>
-          </wp:inline>
-        </w:drawing>
-      </w:r>
-      <w:r>
-        <w:rPr>
-          <w:noProof/>
-        </w:rPr>
-        <w:drawing>
-          <wp:inline distT="0" distB="0" distL="0" distR="0" wp14:anchorId="39BF5185" wp14:editId="7BA740EA">
-            <wp:extent cx="4476750" cy="333375"/>
-            <wp:effectExtent l="0" t="0" r="0" b="9525"/>
-            <wp:docPr id="18" name="Picture 18"/>
             <wp:cNvGraphicFramePr>
               <a:graphicFrameLocks xmlns:a="http://schemas.openxmlformats.org/drawingml/2006/main" noChangeAspect="1"/>
             </wp:cNvGraphicFramePr>
@@ -1094,7 +1509,7 @@
                   <pic:spPr>
                     <a:xfrm>
                       <a:off x="0" y="0"/>
-                      <a:ext cx="4476750" cy="333375"/>
+                      <a:ext cx="5998074" cy="267687"/>
                     </a:xfrm>
                     <a:prstGeom prst="rect">
                       <a:avLst/>
@@ -1111,10 +1526,10 @@
           <w:noProof/>
         </w:rPr>
         <w:drawing>
-          <wp:inline distT="0" distB="0" distL="0" distR="0" wp14:anchorId="2AF18559" wp14:editId="3CA3F9A2">
-            <wp:extent cx="5901041" cy="219075"/>
-            <wp:effectExtent l="0" t="0" r="5080" b="0"/>
-            <wp:docPr id="19" name="Picture 19"/>
+          <wp:inline distT="0" distB="0" distL="0" distR="0" wp14:anchorId="39BF5185" wp14:editId="7BA740EA">
+            <wp:extent cx="4476750" cy="333375"/>
+            <wp:effectExtent l="0" t="0" r="0" b="9525"/>
+            <wp:docPr id="18" name="Picture 18"/>
             <wp:cNvGraphicFramePr>
               <a:graphicFrameLocks xmlns:a="http://schemas.openxmlformats.org/drawingml/2006/main" noChangeAspect="1"/>
             </wp:cNvGraphicFramePr>
@@ -1134,7 +1549,7 @@
                   <pic:spPr>
                     <a:xfrm>
                       <a:off x="0" y="0"/>
-                      <a:ext cx="5921266" cy="219826"/>
+                      <a:ext cx="4476750" cy="333375"/>
                     </a:xfrm>
                     <a:prstGeom prst="rect">
                       <a:avLst/>
@@ -1151,10 +1566,10 @@
           <w:noProof/>
         </w:rPr>
         <w:drawing>
-          <wp:inline distT="0" distB="0" distL="0" distR="0" wp14:anchorId="19D7E578" wp14:editId="5E831B3F">
-            <wp:extent cx="5768375" cy="333375"/>
-            <wp:effectExtent l="0" t="0" r="3810" b="0"/>
-            <wp:docPr id="20" name="Picture 20"/>
+          <wp:inline distT="0" distB="0" distL="0" distR="0" wp14:anchorId="2AF18559" wp14:editId="3CA3F9A2">
+            <wp:extent cx="5901041" cy="219075"/>
+            <wp:effectExtent l="0" t="0" r="5080" b="0"/>
+            <wp:docPr id="19" name="Picture 19"/>
             <wp:cNvGraphicFramePr>
               <a:graphicFrameLocks xmlns:a="http://schemas.openxmlformats.org/drawingml/2006/main" noChangeAspect="1"/>
             </wp:cNvGraphicFramePr>
@@ -1174,7 +1589,7 @@
                   <pic:spPr>
                     <a:xfrm>
                       <a:off x="0" y="0"/>
-                      <a:ext cx="5776378" cy="333838"/>
+                      <a:ext cx="5921266" cy="219826"/>
                     </a:xfrm>
                     <a:prstGeom prst="rect">
                       <a:avLst/>
@@ -1191,10 +1606,10 @@
           <w:noProof/>
         </w:rPr>
         <w:drawing>
-          <wp:inline distT="0" distB="0" distL="0" distR="0" wp14:anchorId="41CDC1D6" wp14:editId="5058DF70">
-            <wp:extent cx="5997424" cy="447675"/>
+          <wp:inline distT="0" distB="0" distL="0" distR="0" wp14:anchorId="19D7E578" wp14:editId="5E831B3F">
+            <wp:extent cx="5768375" cy="333375"/>
             <wp:effectExtent l="0" t="0" r="3810" b="0"/>
-            <wp:docPr id="21" name="Picture 21"/>
+            <wp:docPr id="20" name="Picture 20"/>
             <wp:cNvGraphicFramePr>
               <a:graphicFrameLocks xmlns:a="http://schemas.openxmlformats.org/drawingml/2006/main" noChangeAspect="1"/>
             </wp:cNvGraphicFramePr>
@@ -1214,7 +1629,7 @@
                   <pic:spPr>
                     <a:xfrm>
                       <a:off x="0" y="0"/>
-                      <a:ext cx="6016028" cy="449064"/>
+                      <a:ext cx="5776378" cy="333838"/>
                     </a:xfrm>
                     <a:prstGeom prst="rect">
                       <a:avLst/>
@@ -1231,10 +1646,10 @@
           <w:noProof/>
         </w:rPr>
         <w:drawing>
-          <wp:inline distT="0" distB="0" distL="0" distR="0" wp14:anchorId="33264267" wp14:editId="5DCE43C8">
-            <wp:extent cx="3762375" cy="476250"/>
-            <wp:effectExtent l="0" t="0" r="9525" b="0"/>
-            <wp:docPr id="22" name="Picture 22"/>
+          <wp:inline distT="0" distB="0" distL="0" distR="0" wp14:anchorId="41CDC1D6" wp14:editId="5058DF70">
+            <wp:extent cx="5997424" cy="447675"/>
+            <wp:effectExtent l="0" t="0" r="3810" b="0"/>
+            <wp:docPr id="21" name="Picture 21"/>
             <wp:cNvGraphicFramePr>
               <a:graphicFrameLocks xmlns:a="http://schemas.openxmlformats.org/drawingml/2006/main" noChangeAspect="1"/>
             </wp:cNvGraphicFramePr>
@@ -1254,7 +1669,7 @@
                   <pic:spPr>
                     <a:xfrm>
                       <a:off x="0" y="0"/>
-                      <a:ext cx="3762375" cy="476250"/>
+                      <a:ext cx="6016028" cy="449064"/>
                     </a:xfrm>
                     <a:prstGeom prst="rect">
                       <a:avLst/>
@@ -1266,82 +1681,15 @@
           </wp:inline>
         </w:drawing>
       </w:r>
-    </w:p>
-    <w:p>
-      <w:pPr>
-        <w:pStyle w:val="Caption"/>
-      </w:pPr>
-      <w:r>
-        <w:t xml:space="preserve">Figure </w:t>
-      </w:r>
-      <w:fldSimple w:instr=" SEQ Figure \* ARABIC ">
-        <w:r>
-          <w:rPr>
-            <w:noProof/>
-          </w:rPr>
-          <w:t>2</w:t>
-        </w:r>
-      </w:fldSimple>
-      <w:r>
-        <w:t xml:space="preserve"> - Erode function Sketch</w:t>
-      </w:r>
-    </w:p>
-    <w:p>
-      <w:pPr>
-        <w:spacing w:line="259" w:lineRule="auto"/>
-        <w:jc w:val="left"/>
-      </w:pPr>
-    </w:p>
-    <w:p>
-      <w:r>
-        <w:t xml:space="preserve">Multiplying the </w:t>
-      </w:r>
-      <w:proofErr w:type="spellStart"/>
-      <w:r>
-        <w:t>weighedErodeAmount</w:t>
-      </w:r>
-      <w:proofErr w:type="spellEnd"/>
-      <w:r>
-        <w:t xml:space="preserve"> for the </w:t>
-      </w:r>
-      <w:proofErr w:type="spellStart"/>
-      <w:r>
-        <w:t>amounToErode</w:t>
-      </w:r>
-      <w:proofErr w:type="spellEnd"/>
-      <w:r>
-        <w:t xml:space="preserve"> and a Random Range between 0.01f and Radius give a better </w:t>
-      </w:r>
-      <w:proofErr w:type="gramStart"/>
-      <w:r>
-        <w:t>end result</w:t>
-      </w:r>
-      <w:proofErr w:type="gramEnd"/>
-      <w:r>
-        <w:t>.</w:t>
-      </w:r>
-    </w:p>
-    <w:p>
-      <w:r>
-        <w:t xml:space="preserve">Small differences but they are noticeable and creates more a natural looking effect inserting more randomness. </w:t>
-      </w:r>
-    </w:p>
-    <w:p>
-      <w:r>
-        <w:t>Before</w:t>
-      </w:r>
-    </w:p>
-    <w:p>
       <w:r>
         <w:rPr>
           <w:noProof/>
         </w:rPr>
-        <w:lastRenderedPageBreak/>
         <w:drawing>
-          <wp:inline distT="0" distB="0" distL="0" distR="0" wp14:anchorId="2D242B07" wp14:editId="5F9370ED">
-            <wp:extent cx="4823460" cy="2315845"/>
-            <wp:effectExtent l="0" t="0" r="0" b="8255"/>
-            <wp:docPr id="2" name="Picture 2"/>
+          <wp:inline distT="0" distB="0" distL="0" distR="0" wp14:anchorId="33264267" wp14:editId="5DCE43C8">
+            <wp:extent cx="3762375" cy="476250"/>
+            <wp:effectExtent l="0" t="0" r="9525" b="0"/>
+            <wp:docPr id="22" name="Picture 22"/>
             <wp:cNvGraphicFramePr>
               <a:graphicFrameLocks xmlns:a="http://schemas.openxmlformats.org/drawingml/2006/main" noChangeAspect="1"/>
             </wp:cNvGraphicFramePr>
@@ -1361,7 +1709,7 @@
                   <pic:spPr>
                     <a:xfrm>
                       <a:off x="0" y="0"/>
-                      <a:ext cx="4823460" cy="2315845"/>
+                      <a:ext cx="3762375" cy="476250"/>
                     </a:xfrm>
                     <a:prstGeom prst="rect">
                       <a:avLst/>
@@ -1375,15 +1723,93 @@
       </w:r>
     </w:p>
     <w:p>
+      <w:pPr>
+        <w:pStyle w:val="Caption"/>
+      </w:pPr>
+      <w:r>
+        <w:t xml:space="preserve">Figure </w:t>
+      </w:r>
+      <w:r>
+        <w:fldChar w:fldCharType="begin"/>
+      </w:r>
+      <w:r>
+        <w:instrText xml:space="preserve"> SEQ Figure \* ARABIC </w:instrText>
+      </w:r>
+      <w:r>
+        <w:fldChar w:fldCharType="separate"/>
+      </w:r>
       <w:r>
         <w:rPr>
           <w:noProof/>
         </w:rPr>
+        <w:t>6</w:t>
+      </w:r>
+      <w:r>
+        <w:rPr>
+          <w:noProof/>
+        </w:rPr>
+        <w:fldChar w:fldCharType="end"/>
+      </w:r>
+      <w:r>
+        <w:t xml:space="preserve"> - Erode function Sketch</w:t>
+      </w:r>
+    </w:p>
+    <w:p>
+      <w:pPr>
+        <w:spacing w:line="259" w:lineRule="auto"/>
+        <w:jc w:val="left"/>
+      </w:pPr>
+    </w:p>
+    <w:p>
+      <w:r>
+        <w:t xml:space="preserve">Multiplying the </w:t>
+      </w:r>
+      <w:proofErr w:type="spellStart"/>
+      <w:r>
+        <w:t>weighedErodeAmount</w:t>
+      </w:r>
+      <w:proofErr w:type="spellEnd"/>
+      <w:r>
+        <w:t xml:space="preserve"> for the </w:t>
+      </w:r>
+      <w:proofErr w:type="spellStart"/>
+      <w:r>
+        <w:t>amounToErode</w:t>
+      </w:r>
+      <w:proofErr w:type="spellEnd"/>
+      <w:r>
+        <w:t xml:space="preserve"> and a Random Range between 0.01f and Radius give a better </w:t>
+      </w:r>
+      <w:proofErr w:type="gramStart"/>
+      <w:r>
+        <w:t>end result</w:t>
+      </w:r>
+      <w:proofErr w:type="gramEnd"/>
+      <w:r>
+        <w:t>.</w:t>
+      </w:r>
+    </w:p>
+    <w:p>
+      <w:r>
+        <w:t xml:space="preserve">Small differences but they are noticeable and creates more a natural looking effect inserting more randomness. </w:t>
+      </w:r>
+    </w:p>
+    <w:p>
+      <w:r>
+        <w:t>Before</w:t>
+      </w:r>
+    </w:p>
+    <w:p>
+      <w:r>
+        <w:rPr>
+          <w:noProof/>
+        </w:rPr>
+        <w:lastRenderedPageBreak/>
         <w:drawing>
-          <wp:inline distT="0" distB="0" distL="0" distR="0" wp14:anchorId="36601595" wp14:editId="1F28B4AC">
-            <wp:extent cx="3609975" cy="219075"/>
-            <wp:effectExtent l="0" t="0" r="9525" b="9525"/>
-            <wp:docPr id="3" name="Picture 3"/>
+          <wp:inline distT="0" distB="0" distL="0" distR="0" wp14:anchorId="2D242B07" wp14:editId="5F9370ED">
+            <wp:extent cx="4823460" cy="2315845"/>
+            <wp:effectExtent l="0" t="0" r="0" b="8255"/>
+            <wp:docPr id="2" name="Picture 2"/>
             <wp:cNvGraphicFramePr>
               <a:graphicFrameLocks xmlns:a="http://schemas.openxmlformats.org/drawingml/2006/main" noChangeAspect="1"/>
             </wp:cNvGraphicFramePr>
@@ -1403,7 +1829,7 @@
                   <pic:spPr>
                     <a:xfrm>
                       <a:off x="0" y="0"/>
-                      <a:ext cx="3609975" cy="219075"/>
+                      <a:ext cx="4823460" cy="2315845"/>
                     </a:xfrm>
                     <a:prstGeom prst="rect">
                       <a:avLst/>
@@ -1418,19 +1844,14 @@
     </w:p>
     <w:p>
       <w:r>
-        <w:t>After</w:t>
-      </w:r>
-    </w:p>
-    <w:p>
-      <w:r>
         <w:rPr>
           <w:noProof/>
         </w:rPr>
         <w:drawing>
-          <wp:inline distT="0" distB="0" distL="0" distR="0" wp14:anchorId="77A7DF28" wp14:editId="7E28F5F7">
-            <wp:extent cx="4823460" cy="2480945"/>
-            <wp:effectExtent l="0" t="0" r="0" b="0"/>
-            <wp:docPr id="4" name="Picture 4"/>
+          <wp:inline distT="0" distB="0" distL="0" distR="0" wp14:anchorId="36601595" wp14:editId="1F28B4AC">
+            <wp:extent cx="3609975" cy="219075"/>
+            <wp:effectExtent l="0" t="0" r="9525" b="9525"/>
+            <wp:docPr id="3" name="Picture 3"/>
             <wp:cNvGraphicFramePr>
               <a:graphicFrameLocks xmlns:a="http://schemas.openxmlformats.org/drawingml/2006/main" noChangeAspect="1"/>
             </wp:cNvGraphicFramePr>
@@ -1450,7 +1871,7 @@
                   <pic:spPr>
                     <a:xfrm>
                       <a:off x="0" y="0"/>
-                      <a:ext cx="4823460" cy="2480945"/>
+                      <a:ext cx="3609975" cy="219075"/>
                     </a:xfrm>
                     <a:prstGeom prst="rect">
                       <a:avLst/>
@@ -1465,14 +1886,19 @@
     </w:p>
     <w:p>
       <w:r>
+        <w:t>After</w:t>
+      </w:r>
+    </w:p>
+    <w:p>
+      <w:r>
         <w:rPr>
           <w:noProof/>
         </w:rPr>
         <w:drawing>
-          <wp:inline distT="0" distB="0" distL="0" distR="0" wp14:anchorId="04710F6D" wp14:editId="00698478">
-            <wp:extent cx="4823460" cy="233680"/>
+          <wp:inline distT="0" distB="0" distL="0" distR="0" wp14:anchorId="77A7DF28" wp14:editId="7E28F5F7">
+            <wp:extent cx="4823460" cy="2480945"/>
             <wp:effectExtent l="0" t="0" r="0" b="0"/>
-            <wp:docPr id="5" name="Picture 5"/>
+            <wp:docPr id="4" name="Picture 4"/>
             <wp:cNvGraphicFramePr>
               <a:graphicFrameLocks xmlns:a="http://schemas.openxmlformats.org/drawingml/2006/main" noChangeAspect="1"/>
             </wp:cNvGraphicFramePr>
@@ -1492,7 +1918,7 @@
                   <pic:spPr>
                     <a:xfrm>
                       <a:off x="0" y="0"/>
-                      <a:ext cx="4823460" cy="233680"/>
+                      <a:ext cx="4823460" cy="2480945"/>
                     </a:xfrm>
                     <a:prstGeom prst="rect">
                       <a:avLst/>
@@ -1506,59 +1932,15 @@
       </w:r>
     </w:p>
     <w:p>
-      <w:pPr>
-        <w:spacing w:line="259" w:lineRule="auto"/>
-        <w:jc w:val="left"/>
-        <w:rPr>
-          <w:rFonts w:asciiTheme="majorHAnsi" w:eastAsiaTheme="majorEastAsia" w:hAnsiTheme="majorHAnsi" w:cstheme="majorBidi"/>
-          <w:color w:val="1F3763" w:themeColor="accent1" w:themeShade="7F"/>
-          <w:sz w:val="24"/>
-          <w:szCs w:val="24"/>
-        </w:rPr>
-      </w:pPr>
-      <w:r>
-        <w:br w:type="page"/>
-      </w:r>
-    </w:p>
-    <w:p>
-      <w:pPr>
-        <w:pStyle w:val="Heading5"/>
-      </w:pPr>
-      <w:r>
-        <w:lastRenderedPageBreak/>
-        <w:t>Gradient</w:t>
-      </w:r>
-      <w:r>
-        <w:t xml:space="preserve"> Method</w:t>
-      </w:r>
-    </w:p>
-    <w:p>
-      <w:r>
-        <w:t>To implement the gradient function the first thing was studying how to do linear interpolation</w:t>
-      </w:r>
-      <w:r>
-        <w:t>,</w:t>
-      </w:r>
-      <w:r>
-        <w:t xml:space="preserve"> bilinear interpolation</w:t>
-      </w:r>
-      <w:r>
-        <w:t xml:space="preserve"> and contour maps [Figure 3]. </w:t>
-      </w:r>
-    </w:p>
-    <w:p>
-      <w:pPr>
-        <w:keepNext/>
-      </w:pPr>
       <w:r>
         <w:rPr>
           <w:noProof/>
         </w:rPr>
         <w:drawing>
-          <wp:inline distT="0" distB="0" distL="0" distR="0" wp14:anchorId="0F0255CE" wp14:editId="42230158">
-            <wp:extent cx="4823460" cy="5817235"/>
+          <wp:inline distT="0" distB="0" distL="0" distR="0" wp14:anchorId="04710F6D" wp14:editId="00698478">
+            <wp:extent cx="4823460" cy="233680"/>
             <wp:effectExtent l="0" t="0" r="0" b="0"/>
-            <wp:docPr id="13" name="Picture 13"/>
+            <wp:docPr id="5" name="Picture 5"/>
             <wp:cNvGraphicFramePr>
               <a:graphicFrameLocks xmlns:a="http://schemas.openxmlformats.org/drawingml/2006/main" noChangeAspect="1"/>
             </wp:cNvGraphicFramePr>
@@ -1578,7 +1960,7 @@
                   <pic:spPr>
                     <a:xfrm>
                       <a:off x="0" y="0"/>
-                      <a:ext cx="4823460" cy="5817235"/>
+                      <a:ext cx="4823460" cy="233680"/>
                     </a:xfrm>
                     <a:prstGeom prst="rect">
                       <a:avLst/>
@@ -1593,28 +1975,43 @@
     </w:p>
     <w:p>
       <w:pPr>
-        <w:pStyle w:val="Caption"/>
-      </w:pPr>
-      <w:r>
-        <w:t xml:space="preserve">Figure </w:t>
-      </w:r>
-      <w:fldSimple w:instr=" SEQ Figure \* ARABIC ">
-        <w:r>
-          <w:rPr>
-            <w:noProof/>
-          </w:rPr>
-          <w:t>3</w:t>
-        </w:r>
-      </w:fldSimple>
-      <w:r>
-        <w:t xml:space="preserve"> - Droplet gradient calculation sketch</w:t>
-      </w:r>
-    </w:p>
-    <w:p/>
-    <w:p/>
-    <w:p>
-      <w:r>
-        <w:t>Creating a bilinear interpolation from the four gradients from the map [Figure 2].</w:t>
+        <w:spacing w:line="259" w:lineRule="auto"/>
+        <w:jc w:val="left"/>
+        <w:rPr>
+          <w:rFonts w:asciiTheme="majorHAnsi" w:eastAsiaTheme="majorEastAsia" w:hAnsiTheme="majorHAnsi" w:cstheme="majorBidi"/>
+          <w:color w:val="1F3763" w:themeColor="accent1" w:themeShade="7F"/>
+          <w:sz w:val="24"/>
+          <w:szCs w:val="24"/>
+        </w:rPr>
+      </w:pPr>
+      <w:r>
+        <w:br w:type="page"/>
+      </w:r>
+    </w:p>
+    <w:p>
+      <w:pPr>
+        <w:pStyle w:val="Heading5"/>
+      </w:pPr>
+      <w:r>
+        <w:lastRenderedPageBreak/>
+        <w:t>Gradient</w:t>
+      </w:r>
+      <w:r>
+        <w:t xml:space="preserve"> Method</w:t>
+      </w:r>
+    </w:p>
+    <w:p>
+      <w:r>
+        <w:t>To implement the gradient function the first thing was studying how to do linear interpolation</w:t>
+      </w:r>
+      <w:r>
+        <w:t>,</w:t>
+      </w:r>
+      <w:r>
+        <w:t xml:space="preserve"> bilinear interpolation</w:t>
+      </w:r>
+      <w:r>
+        <w:t xml:space="preserve"> and contour maps [Figure 3]. </w:t>
       </w:r>
     </w:p>
     <w:p>
@@ -1625,12 +2022,11 @@
         <w:rPr>
           <w:noProof/>
         </w:rPr>
-        <w:lastRenderedPageBreak/>
         <w:drawing>
-          <wp:inline distT="0" distB="0" distL="0" distR="0" wp14:anchorId="402841C2" wp14:editId="636F9890">
-            <wp:extent cx="4823460" cy="610870"/>
+          <wp:inline distT="0" distB="0" distL="0" distR="0" wp14:anchorId="0F0255CE" wp14:editId="42230158">
+            <wp:extent cx="4823460" cy="5817235"/>
             <wp:effectExtent l="0" t="0" r="0" b="0"/>
-            <wp:docPr id="1" name="Picture 1"/>
+            <wp:docPr id="13" name="Picture 13"/>
             <wp:cNvGraphicFramePr>
               <a:graphicFrameLocks xmlns:a="http://schemas.openxmlformats.org/drawingml/2006/main" noChangeAspect="1"/>
             </wp:cNvGraphicFramePr>
@@ -1650,7 +2046,7 @@
                   <pic:spPr>
                     <a:xfrm>
                       <a:off x="0" y="0"/>
-                      <a:ext cx="4823460" cy="610870"/>
+                      <a:ext cx="4823460" cy="5817235"/>
                     </a:xfrm>
                     <a:prstGeom prst="rect">
                       <a:avLst/>
@@ -1670,19 +2066,36 @@
       <w:r>
         <w:t xml:space="preserve">Figure </w:t>
       </w:r>
-      <w:fldSimple w:instr=" SEQ Figure \* ARABIC ">
-        <w:r>
-          <w:rPr>
-            <w:noProof/>
-          </w:rPr>
-          <w:t>4</w:t>
-        </w:r>
-      </w:fldSimple>
-      <w:r>
-        <w:t xml:space="preserve"> - </w:t>
-      </w:r>
-      <w:r>
-        <w:t>Bilinear Interpolation for Gradient</w:t>
+      <w:r>
+        <w:fldChar w:fldCharType="begin"/>
+      </w:r>
+      <w:r>
+        <w:instrText xml:space="preserve"> SEQ Figure \* ARABIC </w:instrText>
+      </w:r>
+      <w:r>
+        <w:fldChar w:fldCharType="separate"/>
+      </w:r>
+      <w:r>
+        <w:rPr>
+          <w:noProof/>
+        </w:rPr>
+        <w:t>7</w:t>
+      </w:r>
+      <w:r>
+        <w:rPr>
+          <w:noProof/>
+        </w:rPr>
+        <w:fldChar w:fldCharType="end"/>
+      </w:r>
+      <w:r>
+        <w:t xml:space="preserve"> - Droplet gradient calculation sketch</w:t>
+      </w:r>
+    </w:p>
+    <w:p/>
+    <w:p/>
+    <w:p>
+      <w:r>
+        <w:t>Creating a bilinear interpolation from the four gradients from the map [Figure 2].</w:t>
       </w:r>
     </w:p>
     <w:p>
@@ -1693,11 +2106,12 @@
         <w:rPr>
           <w:noProof/>
         </w:rPr>
+        <w:lastRenderedPageBreak/>
         <w:drawing>
-          <wp:inline distT="0" distB="0" distL="0" distR="0" wp14:anchorId="4B3CAFD1" wp14:editId="7231C727">
-            <wp:extent cx="4823460" cy="393700"/>
-            <wp:effectExtent l="0" t="0" r="0" b="6350"/>
-            <wp:docPr id="9" name="Picture 9"/>
+          <wp:inline distT="0" distB="0" distL="0" distR="0" wp14:anchorId="402841C2" wp14:editId="636F9890">
+            <wp:extent cx="4823460" cy="610870"/>
+            <wp:effectExtent l="0" t="0" r="0" b="0"/>
+            <wp:docPr id="1" name="Picture 1"/>
             <wp:cNvGraphicFramePr>
               <a:graphicFrameLocks xmlns:a="http://schemas.openxmlformats.org/drawingml/2006/main" noChangeAspect="1"/>
             </wp:cNvGraphicFramePr>
@@ -1717,6 +2131,86 @@
                   <pic:spPr>
                     <a:xfrm>
                       <a:off x="0" y="0"/>
+                      <a:ext cx="4823460" cy="610870"/>
+                    </a:xfrm>
+                    <a:prstGeom prst="rect">
+                      <a:avLst/>
+                    </a:prstGeom>
+                  </pic:spPr>
+                </pic:pic>
+              </a:graphicData>
+            </a:graphic>
+          </wp:inline>
+        </w:drawing>
+      </w:r>
+    </w:p>
+    <w:p>
+      <w:pPr>
+        <w:pStyle w:val="Caption"/>
+      </w:pPr>
+      <w:r>
+        <w:t xml:space="preserve">Figure </w:t>
+      </w:r>
+      <w:r>
+        <w:fldChar w:fldCharType="begin"/>
+      </w:r>
+      <w:r>
+        <w:instrText xml:space="preserve"> SEQ Figure \* ARABIC </w:instrText>
+      </w:r>
+      <w:r>
+        <w:fldChar w:fldCharType="separate"/>
+      </w:r>
+      <w:r>
+        <w:rPr>
+          <w:noProof/>
+        </w:rPr>
+        <w:t>8</w:t>
+      </w:r>
+      <w:r>
+        <w:rPr>
+          <w:noProof/>
+        </w:rPr>
+        <w:fldChar w:fldCharType="end"/>
+      </w:r>
+      <w:r>
+        <w:t xml:space="preserve"> - </w:t>
+      </w:r>
+      <w:r>
+        <w:t>Bilinear Interpolation for Gradient</w:t>
+      </w:r>
+    </w:p>
+    <w:p>
+      <w:pPr>
+        <w:keepNext/>
+      </w:pPr>
+      <w:r>
+        <w:rPr>
+          <w:noProof/>
+        </w:rPr>
+        <w:drawing>
+          <wp:inline distT="0" distB="0" distL="0" distR="0" wp14:anchorId="4B3CAFD1" wp14:editId="7231C727">
+            <wp:extent cx="4823460" cy="393700"/>
+            <wp:effectExtent l="0" t="0" r="0" b="6350"/>
+            <wp:docPr id="9" name="Picture 9"/>
+            <wp:cNvGraphicFramePr>
+              <a:graphicFrameLocks xmlns:a="http://schemas.openxmlformats.org/drawingml/2006/main" noChangeAspect="1"/>
+            </wp:cNvGraphicFramePr>
+            <a:graphic xmlns:a="http://schemas.openxmlformats.org/drawingml/2006/main">
+              <a:graphicData uri="http://schemas.openxmlformats.org/drawingml/2006/picture">
+                <pic:pic xmlns:pic="http://schemas.openxmlformats.org/drawingml/2006/picture">
+                  <pic:nvPicPr>
+                    <pic:cNvPr id="1" name=""/>
+                    <pic:cNvPicPr/>
+                  </pic:nvPicPr>
+                  <pic:blipFill>
+                    <a:blip r:embed="rId26"/>
+                    <a:stretch>
+                      <a:fillRect/>
+                    </a:stretch>
+                  </pic:blipFill>
+                  <pic:spPr>
+                    <a:xfrm>
+                      <a:off x="0" y="0"/>
                       <a:ext cx="4823460" cy="393700"/>
                     </a:xfrm>
                     <a:prstGeom prst="rect">
@@ -1737,14 +2231,27 @@
       <w:r>
         <w:t xml:space="preserve">Figure </w:t>
       </w:r>
-      <w:fldSimple w:instr=" SEQ Figure \* ARABIC ">
-        <w:r>
-          <w:rPr>
-            <w:noProof/>
-          </w:rPr>
-          <w:t>5</w:t>
-        </w:r>
-      </w:fldSimple>
+      <w:r>
+        <w:fldChar w:fldCharType="begin"/>
+      </w:r>
+      <w:r>
+        <w:instrText xml:space="preserve"> SEQ Figure \* ARABIC </w:instrText>
+      </w:r>
+      <w:r>
+        <w:fldChar w:fldCharType="separate"/>
+      </w:r>
+      <w:r>
+        <w:rPr>
+          <w:noProof/>
+        </w:rPr>
+        <w:t>9</w:t>
+      </w:r>
+      <w:r>
+        <w:rPr>
+          <w:noProof/>
+        </w:rPr>
+        <w:fldChar w:fldCharType="end"/>
+      </w:r>
       <w:r>
         <w:t xml:space="preserve"> - </w:t>
       </w:r>
@@ -1781,7 +2288,7 @@
                     </pic:cNvPicPr>
                   </pic:nvPicPr>
                   <pic:blipFill>
-                    <a:blip r:embed="rId26">
+                    <a:blip r:embed="rId27">
                       <a:extLst>
                         <a:ext uri="{28A0092B-C50C-407E-A947-70E740481C1C}">
                           <a14:useLocalDpi xmlns:a14="http://schemas.microsoft.com/office/drawing/2010/main" val="0"/>
@@ -1820,14 +2327,27 @@
       <w:r>
         <w:t xml:space="preserve">Figure </w:t>
       </w:r>
-      <w:fldSimple w:instr=" SEQ Figure \* ARABIC ">
-        <w:r>
-          <w:rPr>
-            <w:noProof/>
-          </w:rPr>
-          <w:t>6</w:t>
-        </w:r>
-      </w:fldSimple>
+      <w:r>
+        <w:fldChar w:fldCharType="begin"/>
+      </w:r>
+      <w:r>
+        <w:instrText xml:space="preserve"> SEQ Figure \* ARABIC </w:instrText>
+      </w:r>
+      <w:r>
+        <w:fldChar w:fldCharType="separate"/>
+      </w:r>
+      <w:r>
+        <w:rPr>
+          <w:noProof/>
+        </w:rPr>
+        <w:t>10</w:t>
+      </w:r>
+      <w:r>
+        <w:rPr>
+          <w:noProof/>
+        </w:rPr>
+        <w:fldChar w:fldCharType="end"/>
+      </w:r>
       <w:r>
         <w:t>- Gradient Calculation</w:t>
       </w:r>
@@ -1857,7 +2377,7 @@
                     <pic:cNvPicPr/>
                   </pic:nvPicPr>
                   <pic:blipFill>
-                    <a:blip r:embed="rId27"/>
+                    <a:blip r:embed="rId28"/>
                     <a:stretch>
                       <a:fillRect/>
                     </a:stretch>
@@ -1885,14 +2405,27 @@
       <w:r>
         <w:t xml:space="preserve">Figure </w:t>
       </w:r>
-      <w:fldSimple w:instr=" SEQ Figure \* ARABIC ">
-        <w:r>
-          <w:rPr>
-            <w:noProof/>
-          </w:rPr>
-          <w:t>7</w:t>
-        </w:r>
-      </w:fldSimple>
+      <w:r>
+        <w:fldChar w:fldCharType="begin"/>
+      </w:r>
+      <w:r>
+        <w:instrText xml:space="preserve"> SEQ Figure \* ARABIC </w:instrText>
+      </w:r>
+      <w:r>
+        <w:fldChar w:fldCharType="separate"/>
+      </w:r>
+      <w:r>
+        <w:rPr>
+          <w:noProof/>
+        </w:rPr>
+        <w:t>11</w:t>
+      </w:r>
+      <w:r>
+        <w:rPr>
+          <w:noProof/>
+        </w:rPr>
+        <w:fldChar w:fldCharType="end"/>
+      </w:r>
       <w:r>
         <w:t xml:space="preserve"> - Gradient Implementation in Code</w:t>
       </w:r>
@@ -1948,7 +2481,7 @@
                     <pic:cNvPicPr/>
                   </pic:nvPicPr>
                   <pic:blipFill rotWithShape="1">
-                    <a:blip r:embed="rId28">
+                    <a:blip r:embed="rId29">
                       <a:extLst>
                         <a:ext uri="{28A0092B-C50C-407E-A947-70E740481C1C}">
                           <a14:useLocalDpi xmlns:a14="http://schemas.microsoft.com/office/drawing/2010/main" val="0"/>
@@ -1989,14 +2522,27 @@
       <w:r>
         <w:t xml:space="preserve">Figure </w:t>
       </w:r>
-      <w:fldSimple w:instr=" SEQ Figure \* ARABIC ">
-        <w:r>
-          <w:rPr>
-            <w:noProof/>
-          </w:rPr>
-          <w:t>8</w:t>
-        </w:r>
-      </w:fldSimple>
+      <w:r>
+        <w:fldChar w:fldCharType="begin"/>
+      </w:r>
+      <w:r>
+        <w:instrText xml:space="preserve"> SEQ Figure \* ARABIC </w:instrText>
+      </w:r>
+      <w:r>
+        <w:fldChar w:fldCharType="separate"/>
+      </w:r>
+      <w:r>
+        <w:rPr>
+          <w:noProof/>
+        </w:rPr>
+        <w:t>12</w:t>
+      </w:r>
+      <w:r>
+        <w:rPr>
+          <w:noProof/>
+        </w:rPr>
+        <w:fldChar w:fldCharType="end"/>
+      </w:r>
       <w:r>
         <w:t xml:space="preserve"> - UML Erosion Class</w:t>
       </w:r>
@@ -2094,206 +2640,1824 @@
     </w:p>
     <w:p>
       <w:pPr>
-        <w:pStyle w:val="z-BottomofForm"/>
-        <w:rPr>
-          <w:vanish w:val="0"/>
-        </w:rPr>
-      </w:pPr>
-      <w:r>
-        <w:t>Bottom of Form</w:t>
-      </w:r>
-    </w:p>
-    <w:p>
-      <w:hyperlink r:id="rId29" w:history="1">
+        <w:pStyle w:val="NormalWeb"/>
+        <w:shd w:val="clear" w:color="auto" w:fill="FFFFFF"/>
+        <w:spacing w:before="0" w:beforeAutospacing="0" w:after="173" w:afterAutospacing="0"/>
+        <w:rPr>
+          <w:rFonts w:ascii="Helvetica" w:hAnsi="Helvetica" w:cs="Helvetica"/>
+          <w:color w:val="53565A"/>
+          <w:sz w:val="21"/>
+          <w:szCs w:val="21"/>
+        </w:rPr>
+      </w:pPr>
+      <w:r>
+        <w:rPr>
+          <w:rFonts w:ascii="Helvetica" w:hAnsi="Helvetica" w:cs="Helvetica"/>
+          <w:color w:val="53565A"/>
+          <w:sz w:val="21"/>
+          <w:szCs w:val="21"/>
+        </w:rPr>
+        <w:t>BEYER, H., 2015. </w:t>
+      </w:r>
+      <w:r>
+        <w:rPr>
+          <w:rFonts w:ascii="Helvetica" w:hAnsi="Helvetica" w:cs="Helvetica"/>
+          <w:i/>
+          <w:iCs/>
+          <w:color w:val="53565A"/>
+          <w:sz w:val="21"/>
+          <w:szCs w:val="21"/>
+        </w:rPr>
+        <w:t>Implementation of a method for hydraulic</w:t>
+      </w:r>
+      <w:r>
+        <w:rPr>
+          <w:rFonts w:ascii="Helvetica" w:hAnsi="Helvetica" w:cs="Helvetica"/>
+          <w:i/>
+          <w:iCs/>
+          <w:color w:val="53565A"/>
+          <w:sz w:val="21"/>
+          <w:szCs w:val="21"/>
+        </w:rPr>
+        <w:br/>
+        <w:t>erosion</w:t>
+      </w:r>
+      <w:r>
+        <w:rPr>
+          <w:rFonts w:ascii="Helvetica" w:hAnsi="Helvetica" w:cs="Helvetica"/>
+          <w:color w:val="53565A"/>
+          <w:sz w:val="21"/>
+          <w:szCs w:val="21"/>
+        </w:rPr>
+        <w:t>, TECHNISCHE UNIVERSITÄT MÜNCHEN</w:t>
+      </w:r>
+    </w:p>
+    <w:p>
+      <w:pPr>
+        <w:pStyle w:val="NormalWeb"/>
+        <w:shd w:val="clear" w:color="auto" w:fill="FFFFFF"/>
+        <w:spacing w:before="0" w:beforeAutospacing="0" w:after="173" w:afterAutospacing="0"/>
+        <w:rPr>
+          <w:rFonts w:ascii="Helvetica" w:hAnsi="Helvetica" w:cs="Helvetica"/>
+          <w:color w:val="53565A"/>
+          <w:sz w:val="21"/>
+          <w:szCs w:val="21"/>
+        </w:rPr>
+      </w:pPr>
+      <w:r>
+        <w:rPr>
+          <w:rFonts w:ascii="Helvetica" w:hAnsi="Helvetica" w:cs="Helvetica"/>
+          <w:color w:val="53565A"/>
+          <w:sz w:val="21"/>
+          <w:szCs w:val="21"/>
+        </w:rPr>
+        <w:t>DOCS MICROSOFT, 2015a. </w:t>
+      </w:r>
+      <w:r>
+        <w:rPr>
+          <w:rFonts w:ascii="Helvetica" w:hAnsi="Helvetica" w:cs="Helvetica"/>
+          <w:i/>
+          <w:iCs/>
+          <w:color w:val="53565A"/>
+          <w:sz w:val="21"/>
+          <w:szCs w:val="21"/>
+        </w:rPr>
+        <w:t>Jagged Arrays (C# Programming Guide) </w:t>
+      </w:r>
+      <w:r>
+        <w:rPr>
+          <w:rFonts w:ascii="Helvetica" w:hAnsi="Helvetica" w:cs="Helvetica"/>
+          <w:color w:val="53565A"/>
+          <w:sz w:val="21"/>
+          <w:szCs w:val="21"/>
+        </w:rPr>
+        <w:t>[viewed 08/04/ 2019]. Available from: </w:t>
+      </w:r>
+      <w:hyperlink r:id="rId30" w:tgtFrame="_blank" w:history="1">
         <w:r>
           <w:rPr>
             <w:rStyle w:val="Hyperlink"/>
+            <w:rFonts w:ascii="Helvetica" w:hAnsi="Helvetica" w:cs="Helvetica"/>
+            <w:color w:val="0066CC"/>
+            <w:sz w:val="21"/>
+            <w:szCs w:val="21"/>
+          </w:rPr>
+          <w:t>https://docs.microsoft.com/en-us/dotnet/csharp/programming-guide/arrays/jagged-arrays</w:t>
+        </w:r>
+      </w:hyperlink>
+    </w:p>
+    <w:p>
+      <w:pPr>
+        <w:pStyle w:val="NormalWeb"/>
+        <w:shd w:val="clear" w:color="auto" w:fill="FFFFFF"/>
+        <w:spacing w:before="0" w:beforeAutospacing="0" w:after="173" w:afterAutospacing="0"/>
+        <w:rPr>
+          <w:rFonts w:ascii="Helvetica" w:hAnsi="Helvetica" w:cs="Helvetica"/>
+          <w:color w:val="53565A"/>
+          <w:sz w:val="21"/>
+          <w:szCs w:val="21"/>
+        </w:rPr>
+      </w:pPr>
+      <w:r>
+        <w:rPr>
+          <w:rFonts w:ascii="Helvetica" w:hAnsi="Helvetica" w:cs="Helvetica"/>
+          <w:color w:val="53565A"/>
+          <w:sz w:val="21"/>
+          <w:szCs w:val="21"/>
+        </w:rPr>
+        <w:t>DOCS MICROSOFT, 2015b. </w:t>
+      </w:r>
+      <w:r>
+        <w:rPr>
+          <w:rFonts w:ascii="Helvetica" w:hAnsi="Helvetica" w:cs="Helvetica"/>
+          <w:i/>
+          <w:iCs/>
+          <w:color w:val="53565A"/>
+          <w:sz w:val="21"/>
+          <w:szCs w:val="21"/>
+        </w:rPr>
+        <w:t>Single-Dimensional Arrays (C# Programming Guide) </w:t>
+      </w:r>
+      <w:r>
+        <w:rPr>
+          <w:rFonts w:ascii="Helvetica" w:hAnsi="Helvetica" w:cs="Helvetica"/>
+          <w:color w:val="53565A"/>
+          <w:sz w:val="21"/>
+          <w:szCs w:val="21"/>
+        </w:rPr>
+        <w:t>[viewed 08/04/ 2019]. Available from: </w:t>
+      </w:r>
+      <w:hyperlink r:id="rId31" w:tgtFrame="_blank" w:history="1">
+        <w:r>
+          <w:rPr>
+            <w:rStyle w:val="Hyperlink"/>
+            <w:rFonts w:ascii="Helvetica" w:hAnsi="Helvetica" w:cs="Helvetica"/>
+            <w:color w:val="0066CC"/>
+            <w:sz w:val="21"/>
+            <w:szCs w:val="21"/>
+          </w:rPr>
+          <w:t>https://docs.microsoft.com/en-us/dotnet/csharp/programming-guide/arrays/single-dimensional-arrays</w:t>
+        </w:r>
+      </w:hyperlink>
+    </w:p>
+    <w:p>
+      <w:pPr>
+        <w:pStyle w:val="NormalWeb"/>
+        <w:shd w:val="clear" w:color="auto" w:fill="FFFFFF"/>
+        <w:spacing w:before="0" w:beforeAutospacing="0" w:after="173" w:afterAutospacing="0"/>
+        <w:rPr>
+          <w:rFonts w:ascii="Helvetica" w:hAnsi="Helvetica" w:cs="Helvetica"/>
+          <w:color w:val="53565A"/>
+          <w:sz w:val="21"/>
+          <w:szCs w:val="21"/>
+        </w:rPr>
+      </w:pPr>
+      <w:r>
+        <w:rPr>
+          <w:rFonts w:ascii="Helvetica" w:hAnsi="Helvetica" w:cs="Helvetica"/>
+          <w:color w:val="53565A"/>
+          <w:sz w:val="21"/>
+          <w:szCs w:val="21"/>
+        </w:rPr>
+        <w:t>KHAN ACADEMY, 2019. </w:t>
+      </w:r>
+      <w:r>
+        <w:rPr>
+          <w:rFonts w:ascii="Helvetica" w:hAnsi="Helvetica" w:cs="Helvetica"/>
+          <w:i/>
+          <w:iCs/>
+          <w:color w:val="53565A"/>
+          <w:sz w:val="21"/>
+          <w:szCs w:val="21"/>
+        </w:rPr>
+        <w:t>Vector magnitude and normalization </w:t>
+      </w:r>
+      <w:r>
+        <w:rPr>
+          <w:rFonts w:ascii="Helvetica" w:hAnsi="Helvetica" w:cs="Helvetica"/>
+          <w:color w:val="53565A"/>
+          <w:sz w:val="21"/>
+          <w:szCs w:val="21"/>
+        </w:rPr>
+        <w:t>[viewed 08/04/ 2019]. Available from: </w:t>
+      </w:r>
+      <w:hyperlink r:id="rId32" w:tgtFrame="_blank" w:history="1">
+        <w:r>
+          <w:rPr>
+            <w:rStyle w:val="Hyperlink"/>
+            <w:rFonts w:ascii="Helvetica" w:hAnsi="Helvetica" w:cs="Helvetica"/>
+            <w:color w:val="0066CC"/>
+            <w:sz w:val="21"/>
+            <w:szCs w:val="21"/>
+          </w:rPr>
+          <w:t>https://www.khanacademy.org/computing/computer-programming/programming-natural-simulations/programming-vectors/a/vector-magnitude-normalization?fbclid=IwAR2-EO05GIcGXZ0b3o8eoQhL4RwQ1J_W839b3hxFaDW97tUbtO_pfDX7gTU</w:t>
+        </w:r>
+      </w:hyperlink>
+    </w:p>
+    <w:p>
+      <w:pPr>
+        <w:pStyle w:val="NormalWeb"/>
+        <w:shd w:val="clear" w:color="auto" w:fill="FFFFFF"/>
+        <w:spacing w:before="0" w:beforeAutospacing="0" w:after="173" w:afterAutospacing="0"/>
+        <w:rPr>
+          <w:rFonts w:ascii="Helvetica" w:hAnsi="Helvetica" w:cs="Helvetica"/>
+          <w:color w:val="53565A"/>
+          <w:sz w:val="21"/>
+          <w:szCs w:val="21"/>
+        </w:rPr>
+      </w:pPr>
+      <w:r>
+        <w:rPr>
+          <w:rFonts w:ascii="Helvetica" w:hAnsi="Helvetica" w:cs="Helvetica"/>
+          <w:color w:val="53565A"/>
+          <w:sz w:val="21"/>
+          <w:szCs w:val="21"/>
+        </w:rPr>
+        <w:t>MDN WEB DOCS, 2019. </w:t>
+      </w:r>
+      <w:r>
+        <w:rPr>
+          <w:rFonts w:ascii="Helvetica" w:hAnsi="Helvetica" w:cs="Helvetica"/>
+          <w:i/>
+          <w:iCs/>
+          <w:color w:val="53565A"/>
+          <w:sz w:val="21"/>
+          <w:szCs w:val="21"/>
+        </w:rPr>
+        <w:t>Math​.max() </w:t>
+      </w:r>
+      <w:r>
+        <w:rPr>
+          <w:rFonts w:ascii="Helvetica" w:hAnsi="Helvetica" w:cs="Helvetica"/>
+          <w:color w:val="53565A"/>
+          <w:sz w:val="21"/>
+          <w:szCs w:val="21"/>
+        </w:rPr>
+        <w:t>[viewed 15/05/ 2019]. Available from: </w:t>
+      </w:r>
+      <w:hyperlink r:id="rId33" w:tgtFrame="_blank" w:history="1">
+        <w:r>
+          <w:rPr>
+            <w:rStyle w:val="Hyperlink"/>
+            <w:rFonts w:ascii="Helvetica" w:hAnsi="Helvetica" w:cs="Helvetica"/>
+            <w:color w:val="0066CC"/>
+            <w:sz w:val="21"/>
+            <w:szCs w:val="21"/>
+          </w:rPr>
+          <w:t>https://developer.mozilla.org/en-US/docs/Web/JavaScript/Reference/Global_Objects/Math/max</w:t>
+        </w:r>
+      </w:hyperlink>
+    </w:p>
+    <w:p>
+      <w:pPr>
+        <w:pStyle w:val="NormalWeb"/>
+        <w:shd w:val="clear" w:color="auto" w:fill="FFFFFF"/>
+        <w:spacing w:before="0" w:beforeAutospacing="0" w:after="173" w:afterAutospacing="0"/>
+        <w:rPr>
+          <w:rFonts w:ascii="Helvetica" w:hAnsi="Helvetica" w:cs="Helvetica"/>
+          <w:color w:val="53565A"/>
+          <w:sz w:val="21"/>
+          <w:szCs w:val="21"/>
+        </w:rPr>
+      </w:pPr>
+      <w:r>
+        <w:rPr>
+          <w:rFonts w:ascii="Helvetica" w:hAnsi="Helvetica" w:cs="Helvetica"/>
+          <w:color w:val="53565A"/>
+          <w:sz w:val="21"/>
+          <w:szCs w:val="21"/>
+        </w:rPr>
+        <w:t>MICROSOFT DOCS, 2019. </w:t>
+      </w:r>
+      <w:r>
+        <w:rPr>
+          <w:rFonts w:ascii="Helvetica" w:hAnsi="Helvetica" w:cs="Helvetica"/>
+          <w:i/>
+          <w:iCs/>
+          <w:color w:val="53565A"/>
+          <w:sz w:val="21"/>
+          <w:szCs w:val="21"/>
+        </w:rPr>
+        <w:t>Arithmetic operators (C# Reference) </w:t>
+      </w:r>
+      <w:r>
+        <w:rPr>
+          <w:rFonts w:ascii="Helvetica" w:hAnsi="Helvetica" w:cs="Helvetica"/>
+          <w:color w:val="53565A"/>
+          <w:sz w:val="21"/>
+          <w:szCs w:val="21"/>
+        </w:rPr>
+        <w:t>[viewed 15/04/ 2019]. Available from: </w:t>
+      </w:r>
+      <w:hyperlink r:id="rId34" w:anchor="remainder-operator-" w:tgtFrame="_blank" w:history="1">
+        <w:r>
+          <w:rPr>
+            <w:rStyle w:val="Hyperlink"/>
+            <w:rFonts w:ascii="Helvetica" w:hAnsi="Helvetica" w:cs="Helvetica"/>
+            <w:color w:val="0066CC"/>
+            <w:sz w:val="21"/>
+            <w:szCs w:val="21"/>
+          </w:rPr>
+          <w:t>https://docs.microsoft.com/en-us/dotnet/csharp/language-reference/operators/arithmetic-operators#remainder-operator-</w:t>
+        </w:r>
+      </w:hyperlink>
+    </w:p>
+    <w:p>
+      <w:pPr>
+        <w:pStyle w:val="NormalWeb"/>
+        <w:shd w:val="clear" w:color="auto" w:fill="FFFFFF"/>
+        <w:spacing w:before="0" w:beforeAutospacing="0" w:after="173" w:afterAutospacing="0"/>
+        <w:rPr>
+          <w:rFonts w:ascii="Helvetica" w:hAnsi="Helvetica" w:cs="Helvetica"/>
+          <w:color w:val="53565A"/>
+          <w:sz w:val="21"/>
+          <w:szCs w:val="21"/>
+        </w:rPr>
+      </w:pPr>
+      <w:r>
+        <w:rPr>
+          <w:rFonts w:ascii="Helvetica" w:hAnsi="Helvetica" w:cs="Helvetica"/>
+          <w:color w:val="53565A"/>
+          <w:sz w:val="21"/>
+          <w:szCs w:val="21"/>
+        </w:rPr>
+        <w:t>OLSE, J., 2004. Realtime Procedural Terrain Generation. </w:t>
+      </w:r>
+      <w:r>
+        <w:rPr>
+          <w:rFonts w:ascii="Helvetica" w:hAnsi="Helvetica" w:cs="Helvetica"/>
+          <w:i/>
+          <w:iCs/>
+          <w:color w:val="53565A"/>
+          <w:sz w:val="21"/>
+          <w:szCs w:val="21"/>
+        </w:rPr>
+        <w:t xml:space="preserve">Department of Mathematics </w:t>
+      </w:r>
+      <w:proofErr w:type="gramStart"/>
+      <w:r>
+        <w:rPr>
+          <w:rFonts w:ascii="Helvetica" w:hAnsi="Helvetica" w:cs="Helvetica"/>
+          <w:i/>
+          <w:iCs/>
+          <w:color w:val="53565A"/>
+          <w:sz w:val="21"/>
+          <w:szCs w:val="21"/>
+        </w:rPr>
+        <w:t>And</w:t>
+      </w:r>
+      <w:proofErr w:type="gramEnd"/>
+      <w:r>
+        <w:rPr>
+          <w:rFonts w:ascii="Helvetica" w:hAnsi="Helvetica" w:cs="Helvetica"/>
+          <w:i/>
+          <w:iCs/>
+          <w:color w:val="53565A"/>
+          <w:sz w:val="21"/>
+          <w:szCs w:val="21"/>
+        </w:rPr>
+        <w:t xml:space="preserve"> Computer Science, University of Southern Denmark,</w:t>
+      </w:r>
+    </w:p>
+    <w:p>
+      <w:pPr>
+        <w:pStyle w:val="NormalWeb"/>
+        <w:shd w:val="clear" w:color="auto" w:fill="FFFFFF"/>
+        <w:spacing w:before="0" w:beforeAutospacing="0" w:after="173" w:afterAutospacing="0"/>
+        <w:rPr>
+          <w:rFonts w:ascii="Helvetica" w:hAnsi="Helvetica" w:cs="Helvetica"/>
+          <w:color w:val="53565A"/>
+          <w:sz w:val="21"/>
+          <w:szCs w:val="21"/>
+        </w:rPr>
+      </w:pPr>
+      <w:r>
+        <w:rPr>
+          <w:rFonts w:ascii="Helvetica" w:hAnsi="Helvetica" w:cs="Helvetica"/>
+          <w:color w:val="53565A"/>
+          <w:sz w:val="21"/>
+          <w:szCs w:val="21"/>
+        </w:rPr>
+        <w:t>PERSSON, M., 2010. </w:t>
+      </w:r>
+      <w:r>
+        <w:rPr>
+          <w:rFonts w:ascii="Helvetica" w:hAnsi="Helvetica" w:cs="Helvetica"/>
+          <w:i/>
+          <w:iCs/>
+          <w:color w:val="53565A"/>
+          <w:sz w:val="21"/>
+          <w:szCs w:val="21"/>
+        </w:rPr>
+        <w:t>The Word of Notch </w:t>
+      </w:r>
+      <w:r>
+        <w:rPr>
+          <w:rFonts w:ascii="Helvetica" w:hAnsi="Helvetica" w:cs="Helvetica"/>
+          <w:color w:val="53565A"/>
+          <w:sz w:val="21"/>
+          <w:szCs w:val="21"/>
+        </w:rPr>
+        <w:t>[viewed 15/04/ 2019]. Available from: </w:t>
+      </w:r>
+      <w:hyperlink r:id="rId35" w:tgtFrame="_blank" w:history="1">
+        <w:r>
+          <w:rPr>
+            <w:rStyle w:val="Hyperlink"/>
+            <w:rFonts w:ascii="Helvetica" w:hAnsi="Helvetica" w:cs="Helvetica"/>
+            <w:color w:val="0066CC"/>
+            <w:sz w:val="21"/>
+            <w:szCs w:val="21"/>
+          </w:rPr>
+          <w:t>https://notch.tumblr.com/post/1409584546/some-work-on-biomes</w:t>
+        </w:r>
+      </w:hyperlink>
+    </w:p>
+    <w:p>
+      <w:pPr>
+        <w:pStyle w:val="NormalWeb"/>
+        <w:shd w:val="clear" w:color="auto" w:fill="FFFFFF"/>
+        <w:spacing w:before="0" w:beforeAutospacing="0" w:after="173" w:afterAutospacing="0"/>
+        <w:rPr>
+          <w:rFonts w:ascii="Helvetica" w:hAnsi="Helvetica" w:cs="Helvetica"/>
+          <w:color w:val="53565A"/>
+          <w:sz w:val="21"/>
+          <w:szCs w:val="21"/>
+        </w:rPr>
+      </w:pPr>
+      <w:r>
+        <w:rPr>
+          <w:rFonts w:ascii="Helvetica" w:hAnsi="Helvetica" w:cs="Helvetica"/>
+          <w:color w:val="53565A"/>
+          <w:sz w:val="21"/>
+          <w:szCs w:val="21"/>
+        </w:rPr>
+        <w:t>POLLANO, F., 2012. </w:t>
+      </w:r>
+      <w:r>
+        <w:rPr>
+          <w:rFonts w:ascii="Helvetica" w:hAnsi="Helvetica" w:cs="Helvetica"/>
+          <w:i/>
+          <w:iCs/>
+          <w:color w:val="53565A"/>
+          <w:sz w:val="21"/>
+          <w:szCs w:val="21"/>
+        </w:rPr>
+        <w:t>Calculating the distance between 2 points </w:t>
+      </w:r>
+      <w:r>
+        <w:rPr>
+          <w:rFonts w:ascii="Helvetica" w:hAnsi="Helvetica" w:cs="Helvetica"/>
+          <w:color w:val="53565A"/>
+          <w:sz w:val="21"/>
+          <w:szCs w:val="21"/>
+        </w:rPr>
+        <w:t>[viewed 07/04/ 2019]. Available from: </w:t>
+      </w:r>
+      <w:hyperlink r:id="rId36" w:tgtFrame="_blank" w:history="1">
+        <w:r>
+          <w:rPr>
+            <w:rStyle w:val="Hyperlink"/>
+            <w:rFonts w:ascii="Helvetica" w:hAnsi="Helvetica" w:cs="Helvetica"/>
+            <w:color w:val="0066CC"/>
+            <w:sz w:val="21"/>
+            <w:szCs w:val="21"/>
+          </w:rPr>
+          <w:t>https://stackoverflow.com/questions/11555355/calculating-the-distance-between-2-points?fbclid=IwAR2ih_elI7nYonLhZ8zp2WVyDSUBMztaFtcorOe4toXT0NuJZZgrZu4uyKY</w:t>
+        </w:r>
+      </w:hyperlink>
+    </w:p>
+    <w:p>
+      <w:pPr>
+        <w:pStyle w:val="NormalWeb"/>
+        <w:shd w:val="clear" w:color="auto" w:fill="FFFFFF"/>
+        <w:spacing w:before="0" w:beforeAutospacing="0" w:after="173" w:afterAutospacing="0"/>
+        <w:rPr>
+          <w:rFonts w:ascii="Helvetica" w:hAnsi="Helvetica" w:cs="Helvetica"/>
+          <w:color w:val="53565A"/>
+          <w:sz w:val="21"/>
+          <w:szCs w:val="21"/>
+        </w:rPr>
+      </w:pPr>
+      <w:r>
+        <w:rPr>
+          <w:rFonts w:ascii="Helvetica" w:hAnsi="Helvetica" w:cs="Helvetica"/>
+          <w:color w:val="53565A"/>
+          <w:sz w:val="21"/>
+          <w:szCs w:val="21"/>
+        </w:rPr>
+        <w:t>RED BLOB GAMES, 2015. </w:t>
+      </w:r>
+      <w:r>
+        <w:rPr>
+          <w:rFonts w:ascii="Helvetica" w:hAnsi="Helvetica" w:cs="Helvetica"/>
+          <w:i/>
+          <w:iCs/>
+          <w:color w:val="53565A"/>
+          <w:sz w:val="21"/>
+          <w:szCs w:val="21"/>
+        </w:rPr>
+        <w:t xml:space="preserve">Making maps with noise </w:t>
+      </w:r>
+      <w:proofErr w:type="spellStart"/>
+      <w:r>
+        <w:rPr>
+          <w:rFonts w:ascii="Helvetica" w:hAnsi="Helvetica" w:cs="Helvetica"/>
+          <w:i/>
+          <w:iCs/>
+          <w:color w:val="53565A"/>
+          <w:sz w:val="21"/>
+          <w:szCs w:val="21"/>
+        </w:rPr>
+        <w:t>functions&amp;</w:t>
+      </w:r>
+      <w:proofErr w:type="gramStart"/>
+      <w:r>
+        <w:rPr>
+          <w:rFonts w:ascii="Helvetica" w:hAnsi="Helvetica" w:cs="Helvetica"/>
+          <w:i/>
+          <w:iCs/>
+          <w:color w:val="53565A"/>
+          <w:sz w:val="21"/>
+          <w:szCs w:val="21"/>
+        </w:rPr>
+        <w:t>nbsp</w:t>
+      </w:r>
+      <w:proofErr w:type="spellEnd"/>
+      <w:r>
+        <w:rPr>
+          <w:rFonts w:ascii="Helvetica" w:hAnsi="Helvetica" w:cs="Helvetica"/>
+          <w:i/>
+          <w:iCs/>
+          <w:color w:val="53565A"/>
+          <w:sz w:val="21"/>
+          <w:szCs w:val="21"/>
+        </w:rPr>
+        <w:t>;</w:t>
+      </w:r>
+      <w:r>
+        <w:rPr>
+          <w:rFonts w:ascii="Helvetica" w:hAnsi="Helvetica" w:cs="Helvetica"/>
+          <w:color w:val="53565A"/>
+          <w:sz w:val="21"/>
+          <w:szCs w:val="21"/>
+        </w:rPr>
+        <w:t>[</w:t>
+      </w:r>
+      <w:proofErr w:type="gramEnd"/>
+      <w:r>
+        <w:rPr>
+          <w:rFonts w:ascii="Helvetica" w:hAnsi="Helvetica" w:cs="Helvetica"/>
+          <w:color w:val="53565A"/>
+          <w:sz w:val="21"/>
+          <w:szCs w:val="21"/>
+        </w:rPr>
+        <w:t>viewed 09/04/ 2019]. Available from: </w:t>
+      </w:r>
+      <w:hyperlink r:id="rId37" w:anchor="trees" w:tgtFrame="_blank" w:history="1">
+        <w:r>
+          <w:rPr>
+            <w:rStyle w:val="Hyperlink"/>
+            <w:rFonts w:ascii="Helvetica" w:hAnsi="Helvetica" w:cs="Helvetica"/>
+            <w:color w:val="0066CC"/>
+            <w:sz w:val="21"/>
+            <w:szCs w:val="21"/>
+          </w:rPr>
+          <w:t>https://www.redblobgames.com/maps/terrain-from-noise/#trees</w:t>
+        </w:r>
+      </w:hyperlink>
+    </w:p>
+    <w:p>
+      <w:pPr>
+        <w:pStyle w:val="NormalWeb"/>
+        <w:shd w:val="clear" w:color="auto" w:fill="FFFFFF"/>
+        <w:spacing w:before="0" w:beforeAutospacing="0" w:after="173" w:afterAutospacing="0"/>
+        <w:rPr>
+          <w:rFonts w:ascii="Helvetica" w:hAnsi="Helvetica" w:cs="Helvetica"/>
+          <w:color w:val="53565A"/>
+          <w:sz w:val="21"/>
+          <w:szCs w:val="21"/>
+        </w:rPr>
+      </w:pPr>
+      <w:r>
+        <w:rPr>
+          <w:rFonts w:ascii="Helvetica" w:hAnsi="Helvetica" w:cs="Helvetica"/>
+          <w:color w:val="53565A"/>
+          <w:sz w:val="21"/>
+          <w:szCs w:val="21"/>
+        </w:rPr>
+        <w:t>ŠT'AVA, O.</w:t>
+      </w:r>
+      <w:r>
+        <w:rPr>
+          <w:rFonts w:ascii="Helvetica" w:hAnsi="Helvetica" w:cs="Helvetica"/>
+          <w:i/>
+          <w:iCs/>
+          <w:color w:val="53565A"/>
+          <w:sz w:val="21"/>
+          <w:szCs w:val="21"/>
+        </w:rPr>
+        <w:t> et al.,</w:t>
+      </w:r>
+      <w:r>
+        <w:rPr>
+          <w:rFonts w:ascii="Helvetica" w:hAnsi="Helvetica" w:cs="Helvetica"/>
+          <w:color w:val="53565A"/>
+          <w:sz w:val="21"/>
+          <w:szCs w:val="21"/>
+        </w:rPr>
+        <w:t xml:space="preserve"> Jul 7, 2008. Interactive terrain </w:t>
+      </w:r>
+      <w:proofErr w:type="spellStart"/>
+      <w:r>
+        <w:rPr>
+          <w:rFonts w:ascii="Helvetica" w:hAnsi="Helvetica" w:cs="Helvetica"/>
+          <w:color w:val="53565A"/>
+          <w:sz w:val="21"/>
+          <w:szCs w:val="21"/>
+        </w:rPr>
+        <w:t>modeling</w:t>
+      </w:r>
+      <w:proofErr w:type="spellEnd"/>
+      <w:r>
+        <w:rPr>
+          <w:rFonts w:ascii="Helvetica" w:hAnsi="Helvetica" w:cs="Helvetica"/>
+          <w:color w:val="53565A"/>
+          <w:sz w:val="21"/>
+          <w:szCs w:val="21"/>
+        </w:rPr>
+        <w:t xml:space="preserve"> using hydraulic erosion. </w:t>
+      </w:r>
+      <w:proofErr w:type="spellStart"/>
+      <w:r>
+        <w:rPr>
+          <w:rFonts w:ascii="Helvetica" w:hAnsi="Helvetica" w:cs="Helvetica"/>
+          <w:color w:val="53565A"/>
+          <w:sz w:val="21"/>
+          <w:szCs w:val="21"/>
+        </w:rPr>
+        <w:t>Eurographics</w:t>
+      </w:r>
+      <w:proofErr w:type="spellEnd"/>
+      <w:r>
+        <w:rPr>
+          <w:rFonts w:ascii="Helvetica" w:hAnsi="Helvetica" w:cs="Helvetica"/>
+          <w:color w:val="53565A"/>
+          <w:sz w:val="21"/>
+          <w:szCs w:val="21"/>
+        </w:rPr>
+        <w:t xml:space="preserve"> Association, pp.201-210</w:t>
+      </w:r>
+    </w:p>
+    <w:p>
+      <w:pPr>
+        <w:pStyle w:val="NormalWeb"/>
+        <w:shd w:val="clear" w:color="auto" w:fill="FFFFFF"/>
+        <w:spacing w:before="0" w:beforeAutospacing="0" w:after="173" w:afterAutospacing="0"/>
+        <w:rPr>
+          <w:rFonts w:ascii="Helvetica" w:hAnsi="Helvetica" w:cs="Helvetica"/>
+          <w:color w:val="53565A"/>
+          <w:sz w:val="21"/>
+          <w:szCs w:val="21"/>
+        </w:rPr>
+      </w:pPr>
+      <w:r>
+        <w:rPr>
+          <w:rFonts w:ascii="Helvetica" w:hAnsi="Helvetica" w:cs="Helvetica"/>
+          <w:color w:val="53565A"/>
+          <w:sz w:val="21"/>
+          <w:szCs w:val="21"/>
+        </w:rPr>
+        <w:t>VOLYNSKOV, A., 2011. </w:t>
+      </w:r>
+      <w:r>
+        <w:rPr>
+          <w:rFonts w:ascii="Helvetica" w:hAnsi="Helvetica" w:cs="Helvetica"/>
+          <w:i/>
+          <w:iCs/>
+          <w:color w:val="53565A"/>
+          <w:sz w:val="21"/>
+          <w:szCs w:val="21"/>
+        </w:rPr>
+        <w:t>Water erosion on heightmap terrain </w:t>
+      </w:r>
+      <w:r>
+        <w:rPr>
+          <w:rFonts w:ascii="Helvetica" w:hAnsi="Helvetica" w:cs="Helvetica"/>
+          <w:color w:val="53565A"/>
+          <w:sz w:val="21"/>
+          <w:szCs w:val="21"/>
+        </w:rPr>
+        <w:t>[viewed 06/04/ 2019].</w:t>
+      </w:r>
+    </w:p>
+    <w:p>
+      <w:pPr>
+        <w:pStyle w:val="NormalWeb"/>
+        <w:shd w:val="clear" w:color="auto" w:fill="FFFFFF"/>
+        <w:spacing w:before="0" w:beforeAutospacing="0" w:after="173" w:afterAutospacing="0"/>
+        <w:rPr>
+          <w:rFonts w:ascii="Helvetica" w:hAnsi="Helvetica" w:cs="Helvetica"/>
+          <w:color w:val="53565A"/>
+          <w:sz w:val="21"/>
+          <w:szCs w:val="21"/>
+        </w:rPr>
+      </w:pPr>
+      <w:r>
+        <w:rPr>
+          <w:rFonts w:ascii="Helvetica" w:hAnsi="Helvetica" w:cs="Helvetica"/>
+          <w:color w:val="53565A"/>
+          <w:sz w:val="21"/>
+          <w:szCs w:val="21"/>
+        </w:rPr>
+        <w:t>WIKIPEDIA, 2018. </w:t>
+      </w:r>
+      <w:r>
+        <w:rPr>
+          <w:rFonts w:ascii="Helvetica" w:hAnsi="Helvetica" w:cs="Helvetica"/>
+          <w:i/>
+          <w:iCs/>
+          <w:color w:val="53565A"/>
+          <w:sz w:val="21"/>
+          <w:szCs w:val="21"/>
+        </w:rPr>
+        <w:t>Fractional Brownian motion </w:t>
+      </w:r>
+      <w:r>
+        <w:rPr>
+          <w:rFonts w:ascii="Helvetica" w:hAnsi="Helvetica" w:cs="Helvetica"/>
+          <w:color w:val="53565A"/>
+          <w:sz w:val="21"/>
+          <w:szCs w:val="21"/>
+        </w:rPr>
+        <w:t>[viewed 09/04/ 2019]. Available from: </w:t>
+      </w:r>
+      <w:hyperlink r:id="rId38" w:tgtFrame="_blank" w:history="1">
+        <w:r>
+          <w:rPr>
+            <w:rStyle w:val="Hyperlink"/>
+            <w:rFonts w:ascii="Helvetica" w:hAnsi="Helvetica" w:cs="Helvetica"/>
+            <w:color w:val="0066CC"/>
+            <w:sz w:val="21"/>
+            <w:szCs w:val="21"/>
+          </w:rPr>
+          <w:t>https://en.wikipedia.org/wiki/Fractional_Brownian_motion</w:t>
+        </w:r>
+      </w:hyperlink>
+    </w:p>
+    <w:p>
+      <w:pPr>
+        <w:pStyle w:val="NormalWeb"/>
+        <w:shd w:val="clear" w:color="auto" w:fill="FFFFFF"/>
+        <w:spacing w:before="0" w:beforeAutospacing="0" w:after="173" w:afterAutospacing="0"/>
+        <w:rPr>
+          <w:rFonts w:ascii="Helvetica" w:hAnsi="Helvetica" w:cs="Helvetica"/>
+          <w:color w:val="53565A"/>
+          <w:sz w:val="21"/>
+          <w:szCs w:val="21"/>
+        </w:rPr>
+      </w:pPr>
+      <w:r>
+        <w:rPr>
+          <w:rFonts w:ascii="Helvetica" w:hAnsi="Helvetica" w:cs="Helvetica"/>
+          <w:color w:val="53565A"/>
+          <w:sz w:val="21"/>
+          <w:szCs w:val="21"/>
+        </w:rPr>
+        <w:t>WIKIPEDIA, 2019. </w:t>
+      </w:r>
+      <w:r>
+        <w:rPr>
+          <w:rFonts w:ascii="Helvetica" w:hAnsi="Helvetica" w:cs="Helvetica"/>
+          <w:i/>
+          <w:iCs/>
+          <w:color w:val="53565A"/>
+          <w:sz w:val="21"/>
+          <w:szCs w:val="21"/>
+        </w:rPr>
+        <w:t>Contour line </w:t>
+      </w:r>
+      <w:r>
+        <w:rPr>
+          <w:rFonts w:ascii="Helvetica" w:hAnsi="Helvetica" w:cs="Helvetica"/>
+          <w:color w:val="53565A"/>
+          <w:sz w:val="21"/>
+          <w:szCs w:val="21"/>
+        </w:rPr>
+        <w:t>[viewed 06/04/ 2019]. Available from: </w:t>
+      </w:r>
+      <w:hyperlink r:id="rId39" w:tgtFrame="_blank" w:history="1">
+        <w:r>
+          <w:rPr>
+            <w:rStyle w:val="Hyperlink"/>
+            <w:rFonts w:ascii="Helvetica" w:hAnsi="Helvetica" w:cs="Helvetica"/>
+            <w:color w:val="0066CC"/>
+            <w:sz w:val="21"/>
+            <w:szCs w:val="21"/>
+          </w:rPr>
+          <w:t>https://en.wikipedia.org/wiki/Contour_line</w:t>
+        </w:r>
+      </w:hyperlink>
+    </w:p>
+    <w:p>
+      <w:pPr>
+        <w:pStyle w:val="NormalWeb"/>
+        <w:shd w:val="clear" w:color="auto" w:fill="FFFFFF"/>
+        <w:spacing w:before="0" w:beforeAutospacing="0" w:after="173" w:afterAutospacing="0"/>
+        <w:rPr>
+          <w:rFonts w:ascii="Helvetica" w:hAnsi="Helvetica" w:cs="Helvetica"/>
+          <w:color w:val="53565A"/>
+          <w:sz w:val="21"/>
+          <w:szCs w:val="21"/>
+        </w:rPr>
+      </w:pPr>
+      <w:r>
+        <w:rPr>
+          <w:rFonts w:ascii="Helvetica" w:hAnsi="Helvetica" w:cs="Helvetica"/>
+          <w:color w:val="53565A"/>
+          <w:sz w:val="21"/>
+          <w:szCs w:val="21"/>
+        </w:rPr>
+        <w:t>YOUNG, M.</w:t>
+      </w:r>
+      <w:r>
+        <w:rPr>
+          <w:rFonts w:ascii="Helvetica" w:hAnsi="Helvetica" w:cs="Helvetica"/>
+          <w:i/>
+          <w:iCs/>
+          <w:color w:val="53565A"/>
+          <w:sz w:val="21"/>
+          <w:szCs w:val="21"/>
+        </w:rPr>
+        <w:t>, et al.</w:t>
+      </w:r>
+      <w:r>
+        <w:rPr>
+          <w:rFonts w:ascii="Helvetica" w:hAnsi="Helvetica" w:cs="Helvetica"/>
+          <w:color w:val="53565A"/>
+          <w:sz w:val="21"/>
+          <w:szCs w:val="21"/>
+        </w:rPr>
+        <w:t>, 2004. </w:t>
+      </w:r>
+      <w:r>
+        <w:rPr>
+          <w:rFonts w:ascii="Helvetica" w:hAnsi="Helvetica" w:cs="Helvetica"/>
+          <w:i/>
+          <w:iCs/>
+          <w:color w:val="53565A"/>
+          <w:sz w:val="21"/>
+          <w:szCs w:val="21"/>
+        </w:rPr>
+        <w:t>Euclidean and Euclidean Squared </w:t>
+      </w:r>
+      <w:r>
+        <w:rPr>
+          <w:rFonts w:ascii="Helvetica" w:hAnsi="Helvetica" w:cs="Helvetica"/>
+          <w:color w:val="53565A"/>
+          <w:sz w:val="21"/>
+          <w:szCs w:val="21"/>
+        </w:rPr>
+        <w:t>2019]. Available from: </w:t>
+      </w:r>
+      <w:hyperlink r:id="rId40" w:tgtFrame="_blank" w:history="1">
+        <w:r>
+          <w:rPr>
+            <w:rStyle w:val="Hyperlink"/>
+            <w:rFonts w:ascii="Helvetica" w:hAnsi="Helvetica" w:cs="Helvetica"/>
+            <w:color w:val="0066CC"/>
+            <w:sz w:val="21"/>
+            <w:szCs w:val="21"/>
           </w:rPr>
           <w:t>http://www.improvedoutcomes.com/docs/WebSiteDocs/Clustering/Clustering_Parameters/Euclidean_and_Euclidean_Squared_Distance_Metrics.htm?fbclid=IwAR3tWg3O_7vWxwPjEzIh3PgmskyoE1PLcYJMNiqHBk741JvO5C7BExpEc2M</w:t>
         </w:r>
       </w:hyperlink>
     </w:p>
-    <w:p>
-      <w:hyperlink r:id="rId30" w:history="1">
+    <w:p/>
+    <w:p>
+      <w:pPr>
+        <w:pStyle w:val="z-BottomofForm"/>
+        <w:rPr>
+          <w:vanish w:val="0"/>
+        </w:rPr>
+      </w:pPr>
+      <w:r>
+        <w:t>Bottom of Form</w:t>
+      </w:r>
+    </w:p>
+    <w:p>
+      <w:pPr>
+        <w:pStyle w:val="Heading3"/>
+      </w:pPr>
+      <w:r>
+        <w:t>References</w:t>
+      </w:r>
+    </w:p>
+    <w:p>
+      <w:pPr>
+        <w:pStyle w:val="Heading3"/>
+      </w:pPr>
+      <w:r>
+        <w:t>Bibliography</w:t>
+      </w:r>
+    </w:p>
+    <w:p>
+      <w:pPr>
+        <w:pStyle w:val="NormalWeb"/>
+        <w:shd w:val="clear" w:color="auto" w:fill="FFFFFF"/>
+        <w:spacing w:before="0" w:beforeAutospacing="0" w:after="173" w:afterAutospacing="0"/>
+        <w:rPr>
+          <w:rFonts w:ascii="Helvetica" w:hAnsi="Helvetica" w:cs="Helvetica"/>
+          <w:color w:val="53565A"/>
+          <w:sz w:val="21"/>
+          <w:szCs w:val="21"/>
+        </w:rPr>
+      </w:pPr>
+      <w:r>
+        <w:rPr>
+          <w:rFonts w:ascii="Helvetica" w:hAnsi="Helvetica" w:cs="Helvetica"/>
+          <w:color w:val="53565A"/>
+          <w:sz w:val="21"/>
+          <w:szCs w:val="21"/>
+        </w:rPr>
+        <w:t>BEYER, H., 2015. </w:t>
+      </w:r>
+      <w:r>
+        <w:rPr>
+          <w:rFonts w:ascii="Helvetica" w:hAnsi="Helvetica" w:cs="Helvetica"/>
+          <w:i/>
+          <w:iCs/>
+          <w:color w:val="53565A"/>
+          <w:sz w:val="21"/>
+          <w:szCs w:val="21"/>
+        </w:rPr>
+        <w:t>Implementation of a method for hydraulic</w:t>
+      </w:r>
+      <w:r>
+        <w:rPr>
+          <w:rFonts w:ascii="Helvetica" w:hAnsi="Helvetica" w:cs="Helvetica"/>
+          <w:i/>
+          <w:iCs/>
+          <w:color w:val="53565A"/>
+          <w:sz w:val="21"/>
+          <w:szCs w:val="21"/>
+        </w:rPr>
+        <w:br/>
+        <w:t>erosion</w:t>
+      </w:r>
+      <w:r>
+        <w:rPr>
+          <w:rFonts w:ascii="Helvetica" w:hAnsi="Helvetica" w:cs="Helvetica"/>
+          <w:color w:val="53565A"/>
+          <w:sz w:val="21"/>
+          <w:szCs w:val="21"/>
+        </w:rPr>
+        <w:t>, TECHNISCHE UNIVERSITÄT MÜNCHEN</w:t>
+      </w:r>
+    </w:p>
+    <w:p>
+      <w:pPr>
+        <w:pStyle w:val="NormalWeb"/>
+        <w:shd w:val="clear" w:color="auto" w:fill="FFFFFF"/>
+        <w:spacing w:before="0" w:beforeAutospacing="0" w:after="173" w:afterAutospacing="0"/>
+        <w:rPr>
+          <w:rFonts w:ascii="Helvetica" w:hAnsi="Helvetica" w:cs="Helvetica"/>
+          <w:color w:val="53565A"/>
+          <w:sz w:val="21"/>
+          <w:szCs w:val="21"/>
+        </w:rPr>
+      </w:pPr>
+      <w:r>
+        <w:rPr>
+          <w:rFonts w:ascii="Helvetica" w:hAnsi="Helvetica" w:cs="Helvetica"/>
+          <w:color w:val="53565A"/>
+          <w:sz w:val="21"/>
+          <w:szCs w:val="21"/>
+        </w:rPr>
+        <w:t>DOCS MICROSOFT, 2015a. </w:t>
+      </w:r>
+      <w:r>
+        <w:rPr>
+          <w:rFonts w:ascii="Helvetica" w:hAnsi="Helvetica" w:cs="Helvetica"/>
+          <w:i/>
+          <w:iCs/>
+          <w:color w:val="53565A"/>
+          <w:sz w:val="21"/>
+          <w:szCs w:val="21"/>
+        </w:rPr>
+        <w:t>Jagged Arrays (C# Programming Guide) </w:t>
+      </w:r>
+      <w:r>
+        <w:rPr>
+          <w:rFonts w:ascii="Helvetica" w:hAnsi="Helvetica" w:cs="Helvetica"/>
+          <w:color w:val="53565A"/>
+          <w:sz w:val="21"/>
+          <w:szCs w:val="21"/>
+        </w:rPr>
+        <w:t>[viewed 08/04/ 2019]. Available from: </w:t>
+      </w:r>
+      <w:hyperlink r:id="rId41" w:tgtFrame="_blank" w:history="1">
         <w:r>
           <w:rPr>
             <w:rStyle w:val="Hyperlink"/>
+            <w:rFonts w:ascii="Helvetica" w:hAnsi="Helvetica" w:cs="Helvetica"/>
+            <w:color w:val="0066CC"/>
+            <w:sz w:val="21"/>
+            <w:szCs w:val="21"/>
+          </w:rPr>
+          <w:t>https://docs.microsoft.com/en-us/dotnet/csharp/programming-guide/arrays/jagged-arrays</w:t>
+        </w:r>
+      </w:hyperlink>
+    </w:p>
+    <w:p>
+      <w:pPr>
+        <w:pStyle w:val="NormalWeb"/>
+        <w:shd w:val="clear" w:color="auto" w:fill="FFFFFF"/>
+        <w:spacing w:before="0" w:beforeAutospacing="0" w:after="173" w:afterAutospacing="0"/>
+        <w:rPr>
+          <w:rFonts w:ascii="Helvetica" w:hAnsi="Helvetica" w:cs="Helvetica"/>
+          <w:color w:val="53565A"/>
+          <w:sz w:val="21"/>
+          <w:szCs w:val="21"/>
+        </w:rPr>
+      </w:pPr>
+      <w:r>
+        <w:rPr>
+          <w:rFonts w:ascii="Helvetica" w:hAnsi="Helvetica" w:cs="Helvetica"/>
+          <w:color w:val="53565A"/>
+          <w:sz w:val="21"/>
+          <w:szCs w:val="21"/>
+        </w:rPr>
+        <w:t>DOCS MICROSOFT, 2015b. </w:t>
+      </w:r>
+      <w:r>
+        <w:rPr>
+          <w:rFonts w:ascii="Helvetica" w:hAnsi="Helvetica" w:cs="Helvetica"/>
+          <w:i/>
+          <w:iCs/>
+          <w:color w:val="53565A"/>
+          <w:sz w:val="21"/>
+          <w:szCs w:val="21"/>
+        </w:rPr>
+        <w:t>Single-Dimensional Arrays (C# Programming Guide) </w:t>
+      </w:r>
+      <w:r>
+        <w:rPr>
+          <w:rFonts w:ascii="Helvetica" w:hAnsi="Helvetica" w:cs="Helvetica"/>
+          <w:color w:val="53565A"/>
+          <w:sz w:val="21"/>
+          <w:szCs w:val="21"/>
+        </w:rPr>
+        <w:t>[viewed 08/04/ 2019]. Available from: </w:t>
+      </w:r>
+      <w:hyperlink r:id="rId42" w:tgtFrame="_blank" w:history="1">
+        <w:r>
+          <w:rPr>
+            <w:rStyle w:val="Hyperlink"/>
+            <w:rFonts w:ascii="Helvetica" w:hAnsi="Helvetica" w:cs="Helvetica"/>
+            <w:color w:val="0066CC"/>
+            <w:sz w:val="21"/>
+            <w:szCs w:val="21"/>
+          </w:rPr>
+          <w:t>https://docs.microsoft.com/en-us/dotnet/csharp/programming-guide/arrays/single-dimensional-arrays</w:t>
+        </w:r>
+      </w:hyperlink>
+    </w:p>
+    <w:p>
+      <w:pPr>
+        <w:pStyle w:val="NormalWeb"/>
+        <w:shd w:val="clear" w:color="auto" w:fill="FFFFFF"/>
+        <w:spacing w:before="0" w:beforeAutospacing="0" w:after="173" w:afterAutospacing="0"/>
+        <w:rPr>
+          <w:rFonts w:ascii="Helvetica" w:hAnsi="Helvetica" w:cs="Helvetica"/>
+          <w:color w:val="53565A"/>
+          <w:sz w:val="21"/>
+          <w:szCs w:val="21"/>
+        </w:rPr>
+      </w:pPr>
+      <w:r>
+        <w:rPr>
+          <w:rFonts w:ascii="Helvetica" w:hAnsi="Helvetica" w:cs="Helvetica"/>
+          <w:color w:val="53565A"/>
+          <w:sz w:val="21"/>
+          <w:szCs w:val="21"/>
+        </w:rPr>
+        <w:t>KHAN ACADEMY, 2019. </w:t>
+      </w:r>
+      <w:r>
+        <w:rPr>
+          <w:rFonts w:ascii="Helvetica" w:hAnsi="Helvetica" w:cs="Helvetica"/>
+          <w:i/>
+          <w:iCs/>
+          <w:color w:val="53565A"/>
+          <w:sz w:val="21"/>
+          <w:szCs w:val="21"/>
+        </w:rPr>
+        <w:t>Vector magnitude and normalization </w:t>
+      </w:r>
+      <w:r>
+        <w:rPr>
+          <w:rFonts w:ascii="Helvetica" w:hAnsi="Helvetica" w:cs="Helvetica"/>
+          <w:color w:val="53565A"/>
+          <w:sz w:val="21"/>
+          <w:szCs w:val="21"/>
+        </w:rPr>
+        <w:t>[viewed 08/04/ 2019]. Available from: </w:t>
+      </w:r>
+      <w:hyperlink r:id="rId43" w:tgtFrame="_blank" w:history="1">
+        <w:r>
+          <w:rPr>
+            <w:rStyle w:val="Hyperlink"/>
+            <w:rFonts w:ascii="Helvetica" w:hAnsi="Helvetica" w:cs="Helvetica"/>
+            <w:color w:val="0066CC"/>
+            <w:sz w:val="21"/>
+            <w:szCs w:val="21"/>
+          </w:rPr>
+          <w:t>https://www.khanacademy.org/computing/computer-programming/programming-natural-simulations/programming-vectors/a/vector-magnitude-normalization?fbclid=IwAR2-EO05GIcGXZ0b3o8eoQhL4RwQ1J_W839b3hxFaDW97tUbtO_pfDX7gTU</w:t>
+        </w:r>
+      </w:hyperlink>
+    </w:p>
+    <w:p>
+      <w:pPr>
+        <w:pStyle w:val="NormalWeb"/>
+        <w:shd w:val="clear" w:color="auto" w:fill="FFFFFF"/>
+        <w:spacing w:before="0" w:beforeAutospacing="0" w:after="173" w:afterAutospacing="0"/>
+        <w:rPr>
+          <w:rFonts w:ascii="Helvetica" w:hAnsi="Helvetica" w:cs="Helvetica"/>
+          <w:color w:val="53565A"/>
+          <w:sz w:val="21"/>
+          <w:szCs w:val="21"/>
+        </w:rPr>
+      </w:pPr>
+      <w:r>
+        <w:rPr>
+          <w:rFonts w:ascii="Helvetica" w:hAnsi="Helvetica" w:cs="Helvetica"/>
+          <w:color w:val="53565A"/>
+          <w:sz w:val="21"/>
+          <w:szCs w:val="21"/>
+        </w:rPr>
+        <w:t>MDN WEB DOCS, 2019. </w:t>
+      </w:r>
+      <w:r>
+        <w:rPr>
+          <w:rFonts w:ascii="Helvetica" w:hAnsi="Helvetica" w:cs="Helvetica"/>
+          <w:i/>
+          <w:iCs/>
+          <w:color w:val="53565A"/>
+          <w:sz w:val="21"/>
+          <w:szCs w:val="21"/>
+        </w:rPr>
+        <w:t>Math​.max() </w:t>
+      </w:r>
+      <w:r>
+        <w:rPr>
+          <w:rFonts w:ascii="Helvetica" w:hAnsi="Helvetica" w:cs="Helvetica"/>
+          <w:color w:val="53565A"/>
+          <w:sz w:val="21"/>
+          <w:szCs w:val="21"/>
+        </w:rPr>
+        <w:t>[viewed 15/05/ 2019]. Available from: </w:t>
+      </w:r>
+      <w:hyperlink r:id="rId44" w:tgtFrame="_blank" w:history="1">
+        <w:r>
+          <w:rPr>
+            <w:rStyle w:val="Hyperlink"/>
+            <w:rFonts w:ascii="Helvetica" w:hAnsi="Helvetica" w:cs="Helvetica"/>
+            <w:color w:val="0066CC"/>
+            <w:sz w:val="21"/>
+            <w:szCs w:val="21"/>
+          </w:rPr>
+          <w:t>https://developer.mozilla.org/en-US/docs/Web/JavaScript/Reference/Global_Objects/Math/max</w:t>
+        </w:r>
+      </w:hyperlink>
+    </w:p>
+    <w:p>
+      <w:pPr>
+        <w:pStyle w:val="NormalWeb"/>
+        <w:shd w:val="clear" w:color="auto" w:fill="FFFFFF"/>
+        <w:spacing w:before="0" w:beforeAutospacing="0" w:after="173" w:afterAutospacing="0"/>
+        <w:rPr>
+          <w:rFonts w:ascii="Helvetica" w:hAnsi="Helvetica" w:cs="Helvetica"/>
+          <w:color w:val="53565A"/>
+          <w:sz w:val="21"/>
+          <w:szCs w:val="21"/>
+        </w:rPr>
+      </w:pPr>
+      <w:r>
+        <w:rPr>
+          <w:rFonts w:ascii="Helvetica" w:hAnsi="Helvetica" w:cs="Helvetica"/>
+          <w:color w:val="53565A"/>
+          <w:sz w:val="21"/>
+          <w:szCs w:val="21"/>
+        </w:rPr>
+        <w:t>MICROSOFT DOCS, 2019. </w:t>
+      </w:r>
+      <w:r>
+        <w:rPr>
+          <w:rFonts w:ascii="Helvetica" w:hAnsi="Helvetica" w:cs="Helvetica"/>
+          <w:i/>
+          <w:iCs/>
+          <w:color w:val="53565A"/>
+          <w:sz w:val="21"/>
+          <w:szCs w:val="21"/>
+        </w:rPr>
+        <w:t>Arithmetic operators (C# Reference) </w:t>
+      </w:r>
+      <w:r>
+        <w:rPr>
+          <w:rFonts w:ascii="Helvetica" w:hAnsi="Helvetica" w:cs="Helvetica"/>
+          <w:color w:val="53565A"/>
+          <w:sz w:val="21"/>
+          <w:szCs w:val="21"/>
+        </w:rPr>
+        <w:t>[viewed 15/04/ 2019]. Available from: </w:t>
+      </w:r>
+      <w:hyperlink r:id="rId45" w:anchor="remainder-operator-" w:tgtFrame="_blank" w:history="1">
+        <w:r>
+          <w:rPr>
+            <w:rStyle w:val="Hyperlink"/>
+            <w:rFonts w:ascii="Helvetica" w:hAnsi="Helvetica" w:cs="Helvetica"/>
+            <w:color w:val="0066CC"/>
+            <w:sz w:val="21"/>
+            <w:szCs w:val="21"/>
+          </w:rPr>
+          <w:t>https://docs.microsoft.com/en-us/dotnet/csharp/language-reference/operators/arithmetic-operators#remainder-operator-</w:t>
+        </w:r>
+      </w:hyperlink>
+    </w:p>
+    <w:p>
+      <w:pPr>
+        <w:pStyle w:val="NormalWeb"/>
+        <w:shd w:val="clear" w:color="auto" w:fill="FFFFFF"/>
+        <w:spacing w:before="0" w:beforeAutospacing="0" w:after="173" w:afterAutospacing="0"/>
+        <w:rPr>
+          <w:rFonts w:ascii="Helvetica" w:hAnsi="Helvetica" w:cs="Helvetica"/>
+          <w:color w:val="53565A"/>
+          <w:sz w:val="21"/>
+          <w:szCs w:val="21"/>
+        </w:rPr>
+      </w:pPr>
+      <w:r>
+        <w:rPr>
+          <w:rFonts w:ascii="Helvetica" w:hAnsi="Helvetica" w:cs="Helvetica"/>
+          <w:color w:val="53565A"/>
+          <w:sz w:val="21"/>
+          <w:szCs w:val="21"/>
+        </w:rPr>
+        <w:t>OLSE, J., 2004. Realtime Procedural Terrain Generation. </w:t>
+      </w:r>
+      <w:r>
+        <w:rPr>
+          <w:rFonts w:ascii="Helvetica" w:hAnsi="Helvetica" w:cs="Helvetica"/>
+          <w:i/>
+          <w:iCs/>
+          <w:color w:val="53565A"/>
+          <w:sz w:val="21"/>
+          <w:szCs w:val="21"/>
+        </w:rPr>
+        <w:t xml:space="preserve">Department of Mathematics </w:t>
+      </w:r>
+      <w:proofErr w:type="gramStart"/>
+      <w:r>
+        <w:rPr>
+          <w:rFonts w:ascii="Helvetica" w:hAnsi="Helvetica" w:cs="Helvetica"/>
+          <w:i/>
+          <w:iCs/>
+          <w:color w:val="53565A"/>
+          <w:sz w:val="21"/>
+          <w:szCs w:val="21"/>
+        </w:rPr>
+        <w:t>And</w:t>
+      </w:r>
+      <w:proofErr w:type="gramEnd"/>
+      <w:r>
+        <w:rPr>
+          <w:rFonts w:ascii="Helvetica" w:hAnsi="Helvetica" w:cs="Helvetica"/>
+          <w:i/>
+          <w:iCs/>
+          <w:color w:val="53565A"/>
+          <w:sz w:val="21"/>
+          <w:szCs w:val="21"/>
+        </w:rPr>
+        <w:t xml:space="preserve"> Computer Science, University of Southern Denmark,</w:t>
+      </w:r>
+    </w:p>
+    <w:p>
+      <w:pPr>
+        <w:pStyle w:val="NormalWeb"/>
+        <w:shd w:val="clear" w:color="auto" w:fill="FFFFFF"/>
+        <w:spacing w:before="0" w:beforeAutospacing="0" w:after="173" w:afterAutospacing="0"/>
+        <w:rPr>
+          <w:rFonts w:ascii="Helvetica" w:hAnsi="Helvetica" w:cs="Helvetica"/>
+          <w:color w:val="53565A"/>
+          <w:sz w:val="21"/>
+          <w:szCs w:val="21"/>
+        </w:rPr>
+      </w:pPr>
+      <w:r>
+        <w:rPr>
+          <w:rFonts w:ascii="Helvetica" w:hAnsi="Helvetica" w:cs="Helvetica"/>
+          <w:color w:val="53565A"/>
+          <w:sz w:val="21"/>
+          <w:szCs w:val="21"/>
+        </w:rPr>
+        <w:t>PERSSON, M., 2010. </w:t>
+      </w:r>
+      <w:r>
+        <w:rPr>
+          <w:rFonts w:ascii="Helvetica" w:hAnsi="Helvetica" w:cs="Helvetica"/>
+          <w:i/>
+          <w:iCs/>
+          <w:color w:val="53565A"/>
+          <w:sz w:val="21"/>
+          <w:szCs w:val="21"/>
+        </w:rPr>
+        <w:t>The Word of Notch </w:t>
+      </w:r>
+      <w:r>
+        <w:rPr>
+          <w:rFonts w:ascii="Helvetica" w:hAnsi="Helvetica" w:cs="Helvetica"/>
+          <w:color w:val="53565A"/>
+          <w:sz w:val="21"/>
+          <w:szCs w:val="21"/>
+        </w:rPr>
+        <w:t>[viewed 15/04/ 2019]. Available from: </w:t>
+      </w:r>
+      <w:hyperlink r:id="rId46" w:tgtFrame="_blank" w:history="1">
+        <w:r>
+          <w:rPr>
+            <w:rStyle w:val="Hyperlink"/>
+            <w:rFonts w:ascii="Helvetica" w:hAnsi="Helvetica" w:cs="Helvetica"/>
+            <w:color w:val="0066CC"/>
+            <w:sz w:val="21"/>
+            <w:szCs w:val="21"/>
+          </w:rPr>
+          <w:t>https://notch.tumblr.com/post/1409584546/some-work-on-biomes</w:t>
+        </w:r>
+      </w:hyperlink>
+    </w:p>
+    <w:p>
+      <w:pPr>
+        <w:pStyle w:val="NormalWeb"/>
+        <w:shd w:val="clear" w:color="auto" w:fill="FFFFFF"/>
+        <w:spacing w:before="0" w:beforeAutospacing="0" w:after="173" w:afterAutospacing="0"/>
+        <w:rPr>
+          <w:rFonts w:ascii="Helvetica" w:hAnsi="Helvetica" w:cs="Helvetica"/>
+          <w:color w:val="53565A"/>
+          <w:sz w:val="21"/>
+          <w:szCs w:val="21"/>
+        </w:rPr>
+      </w:pPr>
+      <w:r>
+        <w:rPr>
+          <w:rFonts w:ascii="Helvetica" w:hAnsi="Helvetica" w:cs="Helvetica"/>
+          <w:color w:val="53565A"/>
+          <w:sz w:val="21"/>
+          <w:szCs w:val="21"/>
+        </w:rPr>
+        <w:t>POLLANO, F., 2012. </w:t>
+      </w:r>
+      <w:r>
+        <w:rPr>
+          <w:rFonts w:ascii="Helvetica" w:hAnsi="Helvetica" w:cs="Helvetica"/>
+          <w:i/>
+          <w:iCs/>
+          <w:color w:val="53565A"/>
+          <w:sz w:val="21"/>
+          <w:szCs w:val="21"/>
+        </w:rPr>
+        <w:t>Calculating the distance between 2 points </w:t>
+      </w:r>
+      <w:r>
+        <w:rPr>
+          <w:rFonts w:ascii="Helvetica" w:hAnsi="Helvetica" w:cs="Helvetica"/>
+          <w:color w:val="53565A"/>
+          <w:sz w:val="21"/>
+          <w:szCs w:val="21"/>
+        </w:rPr>
+        <w:t>[viewed 07/04/ 2019]. Available from: </w:t>
+      </w:r>
+      <w:hyperlink r:id="rId47" w:tgtFrame="_blank" w:history="1">
+        <w:r>
+          <w:rPr>
+            <w:rStyle w:val="Hyperlink"/>
+            <w:rFonts w:ascii="Helvetica" w:hAnsi="Helvetica" w:cs="Helvetica"/>
+            <w:color w:val="0066CC"/>
+            <w:sz w:val="21"/>
+            <w:szCs w:val="21"/>
           </w:rPr>
           <w:t>https://stackoverflow.com/questions/11555355/calculating-the-distance-between-2-points?fbclid=IwAR2ih_elI7nYonLhZ8zp2WVyDSUBMztaFtcorOe4toXT0NuJZZgrZu4uyKY</w:t>
         </w:r>
       </w:hyperlink>
     </w:p>
     <w:p>
-      <w:hyperlink r:id="rId31" w:history="1">
+      <w:pPr>
+        <w:pStyle w:val="NormalWeb"/>
+        <w:shd w:val="clear" w:color="auto" w:fill="FFFFFF"/>
+        <w:spacing w:before="0" w:beforeAutospacing="0" w:after="173" w:afterAutospacing="0"/>
+        <w:rPr>
+          <w:rFonts w:ascii="Helvetica" w:hAnsi="Helvetica" w:cs="Helvetica"/>
+          <w:color w:val="53565A"/>
+          <w:sz w:val="21"/>
+          <w:szCs w:val="21"/>
+        </w:rPr>
+      </w:pPr>
+      <w:r>
+        <w:rPr>
+          <w:rFonts w:ascii="Helvetica" w:hAnsi="Helvetica" w:cs="Helvetica"/>
+          <w:color w:val="53565A"/>
+          <w:sz w:val="21"/>
+          <w:szCs w:val="21"/>
+        </w:rPr>
+        <w:t>RED BLOB GAMES, 2015. </w:t>
+      </w:r>
+      <w:r>
+        <w:rPr>
+          <w:rFonts w:ascii="Helvetica" w:hAnsi="Helvetica" w:cs="Helvetica"/>
+          <w:i/>
+          <w:iCs/>
+          <w:color w:val="53565A"/>
+          <w:sz w:val="21"/>
+          <w:szCs w:val="21"/>
+        </w:rPr>
+        <w:t xml:space="preserve">Making maps with noise </w:t>
+      </w:r>
+      <w:proofErr w:type="spellStart"/>
+      <w:r>
+        <w:rPr>
+          <w:rFonts w:ascii="Helvetica" w:hAnsi="Helvetica" w:cs="Helvetica"/>
+          <w:i/>
+          <w:iCs/>
+          <w:color w:val="53565A"/>
+          <w:sz w:val="21"/>
+          <w:szCs w:val="21"/>
+        </w:rPr>
+        <w:t>functions&amp;</w:t>
+      </w:r>
+      <w:proofErr w:type="gramStart"/>
+      <w:r>
+        <w:rPr>
+          <w:rFonts w:ascii="Helvetica" w:hAnsi="Helvetica" w:cs="Helvetica"/>
+          <w:i/>
+          <w:iCs/>
+          <w:color w:val="53565A"/>
+          <w:sz w:val="21"/>
+          <w:szCs w:val="21"/>
+        </w:rPr>
+        <w:t>nbsp</w:t>
+      </w:r>
+      <w:proofErr w:type="spellEnd"/>
+      <w:r>
+        <w:rPr>
+          <w:rFonts w:ascii="Helvetica" w:hAnsi="Helvetica" w:cs="Helvetica"/>
+          <w:i/>
+          <w:iCs/>
+          <w:color w:val="53565A"/>
+          <w:sz w:val="21"/>
+          <w:szCs w:val="21"/>
+        </w:rPr>
+        <w:t>;</w:t>
+      </w:r>
+      <w:r>
+        <w:rPr>
+          <w:rFonts w:ascii="Helvetica" w:hAnsi="Helvetica" w:cs="Helvetica"/>
+          <w:color w:val="53565A"/>
+          <w:sz w:val="21"/>
+          <w:szCs w:val="21"/>
+        </w:rPr>
+        <w:t>[</w:t>
+      </w:r>
+      <w:proofErr w:type="gramEnd"/>
+      <w:r>
+        <w:rPr>
+          <w:rFonts w:ascii="Helvetica" w:hAnsi="Helvetica" w:cs="Helvetica"/>
+          <w:color w:val="53565A"/>
+          <w:sz w:val="21"/>
+          <w:szCs w:val="21"/>
+        </w:rPr>
+        <w:t>viewed 09/04/ 2019]. Available from: </w:t>
+      </w:r>
+      <w:hyperlink r:id="rId48" w:anchor="trees" w:tgtFrame="_blank" w:history="1">
         <w:r>
           <w:rPr>
             <w:rStyle w:val="Hyperlink"/>
+            <w:rFonts w:ascii="Helvetica" w:hAnsi="Helvetica" w:cs="Helvetica"/>
+            <w:color w:val="0066CC"/>
+            <w:sz w:val="21"/>
+            <w:szCs w:val="21"/>
           </w:rPr>
-          <w:t>https://orion.math.iastate.edu/dept/links/formulas/form2.pdf?fbclid=IwAR3Bgom9hojgf4dxA8suf3uCRV-VLf3YgKKEliZmle0PEMX43098giW1p6M</w:t>
+          <w:t>https://www.redblobgames.com/maps/terrain-from-noise/#trees</w:t>
         </w:r>
       </w:hyperlink>
     </w:p>
     <w:p>
-      <w:hyperlink r:id="rId32" w:history="1">
+      <w:pPr>
+        <w:pStyle w:val="NormalWeb"/>
+        <w:shd w:val="clear" w:color="auto" w:fill="FFFFFF"/>
+        <w:spacing w:before="0" w:beforeAutospacing="0" w:after="173" w:afterAutospacing="0"/>
+        <w:rPr>
+          <w:rFonts w:ascii="Helvetica" w:hAnsi="Helvetica" w:cs="Helvetica"/>
+          <w:color w:val="53565A"/>
+          <w:sz w:val="21"/>
+          <w:szCs w:val="21"/>
+        </w:rPr>
+      </w:pPr>
+      <w:r>
+        <w:rPr>
+          <w:rFonts w:ascii="Helvetica" w:hAnsi="Helvetica" w:cs="Helvetica"/>
+          <w:color w:val="53565A"/>
+          <w:sz w:val="21"/>
+          <w:szCs w:val="21"/>
+        </w:rPr>
+        <w:t>ŠT'AVA, O.</w:t>
+      </w:r>
+      <w:r>
+        <w:rPr>
+          <w:rFonts w:ascii="Helvetica" w:hAnsi="Helvetica" w:cs="Helvetica"/>
+          <w:i/>
+          <w:iCs/>
+          <w:color w:val="53565A"/>
+          <w:sz w:val="21"/>
+          <w:szCs w:val="21"/>
+        </w:rPr>
+        <w:t> et al.,</w:t>
+      </w:r>
+      <w:r>
+        <w:rPr>
+          <w:rFonts w:ascii="Helvetica" w:hAnsi="Helvetica" w:cs="Helvetica"/>
+          <w:color w:val="53565A"/>
+          <w:sz w:val="21"/>
+          <w:szCs w:val="21"/>
+        </w:rPr>
+        <w:t xml:space="preserve"> Jul 7, 2008. Interactive terrain </w:t>
+      </w:r>
+      <w:proofErr w:type="spellStart"/>
+      <w:r>
+        <w:rPr>
+          <w:rFonts w:ascii="Helvetica" w:hAnsi="Helvetica" w:cs="Helvetica"/>
+          <w:color w:val="53565A"/>
+          <w:sz w:val="21"/>
+          <w:szCs w:val="21"/>
+        </w:rPr>
+        <w:t>modeling</w:t>
+      </w:r>
+      <w:proofErr w:type="spellEnd"/>
+      <w:r>
+        <w:rPr>
+          <w:rFonts w:ascii="Helvetica" w:hAnsi="Helvetica" w:cs="Helvetica"/>
+          <w:color w:val="53565A"/>
+          <w:sz w:val="21"/>
+          <w:szCs w:val="21"/>
+        </w:rPr>
+        <w:t xml:space="preserve"> using hydraulic erosion. </w:t>
+      </w:r>
+      <w:proofErr w:type="spellStart"/>
+      <w:r>
+        <w:rPr>
+          <w:rFonts w:ascii="Helvetica" w:hAnsi="Helvetica" w:cs="Helvetica"/>
+          <w:color w:val="53565A"/>
+          <w:sz w:val="21"/>
+          <w:szCs w:val="21"/>
+        </w:rPr>
+        <w:t>Eurographics</w:t>
+      </w:r>
+      <w:proofErr w:type="spellEnd"/>
+      <w:r>
+        <w:rPr>
+          <w:rFonts w:ascii="Helvetica" w:hAnsi="Helvetica" w:cs="Helvetica"/>
+          <w:color w:val="53565A"/>
+          <w:sz w:val="21"/>
+          <w:szCs w:val="21"/>
+        </w:rPr>
+        <w:t xml:space="preserve"> Association, pp.201-210</w:t>
+      </w:r>
+    </w:p>
+    <w:p>
+      <w:pPr>
+        <w:pStyle w:val="NormalWeb"/>
+        <w:shd w:val="clear" w:color="auto" w:fill="FFFFFF"/>
+        <w:spacing w:before="0" w:beforeAutospacing="0" w:after="173" w:afterAutospacing="0"/>
+        <w:rPr>
+          <w:rFonts w:ascii="Helvetica" w:hAnsi="Helvetica" w:cs="Helvetica"/>
+          <w:color w:val="53565A"/>
+          <w:sz w:val="21"/>
+          <w:szCs w:val="21"/>
+        </w:rPr>
+      </w:pPr>
+      <w:r>
+        <w:rPr>
+          <w:rFonts w:ascii="Helvetica" w:hAnsi="Helvetica" w:cs="Helvetica"/>
+          <w:color w:val="53565A"/>
+          <w:sz w:val="21"/>
+          <w:szCs w:val="21"/>
+        </w:rPr>
+        <w:t>VOLYNSKOV, A., 2011. </w:t>
+      </w:r>
+      <w:r>
+        <w:rPr>
+          <w:rFonts w:ascii="Helvetica" w:hAnsi="Helvetica" w:cs="Helvetica"/>
+          <w:i/>
+          <w:iCs/>
+          <w:color w:val="53565A"/>
+          <w:sz w:val="21"/>
+          <w:szCs w:val="21"/>
+        </w:rPr>
+        <w:t>Water erosion on heightmap terrain </w:t>
+      </w:r>
+      <w:r>
+        <w:rPr>
+          <w:rFonts w:ascii="Helvetica" w:hAnsi="Helvetica" w:cs="Helvetica"/>
+          <w:color w:val="53565A"/>
+          <w:sz w:val="21"/>
+          <w:szCs w:val="21"/>
+        </w:rPr>
+        <w:t>[viewed 06/04/ 2019].</w:t>
+      </w:r>
+    </w:p>
+    <w:p>
+      <w:pPr>
+        <w:pStyle w:val="NormalWeb"/>
+        <w:shd w:val="clear" w:color="auto" w:fill="FFFFFF"/>
+        <w:spacing w:before="0" w:beforeAutospacing="0" w:after="173" w:afterAutospacing="0"/>
+        <w:rPr>
+          <w:rFonts w:ascii="Helvetica" w:hAnsi="Helvetica" w:cs="Helvetica"/>
+          <w:color w:val="53565A"/>
+          <w:sz w:val="21"/>
+          <w:szCs w:val="21"/>
+        </w:rPr>
+      </w:pPr>
+      <w:r>
+        <w:rPr>
+          <w:rFonts w:ascii="Helvetica" w:hAnsi="Helvetica" w:cs="Helvetica"/>
+          <w:color w:val="53565A"/>
+          <w:sz w:val="21"/>
+          <w:szCs w:val="21"/>
+        </w:rPr>
+        <w:t>WIKIPEDIA, 2018. </w:t>
+      </w:r>
+      <w:r>
+        <w:rPr>
+          <w:rFonts w:ascii="Helvetica" w:hAnsi="Helvetica" w:cs="Helvetica"/>
+          <w:i/>
+          <w:iCs/>
+          <w:color w:val="53565A"/>
+          <w:sz w:val="21"/>
+          <w:szCs w:val="21"/>
+        </w:rPr>
+        <w:t>Fractional Brownian motion </w:t>
+      </w:r>
+      <w:r>
+        <w:rPr>
+          <w:rFonts w:ascii="Helvetica" w:hAnsi="Helvetica" w:cs="Helvetica"/>
+          <w:color w:val="53565A"/>
+          <w:sz w:val="21"/>
+          <w:szCs w:val="21"/>
+        </w:rPr>
+        <w:t>[viewed 09/04/ 2019]. Available from: </w:t>
+      </w:r>
+      <w:hyperlink r:id="rId49" w:tgtFrame="_blank" w:history="1">
         <w:r>
           <w:rPr>
             <w:rStyle w:val="Hyperlink"/>
-          </w:rPr>
-          <w:t>https://www.khanacademy.org/computing/computer-programming/programming-natural-simulations/programming-vectors/a/vector-magnitude-normalization?fbclid=IwAR2-EO05GIcGXZ0b3o8eoQhL4RwQ1J_W839b3hxFaDW97tUbtO_pfDX7gTU</w:t>
-        </w:r>
-      </w:hyperlink>
-    </w:p>
-    <w:p>
-      <w:hyperlink r:id="rId33" w:history="1">
-        <w:r>
-          <w:rPr>
-            <w:rStyle w:val="Hyperlink"/>
-          </w:rPr>
-          <w:t>https://docs.microsoft.com/en-us/dotnet/csharp/programming-guide/arrays/jagged-arrays</w:t>
-        </w:r>
-      </w:hyperlink>
-    </w:p>
-    <w:p>
-      <w:hyperlink r:id="rId34" w:history="1">
-        <w:r>
-          <w:rPr>
-            <w:rStyle w:val="Hyperlink"/>
-          </w:rPr>
-          <w:t>https://docs.microsoft.com/en-us/dotnet/csharp/programming-guide/arrays/single-dimensional-arrays</w:t>
-        </w:r>
-      </w:hyperlink>
-    </w:p>
-    <w:p>
-      <w:hyperlink r:id="rId35" w:history="1">
-        <w:r>
-          <w:rPr>
-            <w:rStyle w:val="Hyperlink"/>
+            <w:rFonts w:ascii="Helvetica" w:hAnsi="Helvetica" w:cs="Helvetica"/>
+            <w:color w:val="0066CC"/>
+            <w:sz w:val="21"/>
+            <w:szCs w:val="21"/>
           </w:rPr>
           <w:t>https://en.wikipedia.org/wiki/Fractional_Brownian_motion</w:t>
         </w:r>
       </w:hyperlink>
     </w:p>
     <w:p>
-      <w:hyperlink r:id="rId36" w:history="1">
+      <w:pPr>
+        <w:pStyle w:val="NormalWeb"/>
+        <w:shd w:val="clear" w:color="auto" w:fill="FFFFFF"/>
+        <w:spacing w:before="0" w:beforeAutospacing="0" w:after="173" w:afterAutospacing="0"/>
+        <w:rPr>
+          <w:rFonts w:ascii="Helvetica" w:hAnsi="Helvetica" w:cs="Helvetica"/>
+          <w:color w:val="53565A"/>
+          <w:sz w:val="21"/>
+          <w:szCs w:val="21"/>
+        </w:rPr>
+      </w:pPr>
+      <w:r>
+        <w:rPr>
+          <w:rFonts w:ascii="Helvetica" w:hAnsi="Helvetica" w:cs="Helvetica"/>
+          <w:color w:val="53565A"/>
+          <w:sz w:val="21"/>
+          <w:szCs w:val="21"/>
+        </w:rPr>
+        <w:t>WIKIPEDIA, 2019. </w:t>
+      </w:r>
+      <w:r>
+        <w:rPr>
+          <w:rFonts w:ascii="Helvetica" w:hAnsi="Helvetica" w:cs="Helvetica"/>
+          <w:i/>
+          <w:iCs/>
+          <w:color w:val="53565A"/>
+          <w:sz w:val="21"/>
+          <w:szCs w:val="21"/>
+        </w:rPr>
+        <w:t>Contour line </w:t>
+      </w:r>
+      <w:r>
+        <w:rPr>
+          <w:rFonts w:ascii="Helvetica" w:hAnsi="Helvetica" w:cs="Helvetica"/>
+          <w:color w:val="53565A"/>
+          <w:sz w:val="21"/>
+          <w:szCs w:val="21"/>
+        </w:rPr>
+        <w:t>[viewed 06/04/ 2019]. Available from: </w:t>
+      </w:r>
+      <w:hyperlink r:id="rId50" w:tgtFrame="_blank" w:history="1">
         <w:r>
           <w:rPr>
             <w:rStyle w:val="Hyperlink"/>
-          </w:rPr>
-          <w:t>https://ranmantaru.com/blog/2011/10/08/water-erosion-on-heightmap-terrain/</w:t>
-        </w:r>
-      </w:hyperlink>
-    </w:p>
-    <w:p>
-      <w:hyperlink r:id="rId37" w:history="1">
-        <w:r>
-          <w:rPr>
-            <w:rStyle w:val="Hyperlink"/>
-          </w:rPr>
-          <w:t>http://web.mit.edu/cesium/Public/terrain.pdf</w:t>
-        </w:r>
-      </w:hyperlink>
-    </w:p>
-    <w:p>
-      <w:hyperlink r:id="rId38" w:anchor="trees" w:history="1">
-        <w:r>
-          <w:rPr>
-            <w:rStyle w:val="Hyperlink"/>
-          </w:rPr>
-          <w:t>https://www.redblobgames.com/maps/terrain-from-noise/#trees</w:t>
-        </w:r>
-      </w:hyperlink>
-    </w:p>
-    <w:p>
-      <w:hyperlink r:id="rId39" w:history="1">
-        <w:r>
-          <w:rPr>
-            <w:rStyle w:val="Hyperlink"/>
-          </w:rPr>
-          <w:t>https://www.firespark.de/resources/downloads/implementation%20of%20a%20methode%20for%20hydraulic%20erosion.pdf</w:t>
-        </w:r>
-      </w:hyperlink>
-    </w:p>
-    <w:p>
-      <w:hyperlink r:id="rId40" w:history="1">
-        <w:r>
-          <w:rPr>
-            <w:rStyle w:val="Hyperlink"/>
-          </w:rPr>
-          <w:t>http://hpcg.purdue.edu/bbenes/papers/Stava08SCA.pdf</w:t>
-        </w:r>
-      </w:hyperlink>
-    </w:p>
-    <w:p>
-      <w:hyperlink r:id="rId41" w:history="1">
-        <w:r>
-          <w:rPr>
-            <w:rStyle w:val="Hyperlink"/>
+            <w:rFonts w:ascii="Helvetica" w:hAnsi="Helvetica" w:cs="Helvetica"/>
+            <w:color w:val="0066CC"/>
+            <w:sz w:val="21"/>
+            <w:szCs w:val="21"/>
           </w:rPr>
           <w:t>https://en.wikipedia.org/wiki/Contour_line</w:t>
         </w:r>
       </w:hyperlink>
     </w:p>
     <w:p>
-      <w:hyperlink r:id="rId42" w:history="1">
+      <w:pPr>
+        <w:pStyle w:val="NormalWeb"/>
+        <w:shd w:val="clear" w:color="auto" w:fill="FFFFFF"/>
+        <w:spacing w:before="0" w:beforeAutospacing="0" w:after="173" w:afterAutospacing="0"/>
+        <w:rPr>
+          <w:rFonts w:ascii="Helvetica" w:hAnsi="Helvetica" w:cs="Helvetica"/>
+          <w:color w:val="53565A"/>
+          <w:sz w:val="21"/>
+          <w:szCs w:val="21"/>
+        </w:rPr>
+      </w:pPr>
+      <w:r>
+        <w:rPr>
+          <w:rFonts w:ascii="Helvetica" w:hAnsi="Helvetica" w:cs="Helvetica"/>
+          <w:color w:val="53565A"/>
+          <w:sz w:val="21"/>
+          <w:szCs w:val="21"/>
+        </w:rPr>
+        <w:lastRenderedPageBreak/>
+        <w:t>YOUNG, M.</w:t>
+      </w:r>
+      <w:r>
+        <w:rPr>
+          <w:rFonts w:ascii="Helvetica" w:hAnsi="Helvetica" w:cs="Helvetica"/>
+          <w:i/>
+          <w:iCs/>
+          <w:color w:val="53565A"/>
+          <w:sz w:val="21"/>
+          <w:szCs w:val="21"/>
+        </w:rPr>
+        <w:t>, et al.</w:t>
+      </w:r>
+      <w:r>
+        <w:rPr>
+          <w:rFonts w:ascii="Helvetica" w:hAnsi="Helvetica" w:cs="Helvetica"/>
+          <w:color w:val="53565A"/>
+          <w:sz w:val="21"/>
+          <w:szCs w:val="21"/>
+        </w:rPr>
+        <w:t>, 2004. </w:t>
+      </w:r>
+      <w:r>
+        <w:rPr>
+          <w:rFonts w:ascii="Helvetica" w:hAnsi="Helvetica" w:cs="Helvetica"/>
+          <w:i/>
+          <w:iCs/>
+          <w:color w:val="53565A"/>
+          <w:sz w:val="21"/>
+          <w:szCs w:val="21"/>
+        </w:rPr>
+        <w:t>Euclidean and Euclidean Squared </w:t>
+      </w:r>
+      <w:r>
+        <w:rPr>
+          <w:rFonts w:ascii="Helvetica" w:hAnsi="Helvetica" w:cs="Helvetica"/>
+          <w:color w:val="53565A"/>
+          <w:sz w:val="21"/>
+          <w:szCs w:val="21"/>
+        </w:rPr>
+        <w:t>2019]. Available from: </w:t>
+      </w:r>
+      <w:hyperlink r:id="rId51" w:tgtFrame="_blank" w:history="1">
         <w:r>
           <w:rPr>
             <w:rStyle w:val="Hyperlink"/>
+            <w:rFonts w:ascii="Helvetica" w:hAnsi="Helvetica" w:cs="Helvetica"/>
+            <w:color w:val="0066CC"/>
+            <w:sz w:val="21"/>
+            <w:szCs w:val="21"/>
           </w:rPr>
-          <w:t>https://notch.tumblr.com/post/1409584546/some-work-on-biomes</w:t>
+          <w:t>http://www.improvedoutcomes.com/docs/WebSiteDocs/Clustering/Clustering_Parameters/Euclidean_and_Euclidean_Squared_Distance_Metrics.htm?fbclid=IwAR3tWg3O_7vWxwPjEzIh3PgmskyoE1PLcYJMNiqHBk741JvO5C7BExpEc2M</w:t>
         </w:r>
       </w:hyperlink>
     </w:p>
-    <w:p>
-      <w:hyperlink r:id="rId43" w:history="1">
-        <w:r>
-          <w:rPr>
-            <w:rStyle w:val="Hyperlink"/>
-          </w:rPr>
-          <w:t>http://pcg.wikidot.com/pcg-games:minecraft</w:t>
-        </w:r>
-      </w:hyperlink>
-    </w:p>
-    <w:p>
-      <w:hyperlink r:id="rId44" w:anchor="remainder-operator-" w:history="1">
-        <w:r>
-          <w:rPr>
-            <w:rStyle w:val="Hyperlink"/>
-          </w:rPr>
-          <w:t>https://docs.microsoft.com/en-us/dotnet/csharp/language-reference/operators/arithmetic-operators#remainder-operator-</w:t>
-        </w:r>
-      </w:hyperlink>
-    </w:p>
-    <w:p>
-      <w:pPr>
-        <w:rPr>
-          <w:lang w:eastAsia="en-GB"/>
-        </w:rPr>
-      </w:pPr>
-      <w:hyperlink r:id="rId45" w:history="1">
-        <w:r>
-          <w:rPr>
-            <w:rStyle w:val="Hyperlink"/>
-          </w:rPr>
-          <w:t>https://developer.mozilla.org/en-US/docs/Web/JavaScript/Reference/Global_Objects/Math/max</w:t>
-        </w:r>
-      </w:hyperlink>
-    </w:p>
-    <w:p>
-      <w:pPr>
-        <w:pStyle w:val="Heading3"/>
-      </w:pPr>
-      <w:r>
-        <w:t>References</w:t>
-      </w:r>
-    </w:p>
-    <w:p>
-      <w:pPr>
-        <w:pStyle w:val="Heading3"/>
-      </w:pPr>
-      <w:r>
-        <w:t>Bibliography</w:t>
-      </w:r>
-    </w:p>
+    <w:p/>
     <w:p>
       <w:pPr>
         <w:jc w:val="left"/>
@@ -3868,7 +6032,7 @@
   <w:style w:type="paragraph" w:default="1" w:styleId="Normal">
     <w:name w:val="Normal"/>
     <w:qFormat/>
-    <w:rsid w:val="0087043F"/>
+    <w:rsid w:val="00813869"/>
     <w:pPr>
       <w:spacing w:line="360" w:lineRule="auto"/>
       <w:jc w:val="both"/>
@@ -3928,7 +6092,7 @@
     <w:uiPriority w:val="9"/>
     <w:unhideWhenUsed/>
     <w:qFormat/>
-    <w:rsid w:val="00203166"/>
+    <w:rsid w:val="00973542"/>
     <w:pPr>
       <w:keepNext/>
       <w:keepLines/>
@@ -3938,7 +6102,7 @@
     <w:rPr>
       <w:rFonts w:eastAsiaTheme="majorEastAsia" w:cstheme="majorBidi"/>
       <w:color w:val="1F3763" w:themeColor="accent1" w:themeShade="7F"/>
-      <w:sz w:val="28"/>
+      <w:sz w:val="30"/>
       <w:szCs w:val="24"/>
     </w:rPr>
   </w:style>
@@ -3950,7 +6114,7 @@
     <w:uiPriority w:val="9"/>
     <w:unhideWhenUsed/>
     <w:qFormat/>
-    <w:rsid w:val="00203166"/>
+    <w:rsid w:val="00973542"/>
     <w:pPr>
       <w:keepNext/>
       <w:keepLines/>
@@ -3964,7 +6128,7 @@
       <w:i/>
       <w:iCs/>
       <w:color w:val="2F5496" w:themeColor="accent1" w:themeShade="BF"/>
-      <w:sz w:val="26"/>
+      <w:sz w:val="28"/>
     </w:rPr>
   </w:style>
   <w:style w:type="paragraph" w:styleId="Heading5">
@@ -3975,7 +6139,7 @@
     <w:uiPriority w:val="9"/>
     <w:unhideWhenUsed/>
     <w:qFormat/>
-    <w:rsid w:val="00203166"/>
+    <w:rsid w:val="00973542"/>
     <w:pPr>
       <w:keepNext/>
       <w:keepLines/>
@@ -3985,7 +6149,7 @@
     <w:rPr>
       <w:rFonts w:eastAsiaTheme="majorEastAsia" w:cstheme="majorBidi"/>
       <w:color w:val="2F5496" w:themeColor="accent1" w:themeShade="BF"/>
-      <w:sz w:val="24"/>
+      <w:sz w:val="26"/>
     </w:rPr>
   </w:style>
   <w:style w:type="paragraph" w:styleId="Heading6">
@@ -4062,14 +6226,14 @@
     <w:basedOn w:val="DefaultParagraphFont"/>
     <w:link w:val="Heading4"/>
     <w:uiPriority w:val="9"/>
-    <w:rsid w:val="00203166"/>
+    <w:rsid w:val="00973542"/>
     <w:rPr>
       <w:rFonts w:ascii="Trebuchet MS" w:eastAsiaTheme="majorEastAsia" w:hAnsi="Trebuchet MS" w:cstheme="majorBidi"/>
       <w:b/>
       <w:i/>
       <w:iCs/>
       <w:color w:val="2F5496" w:themeColor="accent1" w:themeShade="BF"/>
-      <w:sz w:val="26"/>
+      <w:sz w:val="28"/>
     </w:rPr>
   </w:style>
   <w:style w:type="paragraph" w:styleId="NoSpacing">
@@ -4361,11 +6525,11 @@
     <w:basedOn w:val="DefaultParagraphFont"/>
     <w:link w:val="Heading3"/>
     <w:uiPriority w:val="9"/>
-    <w:rsid w:val="00203166"/>
+    <w:rsid w:val="00973542"/>
     <w:rPr>
       <w:rFonts w:ascii="Trebuchet MS" w:eastAsiaTheme="majorEastAsia" w:hAnsi="Trebuchet MS" w:cstheme="majorBidi"/>
       <w:color w:val="1F3763" w:themeColor="accent1" w:themeShade="7F"/>
-      <w:sz w:val="28"/>
+      <w:sz w:val="30"/>
       <w:szCs w:val="24"/>
     </w:rPr>
   </w:style>
@@ -4374,11 +6538,11 @@
     <w:basedOn w:val="DefaultParagraphFont"/>
     <w:link w:val="Heading5"/>
     <w:uiPriority w:val="9"/>
-    <w:rsid w:val="00203166"/>
+    <w:rsid w:val="00973542"/>
     <w:rPr>
       <w:rFonts w:ascii="Trebuchet MS" w:eastAsiaTheme="majorEastAsia" w:hAnsi="Trebuchet MS" w:cstheme="majorBidi"/>
       <w:color w:val="2F5496" w:themeColor="accent1" w:themeShade="BF"/>
-      <w:sz w:val="24"/>
+      <w:sz w:val="26"/>
     </w:rPr>
   </w:style>
   <w:style w:type="character" w:customStyle="1" w:styleId="Heading6Char">
@@ -4708,7 +6872,7 @@
 </file>
 
 <file path=customXml/itemProps1.xml><?xml version="1.0" encoding="utf-8"?>
-<ds:datastoreItem xmlns:ds="http://schemas.openxmlformats.org/officeDocument/2006/customXml" ds:itemID="{EC98C375-FC5D-42FE-93C6-973AA0069C53}">
+<ds:datastoreItem xmlns:ds="http://schemas.openxmlformats.org/officeDocument/2006/customXml" ds:itemID="{D320B672-2E43-4A53-B9C9-14FAEE9E46A0}">
   <ds:schemaRefs>
     <ds:schemaRef ds:uri="http://schemas.openxmlformats.org/officeDocument/2006/bibliography"/>
   </ds:schemaRefs>

</xml_diff>

<commit_message>
Sprint7 [Water erosion introduction complete; work is needed in the algorithm]
</commit_message>
<xml_diff>
--- a/Report/Sprints/Sprint7.docx
+++ b/Report/Sprints/Sprint7.docx
@@ -91,7 +91,6 @@
       <w:pPr>
         <w:pStyle w:val="Heading5"/>
       </w:pPr>
-      <w:bookmarkStart w:id="0" w:name="_GoBack"/>
       <w:r>
         <w:t>Introduction</w:t>
       </w:r>
@@ -158,10 +157,7 @@
     </w:p>
     <w:p>
       <w:r>
-        <w:t>Water erosion happens when the particles of water</w:t>
-      </w:r>
-      <w:r>
-        <w:t xml:space="preserve"> </w:t>
+        <w:t xml:space="preserve">Water erosion happens when the particles of water </w:t>
       </w:r>
       <w:proofErr w:type="gramStart"/>
       <w:r>
@@ -169,13 +165,7 @@
       </w:r>
       <w:proofErr w:type="gramEnd"/>
       <w:r>
-        <w:t xml:space="preserve"> a saturated soil or in a greater</w:t>
-      </w:r>
-      <w:r>
-        <w:t xml:space="preserve"> rate at which water can infiltrate</w:t>
-      </w:r>
-      <w:r>
-        <w:t xml:space="preserve">. It is composed by two process, the first is the erosion of the soil and the second is transporting the soil into the flow and start the deposition process. </w:t>
+        <w:t xml:space="preserve"> a saturated soil or in a greater rate at which water can infiltrate. It is composed by two process, the first is the erosion of the soil and the second is transporting the soil into the flow and start the deposition process. </w:t>
       </w:r>
       <w:r>
         <w:t xml:space="preserve"> </w:t>
@@ -394,24 +384,14 @@
       <w:r>
         <w:t xml:space="preserve">Figure </w:t>
       </w:r>
-      <w:r>
-        <w:fldChar w:fldCharType="begin"/>
-      </w:r>
-      <w:r>
-        <w:instrText xml:space="preserve"> SEQ Figure \* ARABIC </w:instrText>
-      </w:r>
-      <w:r>
-        <w:fldChar w:fldCharType="separate"/>
-      </w:r>
-      <w:r>
-        <w:rPr>
-          <w:noProof/>
-        </w:rPr>
-        <w:t>1</w:t>
-      </w:r>
-      <w:r>
-        <w:fldChar w:fldCharType="end"/>
-      </w:r>
+      <w:fldSimple w:instr=" SEQ Figure \* ARABIC ">
+        <w:r>
+          <w:rPr>
+            <w:noProof/>
+          </w:rPr>
+          <w:t>1</w:t>
+        </w:r>
+      </w:fldSimple>
       <w:r>
         <w:t xml:space="preserve"> - Example of Rill Erosion</w:t>
       </w:r>
@@ -439,86 +419,33 @@
         <w:t>.</w:t>
       </w:r>
     </w:p>
-    <w:bookmarkEnd w:id="0"/>
     <w:p/>
     <w:p>
       <w:pPr>
-        <w:spacing w:line="259" w:lineRule="auto"/>
-        <w:jc w:val="left"/>
-      </w:pPr>
-      <w:r>
-        <w:br w:type="page"/>
-      </w:r>
-    </w:p>
-    <w:p>
-      <w:r>
-        <w:lastRenderedPageBreak/>
-        <w:t>After researching for a few hours, the author came across an application named Instant Terra, this is a 3D application made in C++ for Procedural Terrain Generation.</w:t>
-      </w:r>
-      <w:r>
-        <w:t xml:space="preserve"> T</w:t>
-      </w:r>
-      <w:r>
-        <w:t>his application</w:t>
-      </w:r>
-      <w:r>
-        <w:t xml:space="preserve"> was used to get an</w:t>
-      </w:r>
-      <w:r>
-        <w:t xml:space="preserve"> idea in what should</w:t>
-      </w:r>
-      <w:r>
-        <w:t xml:space="preserve"> be</w:t>
-      </w:r>
-      <w:r>
-        <w:t xml:space="preserve"> expect</w:t>
-      </w:r>
-      <w:r>
-        <w:t>ed</w:t>
-      </w:r>
-      <w:r>
-        <w:t xml:space="preserve"> from hydraulic erosion </w:t>
-      </w:r>
-      <w:r>
-        <w:t>[</w:t>
-      </w:r>
-      <w:r>
-        <w:t>Figure 1</w:t>
-      </w:r>
-      <w:r>
-        <w:t>] [</w:t>
-      </w:r>
-      <w:r>
-        <w:t>Figure 2</w:t>
-      </w:r>
-      <w:r>
-        <w:t>] [</w:t>
-      </w:r>
-      <w:r>
-        <w:t>Figure 3</w:t>
-      </w:r>
-      <w:r>
-        <w:t>]</w:t>
-      </w:r>
-      <w:r>
-        <w:t xml:space="preserve">. </w:t>
+        <w:pStyle w:val="Heading6"/>
+      </w:pPr>
+      <w:r>
+        <w:t>Gully Erosion</w:t>
+      </w:r>
+    </w:p>
+    <w:p>
+      <w:r>
+        <w:t xml:space="preserve">This type of erosion occurs when the water flow erodes the soil in a way that creates large ditches [Figure 2]. Gully erosion is dependant of large quantities of water for supplying the necessary energy for removing and transporting the sediments. </w:t>
       </w:r>
     </w:p>
     <w:p>
       <w:pPr>
         <w:keepNext/>
-        <w:spacing w:line="259" w:lineRule="auto"/>
-        <w:jc w:val="left"/>
       </w:pPr>
       <w:r>
         <w:rPr>
           <w:noProof/>
         </w:rPr>
         <w:drawing>
-          <wp:inline distT="0" distB="0" distL="0" distR="0" wp14:anchorId="25ED4963" wp14:editId="1B253123">
-            <wp:extent cx="3238500" cy="1085469"/>
-            <wp:effectExtent l="0" t="0" r="0" b="635"/>
-            <wp:docPr id="7" name="Picture 7"/>
+          <wp:inline distT="0" distB="0" distL="0" distR="0" wp14:anchorId="69AA7A0B" wp14:editId="08B06B14">
+            <wp:extent cx="1344924" cy="1794294"/>
+            <wp:effectExtent l="0" t="0" r="8255" b="0"/>
+            <wp:docPr id="17" name="Picture 17" descr="https://upload.wikimedia.org/wikipedia/commons/thumb/c/ca/Gully_in_the_Kharkov_region.jpg/800px-Gully_in_the_Kharkov_region.jpg"/>
             <wp:cNvGraphicFramePr>
               <a:graphicFrameLocks xmlns:a="http://schemas.openxmlformats.org/drawingml/2006/main" noChangeAspect="1"/>
             </wp:cNvGraphicFramePr>
@@ -526,23 +453,36 @@
               <a:graphicData uri="http://schemas.openxmlformats.org/drawingml/2006/picture">
                 <pic:pic xmlns:pic="http://schemas.openxmlformats.org/drawingml/2006/picture">
                   <pic:nvPicPr>
-                    <pic:cNvPr id="1" name=""/>
-                    <pic:cNvPicPr/>
+                    <pic:cNvPr id="0" name="Picture 1" descr="https://upload.wikimedia.org/wikipedia/commons/thumb/c/ca/Gully_in_the_Kharkov_region.jpg/800px-Gully_in_the_Kharkov_region.jpg"/>
+                    <pic:cNvPicPr>
+                      <a:picLocks noChangeAspect="1" noChangeArrowheads="1"/>
+                    </pic:cNvPicPr>
                   </pic:nvPicPr>
                   <pic:blipFill>
-                    <a:blip r:embed="rId9"/>
+                    <a:blip r:embed="rId9" cstate="print">
+                      <a:extLst>
+                        <a:ext uri="{28A0092B-C50C-407E-A947-70E740481C1C}">
+                          <a14:useLocalDpi xmlns:a14="http://schemas.microsoft.com/office/drawing/2010/main" val="0"/>
+                        </a:ext>
+                      </a:extLst>
+                    </a:blip>
+                    <a:srcRect/>
                     <a:stretch>
                       <a:fillRect/>
                     </a:stretch>
                   </pic:blipFill>
-                  <pic:spPr>
+                  <pic:spPr bwMode="auto">
                     <a:xfrm>
                       <a:off x="0" y="0"/>
-                      <a:ext cx="3251013" cy="1089663"/>
+                      <a:ext cx="1350131" cy="1801240"/>
                     </a:xfrm>
                     <a:prstGeom prst="rect">
                       <a:avLst/>
                     </a:prstGeom>
+                    <a:noFill/>
+                    <a:ln>
+                      <a:noFill/>
+                    </a:ln>
                   </pic:spPr>
                 </pic:pic>
               </a:graphicData>
@@ -554,51 +494,118 @@
     <w:p>
       <w:pPr>
         <w:pStyle w:val="Caption"/>
-        <w:jc w:val="left"/>
       </w:pPr>
       <w:r>
         <w:t xml:space="preserve">Figure </w:t>
       </w:r>
-      <w:r>
-        <w:fldChar w:fldCharType="begin"/>
-      </w:r>
-      <w:r>
-        <w:instrText xml:space="preserve"> SEQ Figure \* ARABIC </w:instrText>
-      </w:r>
-      <w:r>
-        <w:fldChar w:fldCharType="separate"/>
-      </w:r>
+      <w:fldSimple w:instr=" SEQ Figure \* ARABIC ">
+        <w:r>
+          <w:rPr>
+            <w:noProof/>
+          </w:rPr>
+          <w:t>2</w:t>
+        </w:r>
+      </w:fldSimple>
+      <w:r>
+        <w:t xml:space="preserve"> - Example of Gully Erosion</w:t>
+      </w:r>
+    </w:p>
+    <w:p>
+      <w:r>
+        <w:lastRenderedPageBreak/>
+        <w:t xml:space="preserve"> </w:t>
+      </w:r>
+    </w:p>
+    <w:p>
+      <w:pPr>
+        <w:pStyle w:val="Heading6"/>
+      </w:pPr>
+      <w:r>
+        <w:t>Streambank Erosion</w:t>
+      </w:r>
+    </w:p>
+    <w:p>
+      <w:r>
+        <w:t xml:space="preserve">Streambank erosion is a process that occurs in nature when the water flow can exert a stronger force than the soil around. </w:t>
+      </w:r>
+      <w:r>
+        <w:t>Normally if the water flow passes through a vegetated bank the quantity of erosion is going to be lower, this lies on the fact that the vegetation creates a resistance force against the water flow reducing the erosion</w:t>
+      </w:r>
+      <w:r>
+        <w:t>.</w:t>
+      </w:r>
+      <w:r>
+        <w:t xml:space="preserve"> However, if the bank around the water flow does not have vegetation to create a resistance force, the erosion can be brutal</w:t>
+      </w:r>
+      <w:r>
+        <w:t xml:space="preserve"> </w:t>
+      </w:r>
+      <w:r>
+        <w:t>(</w:t>
+      </w:r>
+      <w:proofErr w:type="spellStart"/>
+      <w:r>
+        <w:t>Klausmeyer</w:t>
+      </w:r>
+      <w:proofErr w:type="spellEnd"/>
+      <w:r>
+        <w:t xml:space="preserve"> 2015</w:t>
+      </w:r>
+      <w:r>
+        <w:t>;</w:t>
+      </w:r>
+      <w:r>
+        <w:t xml:space="preserve"> </w:t>
+      </w:r>
+      <w:bookmarkStart w:id="0" w:name="_GoBack"/>
+      <w:bookmarkEnd w:id="0"/>
+      <w:proofErr w:type="spellStart"/>
+      <w:r>
+        <w:t>Reckendorf</w:t>
+      </w:r>
+      <w:proofErr w:type="spellEnd"/>
+      <w:r>
+        <w:t xml:space="preserve"> 2010</w:t>
+      </w:r>
+      <w:r>
+        <w:t>)</w:t>
+      </w:r>
+      <w:r>
+        <w:t>.</w:t>
+      </w:r>
+      <w:r>
+        <w:t xml:space="preserve"> </w:t>
+      </w:r>
+    </w:p>
+    <w:p>
+      <w:r>
+        <w:t xml:space="preserve">The soil around the water flow is known as banks of the stream </w:t>
+      </w:r>
+      <w:r>
+        <w:t>(Leopold, Wolman and Miller 1995)</w:t>
+      </w:r>
+      <w:r>
+        <w:t>.</w:t>
+      </w:r>
+    </w:p>
+    <w:p>
+      <w:r>
+        <w:t>In the [Figure 3] is possible to see an example of streambank erosion.</w:t>
+      </w:r>
+    </w:p>
+    <w:p>
+      <w:pPr>
+        <w:keepNext/>
+      </w:pPr>
       <w:r>
         <w:rPr>
           <w:noProof/>
         </w:rPr>
-        <w:t>2</w:t>
-      </w:r>
-      <w:r>
-        <w:fldChar w:fldCharType="end"/>
-      </w:r>
-      <w:r>
-        <w:t xml:space="preserve"> - </w:t>
-      </w:r>
-      <w:r>
-        <w:t>Instant Terra, terrain without hydraulic erosion</w:t>
-      </w:r>
-    </w:p>
-    <w:p>
-      <w:pPr>
-        <w:pStyle w:val="Caption"/>
-        <w:keepNext/>
-        <w:jc w:val="left"/>
-      </w:pPr>
-      <w:r>
-        <w:rPr>
-          <w:noProof/>
-        </w:rPr>
         <w:drawing>
-          <wp:inline distT="0" distB="0" distL="0" distR="0" wp14:anchorId="7CDABAD7" wp14:editId="6E3ED3F9">
-            <wp:extent cx="3257550" cy="1235090"/>
-            <wp:effectExtent l="0" t="0" r="0" b="3175"/>
-            <wp:docPr id="11" name="Picture 11"/>
+          <wp:inline distT="0" distB="0" distL="0" distR="0" wp14:anchorId="66A65FB1" wp14:editId="03CC1D1C">
+            <wp:extent cx="2346385" cy="1759171"/>
+            <wp:effectExtent l="0" t="0" r="0" b="0"/>
+            <wp:docPr id="23" name="Picture 23" descr="https://i0.wp.com/conservationdistrict.org/wp-content/uploads/Bank_erosion_Milk_Creek_site-28Feb2012-reduced.jpg?ssl=1"/>
             <wp:cNvGraphicFramePr>
               <a:graphicFrameLocks xmlns:a="http://schemas.openxmlformats.org/drawingml/2006/main" noChangeAspect="1"/>
             </wp:cNvGraphicFramePr>
@@ -606,23 +613,36 @@
               <a:graphicData uri="http://schemas.openxmlformats.org/drawingml/2006/picture">
                 <pic:pic xmlns:pic="http://schemas.openxmlformats.org/drawingml/2006/picture">
                   <pic:nvPicPr>
-                    <pic:cNvPr id="1" name=""/>
-                    <pic:cNvPicPr/>
+                    <pic:cNvPr id="0" name="Picture 3" descr="https://i0.wp.com/conservationdistrict.org/wp-content/uploads/Bank_erosion_Milk_Creek_site-28Feb2012-reduced.jpg?ssl=1"/>
+                    <pic:cNvPicPr>
+                      <a:picLocks noChangeAspect="1" noChangeArrowheads="1"/>
+                    </pic:cNvPicPr>
                   </pic:nvPicPr>
                   <pic:blipFill>
-                    <a:blip r:embed="rId10"/>
+                    <a:blip r:embed="rId10" cstate="print">
+                      <a:extLst>
+                        <a:ext uri="{28A0092B-C50C-407E-A947-70E740481C1C}">
+                          <a14:useLocalDpi xmlns:a14="http://schemas.microsoft.com/office/drawing/2010/main" val="0"/>
+                        </a:ext>
+                      </a:extLst>
+                    </a:blip>
+                    <a:srcRect/>
                     <a:stretch>
                       <a:fillRect/>
                     </a:stretch>
                   </pic:blipFill>
-                  <pic:spPr>
+                  <pic:spPr bwMode="auto">
                     <a:xfrm>
                       <a:off x="0" y="0"/>
-                      <a:ext cx="3266011" cy="1238298"/>
+                      <a:ext cx="2355371" cy="1765908"/>
                     </a:xfrm>
                     <a:prstGeom prst="rect">
                       <a:avLst/>
                     </a:prstGeom>
+                    <a:noFill/>
+                    <a:ln>
+                      <a:noFill/>
+                    </a:ln>
                   </pic:spPr>
                 </pic:pic>
               </a:graphicData>
@@ -634,44 +654,97 @@
     <w:p>
       <w:pPr>
         <w:pStyle w:val="Caption"/>
+      </w:pPr>
+      <w:r>
+        <w:t xml:space="preserve">Figure </w:t>
+      </w:r>
+      <w:fldSimple w:instr=" SEQ Figure \* ARABIC ">
+        <w:r>
+          <w:rPr>
+            <w:noProof/>
+          </w:rPr>
+          <w:t>3</w:t>
+        </w:r>
+      </w:fldSimple>
+      <w:r>
+        <w:t xml:space="preserve"> - Example of Stream</w:t>
+      </w:r>
+      <w:r>
+        <w:t>b</w:t>
+      </w:r>
+      <w:r>
+        <w:t>ank Erosion</w:t>
+      </w:r>
+    </w:p>
+    <w:p/>
+    <w:p>
+      <w:r>
+        <w:t>After researching for a few hours, the author came across an application named Instant Terra, this is a 3D application made in C++ for Procedural Terrain Generation.</w:t>
+      </w:r>
+      <w:r>
+        <w:t xml:space="preserve"> T</w:t>
+      </w:r>
+      <w:r>
+        <w:t>his application</w:t>
+      </w:r>
+      <w:r>
+        <w:t xml:space="preserve"> was used to get an</w:t>
+      </w:r>
+      <w:r>
+        <w:t xml:space="preserve"> idea in what should</w:t>
+      </w:r>
+      <w:r>
+        <w:t xml:space="preserve"> be</w:t>
+      </w:r>
+      <w:r>
+        <w:t xml:space="preserve"> expect</w:t>
+      </w:r>
+      <w:r>
+        <w:t>ed</w:t>
+      </w:r>
+      <w:r>
+        <w:t xml:space="preserve"> from hydraulic erosion </w:t>
+      </w:r>
+      <w:r>
+        <w:t>[</w:t>
+      </w:r>
+      <w:r>
+        <w:t>Figure 1</w:t>
+      </w:r>
+      <w:r>
+        <w:t>] [</w:t>
+      </w:r>
+      <w:r>
+        <w:t>Figure 2</w:t>
+      </w:r>
+      <w:r>
+        <w:t>] [</w:t>
+      </w:r>
+      <w:r>
+        <w:t>Figure 3</w:t>
+      </w:r>
+      <w:r>
+        <w:t>]</w:t>
+      </w:r>
+      <w:r>
+        <w:t xml:space="preserve">. </w:t>
+      </w:r>
+    </w:p>
+    <w:p>
+      <w:pPr>
+        <w:keepNext/>
+        <w:spacing w:line="259" w:lineRule="auto"/>
         <w:jc w:val="left"/>
       </w:pPr>
       <w:r>
-        <w:t xml:space="preserve">Figure </w:t>
-      </w:r>
-      <w:r>
-        <w:fldChar w:fldCharType="begin"/>
-      </w:r>
-      <w:r>
-        <w:instrText xml:space="preserve"> SEQ Figure \* ARABIC </w:instrText>
-      </w:r>
-      <w:r>
-        <w:fldChar w:fldCharType="separate"/>
-      </w:r>
-      <w:r>
         <w:rPr>
           <w:noProof/>
         </w:rPr>
-        <w:t>3</w:t>
-      </w:r>
-      <w:r>
-        <w:rPr>
-          <w:noProof/>
-        </w:rPr>
-        <w:fldChar w:fldCharType="end"/>
-      </w:r>
-      <w:r>
-        <w:t xml:space="preserve"> - Instant Terra, terrain with hydraulic erosion</w:t>
-      </w:r>
-      <w:r>
-        <w:rPr>
-          <w:noProof/>
-        </w:rPr>
         <w:drawing>
-          <wp:inline distT="0" distB="0" distL="0" distR="0" wp14:anchorId="7B56D9AF" wp14:editId="4DEA13DF">
-            <wp:extent cx="2105025" cy="1724025"/>
-            <wp:effectExtent l="0" t="0" r="9525" b="9525"/>
-            <wp:docPr id="12" name="Picture 12"/>
+          <wp:inline distT="0" distB="0" distL="0" distR="0" wp14:anchorId="25ED4963" wp14:editId="1B253123">
+            <wp:extent cx="3238500" cy="1085469"/>
+            <wp:effectExtent l="0" t="0" r="0" b="635"/>
+            <wp:docPr id="7" name="Picture 7"/>
             <wp:cNvGraphicFramePr>
               <a:graphicFrameLocks xmlns:a="http://schemas.openxmlformats.org/drawingml/2006/main" noChangeAspect="1"/>
             </wp:cNvGraphicFramePr>
@@ -691,6 +764,137 @@
                   <pic:spPr>
                     <a:xfrm>
                       <a:off x="0" y="0"/>
+                      <a:ext cx="3251013" cy="1089663"/>
+                    </a:xfrm>
+                    <a:prstGeom prst="rect">
+                      <a:avLst/>
+                    </a:prstGeom>
+                  </pic:spPr>
+                </pic:pic>
+              </a:graphicData>
+            </a:graphic>
+          </wp:inline>
+        </w:drawing>
+      </w:r>
+    </w:p>
+    <w:p>
+      <w:pPr>
+        <w:pStyle w:val="Caption"/>
+        <w:jc w:val="left"/>
+      </w:pPr>
+      <w:r>
+        <w:t xml:space="preserve">Figure </w:t>
+      </w:r>
+      <w:fldSimple w:instr=" SEQ Figure \* ARABIC ">
+        <w:r>
+          <w:rPr>
+            <w:noProof/>
+          </w:rPr>
+          <w:t>4</w:t>
+        </w:r>
+      </w:fldSimple>
+      <w:r>
+        <w:t xml:space="preserve"> - </w:t>
+      </w:r>
+      <w:r>
+        <w:t>Instant Terra, terrain without hydraulic erosion</w:t>
+      </w:r>
+    </w:p>
+    <w:p>
+      <w:pPr>
+        <w:pStyle w:val="Caption"/>
+        <w:keepNext/>
+        <w:jc w:val="left"/>
+      </w:pPr>
+      <w:r>
+        <w:rPr>
+          <w:noProof/>
+        </w:rPr>
+        <w:lastRenderedPageBreak/>
+        <w:drawing>
+          <wp:inline distT="0" distB="0" distL="0" distR="0" wp14:anchorId="7CDABAD7" wp14:editId="6E3ED3F9">
+            <wp:extent cx="3257550" cy="1235090"/>
+            <wp:effectExtent l="0" t="0" r="0" b="3175"/>
+            <wp:docPr id="11" name="Picture 11"/>
+            <wp:cNvGraphicFramePr>
+              <a:graphicFrameLocks xmlns:a="http://schemas.openxmlformats.org/drawingml/2006/main" noChangeAspect="1"/>
+            </wp:cNvGraphicFramePr>
+            <a:graphic xmlns:a="http://schemas.openxmlformats.org/drawingml/2006/main">
+              <a:graphicData uri="http://schemas.openxmlformats.org/drawingml/2006/picture">
+                <pic:pic xmlns:pic="http://schemas.openxmlformats.org/drawingml/2006/picture">
+                  <pic:nvPicPr>
+                    <pic:cNvPr id="1" name=""/>
+                    <pic:cNvPicPr/>
+                  </pic:nvPicPr>
+                  <pic:blipFill>
+                    <a:blip r:embed="rId12"/>
+                    <a:stretch>
+                      <a:fillRect/>
+                    </a:stretch>
+                  </pic:blipFill>
+                  <pic:spPr>
+                    <a:xfrm>
+                      <a:off x="0" y="0"/>
+                      <a:ext cx="3266011" cy="1238298"/>
+                    </a:xfrm>
+                    <a:prstGeom prst="rect">
+                      <a:avLst/>
+                    </a:prstGeom>
+                  </pic:spPr>
+                </pic:pic>
+              </a:graphicData>
+            </a:graphic>
+          </wp:inline>
+        </w:drawing>
+      </w:r>
+    </w:p>
+    <w:p>
+      <w:pPr>
+        <w:pStyle w:val="Caption"/>
+        <w:jc w:val="left"/>
+      </w:pPr>
+      <w:r>
+        <w:t xml:space="preserve">Figure </w:t>
+      </w:r>
+      <w:fldSimple w:instr=" SEQ Figure \* ARABIC ">
+        <w:r>
+          <w:rPr>
+            <w:noProof/>
+          </w:rPr>
+          <w:t>5</w:t>
+        </w:r>
+      </w:fldSimple>
+      <w:r>
+        <w:t xml:space="preserve"> - Instant Terra, terrain with hydraulic erosion</w:t>
+      </w:r>
+      <w:r>
+        <w:rPr>
+          <w:noProof/>
+        </w:rPr>
+        <w:drawing>
+          <wp:inline distT="0" distB="0" distL="0" distR="0" wp14:anchorId="7B56D9AF" wp14:editId="4DEA13DF">
+            <wp:extent cx="2105025" cy="1724025"/>
+            <wp:effectExtent l="0" t="0" r="9525" b="9525"/>
+            <wp:docPr id="12" name="Picture 12"/>
+            <wp:cNvGraphicFramePr>
+              <a:graphicFrameLocks xmlns:a="http://schemas.openxmlformats.org/drawingml/2006/main" noChangeAspect="1"/>
+            </wp:cNvGraphicFramePr>
+            <a:graphic xmlns:a="http://schemas.openxmlformats.org/drawingml/2006/main">
+              <a:graphicData uri="http://schemas.openxmlformats.org/drawingml/2006/picture">
+                <pic:pic xmlns:pic="http://schemas.openxmlformats.org/drawingml/2006/picture">
+                  <pic:nvPicPr>
+                    <pic:cNvPr id="1" name=""/>
+                    <pic:cNvPicPr/>
+                  </pic:nvPicPr>
+                  <pic:blipFill>
+                    <a:blip r:embed="rId13"/>
+                    <a:stretch>
+                      <a:fillRect/>
+                    </a:stretch>
+                  </pic:blipFill>
+                  <pic:spPr>
+                    <a:xfrm>
+                      <a:off x="0" y="0"/>
                       <a:ext cx="2118009" cy="1734659"/>
                     </a:xfrm>
                     <a:prstGeom prst="rect">
@@ -718,27 +922,14 @@
       <w:r>
         <w:t xml:space="preserve">Figure </w:t>
       </w:r>
-      <w:r>
-        <w:fldChar w:fldCharType="begin"/>
-      </w:r>
-      <w:r>
-        <w:instrText xml:space="preserve"> SEQ Figure \* ARABIC </w:instrText>
-      </w:r>
-      <w:r>
-        <w:fldChar w:fldCharType="separate"/>
-      </w:r>
-      <w:r>
-        <w:rPr>
-          <w:noProof/>
-        </w:rPr>
-        <w:t>4</w:t>
-      </w:r>
-      <w:r>
-        <w:rPr>
-          <w:noProof/>
-        </w:rPr>
-        <w:fldChar w:fldCharType="end"/>
-      </w:r>
+      <w:fldSimple w:instr=" SEQ Figure \* ARABIC ">
+        <w:r>
+          <w:rPr>
+            <w:noProof/>
+          </w:rPr>
+          <w:t>6</w:t>
+        </w:r>
+      </w:fldSimple>
       <w:r>
         <w:t xml:space="preserve"> - Instant Terra, hydraulic erosion settings</w:t>
       </w:r>
@@ -831,7 +1022,6 @@
         </w:numPr>
       </w:pPr>
       <w:r>
-        <w:lastRenderedPageBreak/>
         <w:t>Particles do not interact</w:t>
       </w:r>
     </w:p>
@@ -1028,7 +1218,7 @@
                     </pic:cNvPicPr>
                   </pic:nvPicPr>
                   <pic:blipFill>
-                    <a:blip r:embed="rId12">
+                    <a:blip r:embed="rId14">
                       <a:extLst>
                         <a:ext uri="{28A0092B-C50C-407E-A947-70E740481C1C}">
                           <a14:useLocalDpi xmlns:a14="http://schemas.microsoft.com/office/drawing/2010/main" val="0"/>
@@ -1072,27 +1262,14 @@
       <w:r>
         <w:t xml:space="preserve">Figure </w:t>
       </w:r>
-      <w:r>
-        <w:fldChar w:fldCharType="begin"/>
-      </w:r>
-      <w:r>
-        <w:instrText xml:space="preserve"> SEQ Figure \* ARABIC </w:instrText>
-      </w:r>
-      <w:r>
-        <w:fldChar w:fldCharType="separate"/>
-      </w:r>
-      <w:r>
-        <w:rPr>
-          <w:noProof/>
-        </w:rPr>
-        <w:t>5</w:t>
-      </w:r>
-      <w:r>
-        <w:rPr>
-          <w:noProof/>
-        </w:rPr>
-        <w:fldChar w:fldCharType="end"/>
-      </w:r>
+      <w:fldSimple w:instr=" SEQ Figure \* ARABIC ">
+        <w:r>
+          <w:rPr>
+            <w:noProof/>
+          </w:rPr>
+          <w:t>7</w:t>
+        </w:r>
+      </w:fldSimple>
       <w:r>
         <w:t xml:space="preserve"> - Water Flow</w:t>
       </w:r>
@@ -1461,7 +1638,7 @@
                     <pic:cNvPicPr/>
                   </pic:nvPicPr>
                   <pic:blipFill>
-                    <a:blip r:embed="rId13"/>
+                    <a:blip r:embed="rId15"/>
                     <a:stretch>
                       <a:fillRect/>
                     </a:stretch>
@@ -1490,86 +1667,6 @@
             <wp:extent cx="5975968" cy="266700"/>
             <wp:effectExtent l="0" t="0" r="6350" b="0"/>
             <wp:docPr id="16" name="Picture 16"/>
-            <wp:cNvGraphicFramePr>
-              <a:graphicFrameLocks xmlns:a="http://schemas.openxmlformats.org/drawingml/2006/main" noChangeAspect="1"/>
-            </wp:cNvGraphicFramePr>
-            <a:graphic xmlns:a="http://schemas.openxmlformats.org/drawingml/2006/main">
-              <a:graphicData uri="http://schemas.openxmlformats.org/drawingml/2006/picture">
-                <pic:pic xmlns:pic="http://schemas.openxmlformats.org/drawingml/2006/picture">
-                  <pic:nvPicPr>
-                    <pic:cNvPr id="1" name=""/>
-                    <pic:cNvPicPr/>
-                  </pic:nvPicPr>
-                  <pic:blipFill>
-                    <a:blip r:embed="rId14"/>
-                    <a:stretch>
-                      <a:fillRect/>
-                    </a:stretch>
-                  </pic:blipFill>
-                  <pic:spPr>
-                    <a:xfrm>
-                      <a:off x="0" y="0"/>
-                      <a:ext cx="5998074" cy="267687"/>
-                    </a:xfrm>
-                    <a:prstGeom prst="rect">
-                      <a:avLst/>
-                    </a:prstGeom>
-                  </pic:spPr>
-                </pic:pic>
-              </a:graphicData>
-            </a:graphic>
-          </wp:inline>
-        </w:drawing>
-      </w:r>
-      <w:r>
-        <w:rPr>
-          <w:noProof/>
-        </w:rPr>
-        <w:drawing>
-          <wp:inline distT="0" distB="0" distL="0" distR="0" wp14:anchorId="39BF5185" wp14:editId="7BA740EA">
-            <wp:extent cx="4476750" cy="333375"/>
-            <wp:effectExtent l="0" t="0" r="0" b="9525"/>
-            <wp:docPr id="18" name="Picture 18"/>
-            <wp:cNvGraphicFramePr>
-              <a:graphicFrameLocks xmlns:a="http://schemas.openxmlformats.org/drawingml/2006/main" noChangeAspect="1"/>
-            </wp:cNvGraphicFramePr>
-            <a:graphic xmlns:a="http://schemas.openxmlformats.org/drawingml/2006/main">
-              <a:graphicData uri="http://schemas.openxmlformats.org/drawingml/2006/picture">
-                <pic:pic xmlns:pic="http://schemas.openxmlformats.org/drawingml/2006/picture">
-                  <pic:nvPicPr>
-                    <pic:cNvPr id="1" name=""/>
-                    <pic:cNvPicPr/>
-                  </pic:nvPicPr>
-                  <pic:blipFill>
-                    <a:blip r:embed="rId15"/>
-                    <a:stretch>
-                      <a:fillRect/>
-                    </a:stretch>
-                  </pic:blipFill>
-                  <pic:spPr>
-                    <a:xfrm>
-                      <a:off x="0" y="0"/>
-                      <a:ext cx="4476750" cy="333375"/>
-                    </a:xfrm>
-                    <a:prstGeom prst="rect">
-                      <a:avLst/>
-                    </a:prstGeom>
-                  </pic:spPr>
-                </pic:pic>
-              </a:graphicData>
-            </a:graphic>
-          </wp:inline>
-        </w:drawing>
-      </w:r>
-      <w:r>
-        <w:rPr>
-          <w:noProof/>
-        </w:rPr>
-        <w:drawing>
-          <wp:inline distT="0" distB="0" distL="0" distR="0" wp14:anchorId="2AF18559" wp14:editId="3CA3F9A2">
-            <wp:extent cx="5901041" cy="219075"/>
-            <wp:effectExtent l="0" t="0" r="5080" b="0"/>
-            <wp:docPr id="19" name="Picture 19"/>
             <wp:cNvGraphicFramePr>
               <a:graphicFrameLocks xmlns:a="http://schemas.openxmlformats.org/drawingml/2006/main" noChangeAspect="1"/>
             </wp:cNvGraphicFramePr>
@@ -1589,7 +1686,7 @@
                   <pic:spPr>
                     <a:xfrm>
                       <a:off x="0" y="0"/>
-                      <a:ext cx="5921266" cy="219826"/>
+                      <a:ext cx="5998074" cy="267687"/>
                     </a:xfrm>
                     <a:prstGeom prst="rect">
                       <a:avLst/>
@@ -1606,10 +1703,10 @@
           <w:noProof/>
         </w:rPr>
         <w:drawing>
-          <wp:inline distT="0" distB="0" distL="0" distR="0" wp14:anchorId="19D7E578" wp14:editId="5E831B3F">
-            <wp:extent cx="5768375" cy="333375"/>
-            <wp:effectExtent l="0" t="0" r="3810" b="0"/>
-            <wp:docPr id="20" name="Picture 20"/>
+          <wp:inline distT="0" distB="0" distL="0" distR="0" wp14:anchorId="39BF5185" wp14:editId="7BA740EA">
+            <wp:extent cx="4476750" cy="333375"/>
+            <wp:effectExtent l="0" t="0" r="0" b="9525"/>
+            <wp:docPr id="18" name="Picture 18"/>
             <wp:cNvGraphicFramePr>
               <a:graphicFrameLocks xmlns:a="http://schemas.openxmlformats.org/drawingml/2006/main" noChangeAspect="1"/>
             </wp:cNvGraphicFramePr>
@@ -1629,7 +1726,7 @@
                   <pic:spPr>
                     <a:xfrm>
                       <a:off x="0" y="0"/>
-                      <a:ext cx="5776378" cy="333838"/>
+                      <a:ext cx="4476750" cy="333375"/>
                     </a:xfrm>
                     <a:prstGeom prst="rect">
                       <a:avLst/>
@@ -1646,10 +1743,10 @@
           <w:noProof/>
         </w:rPr>
         <w:drawing>
-          <wp:inline distT="0" distB="0" distL="0" distR="0" wp14:anchorId="41CDC1D6" wp14:editId="5058DF70">
-            <wp:extent cx="5997424" cy="447675"/>
-            <wp:effectExtent l="0" t="0" r="3810" b="0"/>
-            <wp:docPr id="21" name="Picture 21"/>
+          <wp:inline distT="0" distB="0" distL="0" distR="0" wp14:anchorId="2AF18559" wp14:editId="3CA3F9A2">
+            <wp:extent cx="5901041" cy="219075"/>
+            <wp:effectExtent l="0" t="0" r="5080" b="0"/>
+            <wp:docPr id="19" name="Picture 19"/>
             <wp:cNvGraphicFramePr>
               <a:graphicFrameLocks xmlns:a="http://schemas.openxmlformats.org/drawingml/2006/main" noChangeAspect="1"/>
             </wp:cNvGraphicFramePr>
@@ -1669,7 +1766,7 @@
                   <pic:spPr>
                     <a:xfrm>
                       <a:off x="0" y="0"/>
-                      <a:ext cx="6016028" cy="449064"/>
+                      <a:ext cx="5921266" cy="219826"/>
                     </a:xfrm>
                     <a:prstGeom prst="rect">
                       <a:avLst/>
@@ -1686,10 +1783,10 @@
           <w:noProof/>
         </w:rPr>
         <w:drawing>
-          <wp:inline distT="0" distB="0" distL="0" distR="0" wp14:anchorId="33264267" wp14:editId="5DCE43C8">
-            <wp:extent cx="3762375" cy="476250"/>
-            <wp:effectExtent l="0" t="0" r="9525" b="0"/>
-            <wp:docPr id="22" name="Picture 22"/>
+          <wp:inline distT="0" distB="0" distL="0" distR="0" wp14:anchorId="19D7E578" wp14:editId="5E831B3F">
+            <wp:extent cx="5768375" cy="333375"/>
+            <wp:effectExtent l="0" t="0" r="3810" b="0"/>
+            <wp:docPr id="20" name="Picture 20"/>
             <wp:cNvGraphicFramePr>
               <a:graphicFrameLocks xmlns:a="http://schemas.openxmlformats.org/drawingml/2006/main" noChangeAspect="1"/>
             </wp:cNvGraphicFramePr>
@@ -1709,7 +1806,7 @@
                   <pic:spPr>
                     <a:xfrm>
                       <a:off x="0" y="0"/>
-                      <a:ext cx="3762375" cy="476250"/>
+                      <a:ext cx="5776378" cy="333838"/>
                     </a:xfrm>
                     <a:prstGeom prst="rect">
                       <a:avLst/>
@@ -1721,95 +1818,15 @@
           </wp:inline>
         </w:drawing>
       </w:r>
-    </w:p>
-    <w:p>
-      <w:pPr>
-        <w:pStyle w:val="Caption"/>
-      </w:pPr>
-      <w:r>
-        <w:t xml:space="preserve">Figure </w:t>
-      </w:r>
-      <w:r>
-        <w:fldChar w:fldCharType="begin"/>
-      </w:r>
-      <w:r>
-        <w:instrText xml:space="preserve"> SEQ Figure \* ARABIC </w:instrText>
-      </w:r>
-      <w:r>
-        <w:fldChar w:fldCharType="separate"/>
-      </w:r>
       <w:r>
         <w:rPr>
           <w:noProof/>
         </w:rPr>
-        <w:t>6</w:t>
-      </w:r>
-      <w:r>
-        <w:rPr>
-          <w:noProof/>
-        </w:rPr>
-        <w:fldChar w:fldCharType="end"/>
-      </w:r>
-      <w:r>
-        <w:t xml:space="preserve"> - Erode function Sketch</w:t>
-      </w:r>
-    </w:p>
-    <w:p>
-      <w:pPr>
-        <w:spacing w:line="259" w:lineRule="auto"/>
-        <w:jc w:val="left"/>
-      </w:pPr>
-    </w:p>
-    <w:p>
-      <w:r>
-        <w:t xml:space="preserve">Multiplying the </w:t>
-      </w:r>
-      <w:proofErr w:type="spellStart"/>
-      <w:r>
-        <w:t>weighedErodeAmount</w:t>
-      </w:r>
-      <w:proofErr w:type="spellEnd"/>
-      <w:r>
-        <w:t xml:space="preserve"> for the </w:t>
-      </w:r>
-      <w:proofErr w:type="spellStart"/>
-      <w:r>
-        <w:t>amounToErode</w:t>
-      </w:r>
-      <w:proofErr w:type="spellEnd"/>
-      <w:r>
-        <w:t xml:space="preserve"> and a Random Range between 0.01f and Radius give a better </w:t>
-      </w:r>
-      <w:proofErr w:type="gramStart"/>
-      <w:r>
-        <w:t>end result</w:t>
-      </w:r>
-      <w:proofErr w:type="gramEnd"/>
-      <w:r>
-        <w:t>.</w:t>
-      </w:r>
-    </w:p>
-    <w:p>
-      <w:r>
-        <w:t xml:space="preserve">Small differences but they are noticeable and creates more a natural looking effect inserting more randomness. </w:t>
-      </w:r>
-    </w:p>
-    <w:p>
-      <w:r>
-        <w:t>Before</w:t>
-      </w:r>
-    </w:p>
-    <w:p>
-      <w:r>
-        <w:rPr>
-          <w:noProof/>
-        </w:rPr>
-        <w:lastRenderedPageBreak/>
         <w:drawing>
-          <wp:inline distT="0" distB="0" distL="0" distR="0" wp14:anchorId="2D242B07" wp14:editId="5F9370ED">
-            <wp:extent cx="4823460" cy="2315845"/>
-            <wp:effectExtent l="0" t="0" r="0" b="8255"/>
-            <wp:docPr id="2" name="Picture 2"/>
+          <wp:inline distT="0" distB="0" distL="0" distR="0" wp14:anchorId="41CDC1D6" wp14:editId="5058DF70">
+            <wp:extent cx="5997424" cy="447675"/>
+            <wp:effectExtent l="0" t="0" r="3810" b="0"/>
+            <wp:docPr id="21" name="Picture 21"/>
             <wp:cNvGraphicFramePr>
               <a:graphicFrameLocks xmlns:a="http://schemas.openxmlformats.org/drawingml/2006/main" noChangeAspect="1"/>
             </wp:cNvGraphicFramePr>
@@ -1829,7 +1846,7 @@
                   <pic:spPr>
                     <a:xfrm>
                       <a:off x="0" y="0"/>
-                      <a:ext cx="4823460" cy="2315845"/>
+                      <a:ext cx="6016028" cy="449064"/>
                     </a:xfrm>
                     <a:prstGeom prst="rect">
                       <a:avLst/>
@@ -1841,17 +1858,15 @@
           </wp:inline>
         </w:drawing>
       </w:r>
-    </w:p>
-    <w:p>
       <w:r>
         <w:rPr>
           <w:noProof/>
         </w:rPr>
         <w:drawing>
-          <wp:inline distT="0" distB="0" distL="0" distR="0" wp14:anchorId="36601595" wp14:editId="1F28B4AC">
-            <wp:extent cx="3609975" cy="219075"/>
-            <wp:effectExtent l="0" t="0" r="9525" b="9525"/>
-            <wp:docPr id="3" name="Picture 3"/>
+          <wp:inline distT="0" distB="0" distL="0" distR="0" wp14:anchorId="33264267" wp14:editId="5DCE43C8">
+            <wp:extent cx="3762375" cy="476250"/>
+            <wp:effectExtent l="0" t="0" r="9525" b="0"/>
+            <wp:docPr id="22" name="Picture 22"/>
             <wp:cNvGraphicFramePr>
               <a:graphicFrameLocks xmlns:a="http://schemas.openxmlformats.org/drawingml/2006/main" noChangeAspect="1"/>
             </wp:cNvGraphicFramePr>
@@ -1871,7 +1886,7 @@
                   <pic:spPr>
                     <a:xfrm>
                       <a:off x="0" y="0"/>
-                      <a:ext cx="3609975" cy="219075"/>
+                      <a:ext cx="3762375" cy="476250"/>
                     </a:xfrm>
                     <a:prstGeom prst="rect">
                       <a:avLst/>
@@ -1885,8 +1900,67 @@
       </w:r>
     </w:p>
     <w:p>
-      <w:r>
-        <w:t>After</w:t>
+      <w:pPr>
+        <w:pStyle w:val="Caption"/>
+      </w:pPr>
+      <w:r>
+        <w:t xml:space="preserve">Figure </w:t>
+      </w:r>
+      <w:fldSimple w:instr=" SEQ Figure \* ARABIC ">
+        <w:r>
+          <w:rPr>
+            <w:noProof/>
+          </w:rPr>
+          <w:t>8</w:t>
+        </w:r>
+      </w:fldSimple>
+      <w:r>
+        <w:t xml:space="preserve"> - Erode function Sketch</w:t>
+      </w:r>
+    </w:p>
+    <w:p>
+      <w:pPr>
+        <w:spacing w:line="259" w:lineRule="auto"/>
+        <w:jc w:val="left"/>
+      </w:pPr>
+    </w:p>
+    <w:p>
+      <w:r>
+        <w:t xml:space="preserve">Multiplying the </w:t>
+      </w:r>
+      <w:proofErr w:type="spellStart"/>
+      <w:r>
+        <w:t>weighedErodeAmount</w:t>
+      </w:r>
+      <w:proofErr w:type="spellEnd"/>
+      <w:r>
+        <w:t xml:space="preserve"> for the </w:t>
+      </w:r>
+      <w:proofErr w:type="spellStart"/>
+      <w:r>
+        <w:t>amounToErode</w:t>
+      </w:r>
+      <w:proofErr w:type="spellEnd"/>
+      <w:r>
+        <w:t xml:space="preserve"> and a Random Range between 0.01f and Radius give a better </w:t>
+      </w:r>
+      <w:proofErr w:type="gramStart"/>
+      <w:r>
+        <w:t>end result</w:t>
+      </w:r>
+      <w:proofErr w:type="gramEnd"/>
+      <w:r>
+        <w:t>.</w:t>
+      </w:r>
+    </w:p>
+    <w:p>
+      <w:r>
+        <w:t xml:space="preserve">Small differences but they are noticeable and creates more a natural looking effect inserting more randomness. </w:t>
+      </w:r>
+    </w:p>
+    <w:p>
+      <w:r>
+        <w:t>Before</w:t>
       </w:r>
     </w:p>
     <w:p>
@@ -1894,11 +1968,12 @@
         <w:rPr>
           <w:noProof/>
         </w:rPr>
+        <w:lastRenderedPageBreak/>
         <w:drawing>
-          <wp:inline distT="0" distB="0" distL="0" distR="0" wp14:anchorId="77A7DF28" wp14:editId="7E28F5F7">
-            <wp:extent cx="4823460" cy="2480945"/>
-            <wp:effectExtent l="0" t="0" r="0" b="0"/>
-            <wp:docPr id="4" name="Picture 4"/>
+          <wp:inline distT="0" distB="0" distL="0" distR="0" wp14:anchorId="2D242B07" wp14:editId="5F9370ED">
+            <wp:extent cx="4823460" cy="2315845"/>
+            <wp:effectExtent l="0" t="0" r="0" b="8255"/>
+            <wp:docPr id="2" name="Picture 2"/>
             <wp:cNvGraphicFramePr>
               <a:graphicFrameLocks xmlns:a="http://schemas.openxmlformats.org/drawingml/2006/main" noChangeAspect="1"/>
             </wp:cNvGraphicFramePr>
@@ -1918,7 +1993,7 @@
                   <pic:spPr>
                     <a:xfrm>
                       <a:off x="0" y="0"/>
-                      <a:ext cx="4823460" cy="2480945"/>
+                      <a:ext cx="4823460" cy="2315845"/>
                     </a:xfrm>
                     <a:prstGeom prst="rect">
                       <a:avLst/>
@@ -1937,10 +2012,10 @@
           <w:noProof/>
         </w:rPr>
         <w:drawing>
-          <wp:inline distT="0" distB="0" distL="0" distR="0" wp14:anchorId="04710F6D" wp14:editId="00698478">
-            <wp:extent cx="4823460" cy="233680"/>
-            <wp:effectExtent l="0" t="0" r="0" b="0"/>
-            <wp:docPr id="5" name="Picture 5"/>
+          <wp:inline distT="0" distB="0" distL="0" distR="0" wp14:anchorId="36601595" wp14:editId="1F28B4AC">
+            <wp:extent cx="3609975" cy="219075"/>
+            <wp:effectExtent l="0" t="0" r="9525" b="9525"/>
+            <wp:docPr id="3" name="Picture 3"/>
             <wp:cNvGraphicFramePr>
               <a:graphicFrameLocks xmlns:a="http://schemas.openxmlformats.org/drawingml/2006/main" noChangeAspect="1"/>
             </wp:cNvGraphicFramePr>
@@ -1960,7 +2035,7 @@
                   <pic:spPr>
                     <a:xfrm>
                       <a:off x="0" y="0"/>
-                      <a:ext cx="4823460" cy="233680"/>
+                      <a:ext cx="3609975" cy="219075"/>
                     </a:xfrm>
                     <a:prstGeom prst="rect">
                       <a:avLst/>
@@ -1974,59 +2049,20 @@
       </w:r>
     </w:p>
     <w:p>
-      <w:pPr>
-        <w:spacing w:line="259" w:lineRule="auto"/>
-        <w:jc w:val="left"/>
-        <w:rPr>
-          <w:rFonts w:asciiTheme="majorHAnsi" w:eastAsiaTheme="majorEastAsia" w:hAnsiTheme="majorHAnsi" w:cstheme="majorBidi"/>
-          <w:color w:val="1F3763" w:themeColor="accent1" w:themeShade="7F"/>
-          <w:sz w:val="24"/>
-          <w:szCs w:val="24"/>
-        </w:rPr>
-      </w:pPr>
-      <w:r>
-        <w:br w:type="page"/>
-      </w:r>
-    </w:p>
-    <w:p>
-      <w:pPr>
-        <w:pStyle w:val="Heading5"/>
-      </w:pPr>
-      <w:r>
-        <w:lastRenderedPageBreak/>
-        <w:t>Gradient</w:t>
-      </w:r>
-      <w:r>
-        <w:t xml:space="preserve"> Method</w:t>
-      </w:r>
-    </w:p>
-    <w:p>
-      <w:r>
-        <w:t>To implement the gradient function the first thing was studying how to do linear interpolation</w:t>
-      </w:r>
-      <w:r>
-        <w:t>,</w:t>
-      </w:r>
-      <w:r>
-        <w:t xml:space="preserve"> bilinear interpolation</w:t>
-      </w:r>
-      <w:r>
-        <w:t xml:space="preserve"> and contour maps [Figure 3]. </w:t>
-      </w:r>
-    </w:p>
-    <w:p>
-      <w:pPr>
-        <w:keepNext/>
-      </w:pPr>
+      <w:r>
+        <w:t>After</w:t>
+      </w:r>
+    </w:p>
+    <w:p>
       <w:r>
         <w:rPr>
           <w:noProof/>
         </w:rPr>
         <w:drawing>
-          <wp:inline distT="0" distB="0" distL="0" distR="0" wp14:anchorId="0F0255CE" wp14:editId="42230158">
-            <wp:extent cx="4823460" cy="5817235"/>
+          <wp:inline distT="0" distB="0" distL="0" distR="0" wp14:anchorId="77A7DF28" wp14:editId="7E28F5F7">
+            <wp:extent cx="4823460" cy="2480945"/>
             <wp:effectExtent l="0" t="0" r="0" b="0"/>
-            <wp:docPr id="13" name="Picture 13"/>
+            <wp:docPr id="4" name="Picture 4"/>
             <wp:cNvGraphicFramePr>
               <a:graphicFrameLocks xmlns:a="http://schemas.openxmlformats.org/drawingml/2006/main" noChangeAspect="1"/>
             </wp:cNvGraphicFramePr>
@@ -2046,7 +2082,7 @@
                   <pic:spPr>
                     <a:xfrm>
                       <a:off x="0" y="0"/>
-                      <a:ext cx="4823460" cy="5817235"/>
+                      <a:ext cx="4823460" cy="2480945"/>
                     </a:xfrm>
                     <a:prstGeom prst="rect">
                       <a:avLst/>
@@ -2060,58 +2096,15 @@
       </w:r>
     </w:p>
     <w:p>
-      <w:pPr>
-        <w:pStyle w:val="Caption"/>
-      </w:pPr>
-      <w:r>
-        <w:t xml:space="preserve">Figure </w:t>
-      </w:r>
-      <w:r>
-        <w:fldChar w:fldCharType="begin"/>
-      </w:r>
-      <w:r>
-        <w:instrText xml:space="preserve"> SEQ Figure \* ARABIC </w:instrText>
-      </w:r>
-      <w:r>
-        <w:fldChar w:fldCharType="separate"/>
-      </w:r>
       <w:r>
         <w:rPr>
           <w:noProof/>
         </w:rPr>
-        <w:t>7</w:t>
-      </w:r>
-      <w:r>
-        <w:rPr>
-          <w:noProof/>
-        </w:rPr>
-        <w:fldChar w:fldCharType="end"/>
-      </w:r>
-      <w:r>
-        <w:t xml:space="preserve"> - Droplet gradient calculation sketch</w:t>
-      </w:r>
-    </w:p>
-    <w:p/>
-    <w:p/>
-    <w:p>
-      <w:r>
-        <w:t>Creating a bilinear interpolation from the four gradients from the map [Figure 2].</w:t>
-      </w:r>
-    </w:p>
-    <w:p>
-      <w:pPr>
-        <w:keepNext/>
-      </w:pPr>
-      <w:r>
-        <w:rPr>
-          <w:noProof/>
-        </w:rPr>
-        <w:lastRenderedPageBreak/>
         <w:drawing>
-          <wp:inline distT="0" distB="0" distL="0" distR="0" wp14:anchorId="402841C2" wp14:editId="636F9890">
-            <wp:extent cx="4823460" cy="610870"/>
+          <wp:inline distT="0" distB="0" distL="0" distR="0" wp14:anchorId="04710F6D" wp14:editId="00698478">
+            <wp:extent cx="4823460" cy="233680"/>
             <wp:effectExtent l="0" t="0" r="0" b="0"/>
-            <wp:docPr id="1" name="Picture 1"/>
+            <wp:docPr id="5" name="Picture 5"/>
             <wp:cNvGraphicFramePr>
               <a:graphicFrameLocks xmlns:a="http://schemas.openxmlformats.org/drawingml/2006/main" noChangeAspect="1"/>
             </wp:cNvGraphicFramePr>
@@ -2131,7 +2124,7 @@
                   <pic:spPr>
                     <a:xfrm>
                       <a:off x="0" y="0"/>
-                      <a:ext cx="4823460" cy="610870"/>
+                      <a:ext cx="4823460" cy="233680"/>
                     </a:xfrm>
                     <a:prstGeom prst="rect">
                       <a:avLst/>
@@ -2146,52 +2139,58 @@
     </w:p>
     <w:p>
       <w:pPr>
-        <w:pStyle w:val="Caption"/>
-      </w:pPr>
-      <w:r>
-        <w:t xml:space="preserve">Figure </w:t>
-      </w:r>
-      <w:r>
-        <w:fldChar w:fldCharType="begin"/>
-      </w:r>
-      <w:r>
-        <w:instrText xml:space="preserve"> SEQ Figure \* ARABIC </w:instrText>
-      </w:r>
-      <w:r>
-        <w:fldChar w:fldCharType="separate"/>
-      </w:r>
+        <w:spacing w:line="259" w:lineRule="auto"/>
+        <w:jc w:val="left"/>
+        <w:rPr>
+          <w:rFonts w:asciiTheme="majorHAnsi" w:eastAsiaTheme="majorEastAsia" w:hAnsiTheme="majorHAnsi" w:cstheme="majorBidi"/>
+          <w:color w:val="1F3763" w:themeColor="accent1" w:themeShade="7F"/>
+          <w:sz w:val="24"/>
+          <w:szCs w:val="24"/>
+        </w:rPr>
+      </w:pPr>
+      <w:r>
+        <w:br w:type="page"/>
+      </w:r>
+    </w:p>
+    <w:p>
+      <w:pPr>
+        <w:pStyle w:val="Heading5"/>
+      </w:pPr>
+      <w:r>
+        <w:lastRenderedPageBreak/>
+        <w:t>Gradient</w:t>
+      </w:r>
+      <w:r>
+        <w:t xml:space="preserve"> Method</w:t>
+      </w:r>
+    </w:p>
+    <w:p>
+      <w:r>
+        <w:t>To implement the gradient function the first thing was studying how to do linear interpolation</w:t>
+      </w:r>
+      <w:r>
+        <w:t>,</w:t>
+      </w:r>
+      <w:r>
+        <w:t xml:space="preserve"> bilinear interpolation</w:t>
+      </w:r>
+      <w:r>
+        <w:t xml:space="preserve"> and contour maps [Figure 3]. </w:t>
+      </w:r>
+    </w:p>
+    <w:p>
+      <w:pPr>
+        <w:keepNext/>
+      </w:pPr>
       <w:r>
         <w:rPr>
           <w:noProof/>
         </w:rPr>
-        <w:t>8</w:t>
-      </w:r>
-      <w:r>
-        <w:rPr>
-          <w:noProof/>
-        </w:rPr>
-        <w:fldChar w:fldCharType="end"/>
-      </w:r>
-      <w:r>
-        <w:t xml:space="preserve"> - </w:t>
-      </w:r>
-      <w:r>
-        <w:t>Bilinear Interpolation for Gradient</w:t>
-      </w:r>
-    </w:p>
-    <w:p>
-      <w:pPr>
-        <w:keepNext/>
-      </w:pPr>
-      <w:r>
-        <w:rPr>
-          <w:noProof/>
-        </w:rPr>
         <w:drawing>
-          <wp:inline distT="0" distB="0" distL="0" distR="0" wp14:anchorId="4B3CAFD1" wp14:editId="7231C727">
-            <wp:extent cx="4823460" cy="393700"/>
-            <wp:effectExtent l="0" t="0" r="0" b="6350"/>
-            <wp:docPr id="9" name="Picture 9"/>
+          <wp:inline distT="0" distB="0" distL="0" distR="0" wp14:anchorId="0F0255CE" wp14:editId="42230158">
+            <wp:extent cx="4823460" cy="5817235"/>
+            <wp:effectExtent l="0" t="0" r="0" b="0"/>
+            <wp:docPr id="13" name="Picture 13"/>
             <wp:cNvGraphicFramePr>
               <a:graphicFrameLocks xmlns:a="http://schemas.openxmlformats.org/drawingml/2006/main" noChangeAspect="1"/>
             </wp:cNvGraphicFramePr>
@@ -2211,6 +2210,145 @@
                   <pic:spPr>
                     <a:xfrm>
                       <a:off x="0" y="0"/>
+                      <a:ext cx="4823460" cy="5817235"/>
+                    </a:xfrm>
+                    <a:prstGeom prst="rect">
+                      <a:avLst/>
+                    </a:prstGeom>
+                  </pic:spPr>
+                </pic:pic>
+              </a:graphicData>
+            </a:graphic>
+          </wp:inline>
+        </w:drawing>
+      </w:r>
+    </w:p>
+    <w:p>
+      <w:pPr>
+        <w:pStyle w:val="Caption"/>
+      </w:pPr>
+      <w:r>
+        <w:t xml:space="preserve">Figure </w:t>
+      </w:r>
+      <w:fldSimple w:instr=" SEQ Figure \* ARABIC ">
+        <w:r>
+          <w:rPr>
+            <w:noProof/>
+          </w:rPr>
+          <w:t>9</w:t>
+        </w:r>
+      </w:fldSimple>
+      <w:r>
+        <w:t xml:space="preserve"> - Droplet gradient calculation sketch</w:t>
+      </w:r>
+    </w:p>
+    <w:p/>
+    <w:p/>
+    <w:p>
+      <w:r>
+        <w:t>Creating a bilinear interpolation from the four gradients from the map [Figure 2].</w:t>
+      </w:r>
+    </w:p>
+    <w:p>
+      <w:pPr>
+        <w:keepNext/>
+      </w:pPr>
+      <w:r>
+        <w:rPr>
+          <w:noProof/>
+        </w:rPr>
+        <w:lastRenderedPageBreak/>
+        <w:drawing>
+          <wp:inline distT="0" distB="0" distL="0" distR="0" wp14:anchorId="402841C2" wp14:editId="636F9890">
+            <wp:extent cx="4823460" cy="610870"/>
+            <wp:effectExtent l="0" t="0" r="0" b="0"/>
+            <wp:docPr id="1" name="Picture 1"/>
+            <wp:cNvGraphicFramePr>
+              <a:graphicFrameLocks xmlns:a="http://schemas.openxmlformats.org/drawingml/2006/main" noChangeAspect="1"/>
+            </wp:cNvGraphicFramePr>
+            <a:graphic xmlns:a="http://schemas.openxmlformats.org/drawingml/2006/main">
+              <a:graphicData uri="http://schemas.openxmlformats.org/drawingml/2006/picture">
+                <pic:pic xmlns:pic="http://schemas.openxmlformats.org/drawingml/2006/picture">
+                  <pic:nvPicPr>
+                    <pic:cNvPr id="1" name=""/>
+                    <pic:cNvPicPr/>
+                  </pic:nvPicPr>
+                  <pic:blipFill>
+                    <a:blip r:embed="rId27"/>
+                    <a:stretch>
+                      <a:fillRect/>
+                    </a:stretch>
+                  </pic:blipFill>
+                  <pic:spPr>
+                    <a:xfrm>
+                      <a:off x="0" y="0"/>
+                      <a:ext cx="4823460" cy="610870"/>
+                    </a:xfrm>
+                    <a:prstGeom prst="rect">
+                      <a:avLst/>
+                    </a:prstGeom>
+                  </pic:spPr>
+                </pic:pic>
+              </a:graphicData>
+            </a:graphic>
+          </wp:inline>
+        </w:drawing>
+      </w:r>
+    </w:p>
+    <w:p>
+      <w:pPr>
+        <w:pStyle w:val="Caption"/>
+      </w:pPr>
+      <w:r>
+        <w:t xml:space="preserve">Figure </w:t>
+      </w:r>
+      <w:fldSimple w:instr=" SEQ Figure \* ARABIC ">
+        <w:r>
+          <w:rPr>
+            <w:noProof/>
+          </w:rPr>
+          <w:t>10</w:t>
+        </w:r>
+      </w:fldSimple>
+      <w:r>
+        <w:t xml:space="preserve"> - </w:t>
+      </w:r>
+      <w:r>
+        <w:t>Bilinear Interpolation for Gradient</w:t>
+      </w:r>
+    </w:p>
+    <w:p>
+      <w:pPr>
+        <w:keepNext/>
+      </w:pPr>
+      <w:r>
+        <w:rPr>
+          <w:noProof/>
+        </w:rPr>
+        <w:drawing>
+          <wp:inline distT="0" distB="0" distL="0" distR="0" wp14:anchorId="4B3CAFD1" wp14:editId="7231C727">
+            <wp:extent cx="4823460" cy="393700"/>
+            <wp:effectExtent l="0" t="0" r="0" b="6350"/>
+            <wp:docPr id="9" name="Picture 9"/>
+            <wp:cNvGraphicFramePr>
+              <a:graphicFrameLocks xmlns:a="http://schemas.openxmlformats.org/drawingml/2006/main" noChangeAspect="1"/>
+            </wp:cNvGraphicFramePr>
+            <a:graphic xmlns:a="http://schemas.openxmlformats.org/drawingml/2006/main">
+              <a:graphicData uri="http://schemas.openxmlformats.org/drawingml/2006/picture">
+                <pic:pic xmlns:pic="http://schemas.openxmlformats.org/drawingml/2006/picture">
+                  <pic:nvPicPr>
+                    <pic:cNvPr id="1" name=""/>
+                    <pic:cNvPicPr/>
+                  </pic:nvPicPr>
+                  <pic:blipFill>
+                    <a:blip r:embed="rId28"/>
+                    <a:stretch>
+                      <a:fillRect/>
+                    </a:stretch>
+                  </pic:blipFill>
+                  <pic:spPr>
+                    <a:xfrm>
+                      <a:off x="0" y="0"/>
                       <a:ext cx="4823460" cy="393700"/>
                     </a:xfrm>
                     <a:prstGeom prst="rect">
@@ -2231,27 +2369,14 @@
       <w:r>
         <w:t xml:space="preserve">Figure </w:t>
       </w:r>
-      <w:r>
-        <w:fldChar w:fldCharType="begin"/>
-      </w:r>
-      <w:r>
-        <w:instrText xml:space="preserve"> SEQ Figure \* ARABIC </w:instrText>
-      </w:r>
-      <w:r>
-        <w:fldChar w:fldCharType="separate"/>
-      </w:r>
-      <w:r>
-        <w:rPr>
-          <w:noProof/>
-        </w:rPr>
-        <w:t>9</w:t>
-      </w:r>
-      <w:r>
-        <w:rPr>
-          <w:noProof/>
-        </w:rPr>
-        <w:fldChar w:fldCharType="end"/>
-      </w:r>
+      <w:fldSimple w:instr=" SEQ Figure \* ARABIC ">
+        <w:r>
+          <w:rPr>
+            <w:noProof/>
+          </w:rPr>
+          <w:t>11</w:t>
+        </w:r>
+      </w:fldSimple>
       <w:r>
         <w:t xml:space="preserve"> - </w:t>
       </w:r>
@@ -2288,7 +2413,7 @@
                     </pic:cNvPicPr>
                   </pic:nvPicPr>
                   <pic:blipFill>
-                    <a:blip r:embed="rId27">
+                    <a:blip r:embed="rId29">
                       <a:extLst>
                         <a:ext uri="{28A0092B-C50C-407E-A947-70E740481C1C}">
                           <a14:useLocalDpi xmlns:a14="http://schemas.microsoft.com/office/drawing/2010/main" val="0"/>
@@ -2327,27 +2452,14 @@
       <w:r>
         <w:t xml:space="preserve">Figure </w:t>
       </w:r>
-      <w:r>
-        <w:fldChar w:fldCharType="begin"/>
-      </w:r>
-      <w:r>
-        <w:instrText xml:space="preserve"> SEQ Figure \* ARABIC </w:instrText>
-      </w:r>
-      <w:r>
-        <w:fldChar w:fldCharType="separate"/>
-      </w:r>
-      <w:r>
-        <w:rPr>
-          <w:noProof/>
-        </w:rPr>
-        <w:t>10</w:t>
-      </w:r>
-      <w:r>
-        <w:rPr>
-          <w:noProof/>
-        </w:rPr>
-        <w:fldChar w:fldCharType="end"/>
-      </w:r>
+      <w:fldSimple w:instr=" SEQ Figure \* ARABIC ">
+        <w:r>
+          <w:rPr>
+            <w:noProof/>
+          </w:rPr>
+          <w:t>12</w:t>
+        </w:r>
+      </w:fldSimple>
       <w:r>
         <w:t>- Gradient Calculation</w:t>
       </w:r>
@@ -2377,7 +2489,7 @@
                     <pic:cNvPicPr/>
                   </pic:nvPicPr>
                   <pic:blipFill>
-                    <a:blip r:embed="rId28"/>
+                    <a:blip r:embed="rId30"/>
                     <a:stretch>
                       <a:fillRect/>
                     </a:stretch>
@@ -2405,27 +2517,14 @@
       <w:r>
         <w:t xml:space="preserve">Figure </w:t>
       </w:r>
-      <w:r>
-        <w:fldChar w:fldCharType="begin"/>
-      </w:r>
-      <w:r>
-        <w:instrText xml:space="preserve"> SEQ Figure \* ARABIC </w:instrText>
-      </w:r>
-      <w:r>
-        <w:fldChar w:fldCharType="separate"/>
-      </w:r>
-      <w:r>
-        <w:rPr>
-          <w:noProof/>
-        </w:rPr>
-        <w:t>11</w:t>
-      </w:r>
-      <w:r>
-        <w:rPr>
-          <w:noProof/>
-        </w:rPr>
-        <w:fldChar w:fldCharType="end"/>
-      </w:r>
+      <w:fldSimple w:instr=" SEQ Figure \* ARABIC ">
+        <w:r>
+          <w:rPr>
+            <w:noProof/>
+          </w:rPr>
+          <w:t>13</w:t>
+        </w:r>
+      </w:fldSimple>
       <w:r>
         <w:t xml:space="preserve"> - Gradient Implementation in Code</w:t>
       </w:r>
@@ -2481,7 +2580,7 @@
                     <pic:cNvPicPr/>
                   </pic:nvPicPr>
                   <pic:blipFill rotWithShape="1">
-                    <a:blip r:embed="rId29">
+                    <a:blip r:embed="rId31">
                       <a:extLst>
                         <a:ext uri="{28A0092B-C50C-407E-A947-70E740481C1C}">
                           <a14:useLocalDpi xmlns:a14="http://schemas.microsoft.com/office/drawing/2010/main" val="0"/>
@@ -2522,27 +2621,14 @@
       <w:r>
         <w:t xml:space="preserve">Figure </w:t>
       </w:r>
-      <w:r>
-        <w:fldChar w:fldCharType="begin"/>
-      </w:r>
-      <w:r>
-        <w:instrText xml:space="preserve"> SEQ Figure \* ARABIC </w:instrText>
-      </w:r>
-      <w:r>
-        <w:fldChar w:fldCharType="separate"/>
-      </w:r>
-      <w:r>
-        <w:rPr>
-          <w:noProof/>
-        </w:rPr>
-        <w:t>12</w:t>
-      </w:r>
-      <w:r>
-        <w:rPr>
-          <w:noProof/>
-        </w:rPr>
-        <w:fldChar w:fldCharType="end"/>
-      </w:r>
+      <w:fldSimple w:instr=" SEQ Figure \* ARABIC ">
+        <w:r>
+          <w:rPr>
+            <w:noProof/>
+          </w:rPr>
+          <w:t>14</w:t>
+        </w:r>
+      </w:fldSimple>
       <w:r>
         <w:t xml:space="preserve"> - UML Erosion Class</w:t>
       </w:r>
@@ -2733,7 +2819,7 @@
         </w:rPr>
         <w:t>[viewed 08/04/ 2019]. Available from: </w:t>
       </w:r>
-      <w:hyperlink r:id="rId30" w:tgtFrame="_blank" w:history="1">
+      <w:hyperlink r:id="rId32" w:tgtFrame="_blank" w:history="1">
         <w:r>
           <w:rPr>
             <w:rStyle w:val="Hyperlink"/>
@@ -2787,7 +2873,7 @@
         </w:rPr>
         <w:t>[viewed 08/04/ 2019]. Available from: </w:t>
       </w:r>
-      <w:hyperlink r:id="rId31" w:tgtFrame="_blank" w:history="1">
+      <w:hyperlink r:id="rId33" w:tgtFrame="_blank" w:history="1">
         <w:r>
           <w:rPr>
             <w:rStyle w:val="Hyperlink"/>
@@ -2841,7 +2927,7 @@
         </w:rPr>
         <w:t>[viewed 08/04/ 2019]. Available from: </w:t>
       </w:r>
-      <w:hyperlink r:id="rId32" w:tgtFrame="_blank" w:history="1">
+      <w:hyperlink r:id="rId34" w:tgtFrame="_blank" w:history="1">
         <w:r>
           <w:rPr>
             <w:rStyle w:val="Hyperlink"/>
@@ -2895,7 +2981,7 @@
         </w:rPr>
         <w:t>[viewed 15/05/ 2019]. Available from: </w:t>
       </w:r>
-      <w:hyperlink r:id="rId33" w:tgtFrame="_blank" w:history="1">
+      <w:hyperlink r:id="rId35" w:tgtFrame="_blank" w:history="1">
         <w:r>
           <w:rPr>
             <w:rStyle w:val="Hyperlink"/>
@@ -2949,7 +3035,7 @@
         </w:rPr>
         <w:t>[viewed 15/04/ 2019]. Available from: </w:t>
       </w:r>
-      <w:hyperlink r:id="rId34" w:anchor="remainder-operator-" w:tgtFrame="_blank" w:history="1">
+      <w:hyperlink r:id="rId36" w:anchor="remainder-operator-" w:tgtFrame="_blank" w:history="1">
         <w:r>
           <w:rPr>
             <w:rStyle w:val="Hyperlink"/>
@@ -3060,7 +3146,7 @@
         </w:rPr>
         <w:t>[viewed 15/04/ 2019]. Available from: </w:t>
       </w:r>
-      <w:hyperlink r:id="rId35" w:tgtFrame="_blank" w:history="1">
+      <w:hyperlink r:id="rId37" w:tgtFrame="_blank" w:history="1">
         <w:r>
           <w:rPr>
             <w:rStyle w:val="Hyperlink"/>
@@ -3114,7 +3200,7 @@
         </w:rPr>
         <w:t>[viewed 07/04/ 2019]. Available from: </w:t>
       </w:r>
-      <w:hyperlink r:id="rId36" w:tgtFrame="_blank" w:history="1">
+      <w:hyperlink r:id="rId38" w:tgtFrame="_blank" w:history="1">
         <w:r>
           <w:rPr>
             <w:rStyle w:val="Hyperlink"/>
@@ -3214,7 +3300,7 @@
         </w:rPr>
         <w:t>viewed 09/04/ 2019]. Available from: </w:t>
       </w:r>
-      <w:hyperlink r:id="rId37" w:anchor="trees" w:tgtFrame="_blank" w:history="1">
+      <w:hyperlink r:id="rId39" w:anchor="trees" w:tgtFrame="_blank" w:history="1">
         <w:r>
           <w:rPr>
             <w:rStyle w:val="Hyperlink"/>
@@ -3392,7 +3478,7 @@
         </w:rPr>
         <w:t>[viewed 09/04/ 2019]. Available from: </w:t>
       </w:r>
-      <w:hyperlink r:id="rId38" w:tgtFrame="_blank" w:history="1">
+      <w:hyperlink r:id="rId40" w:tgtFrame="_blank" w:history="1">
         <w:r>
           <w:rPr>
             <w:rStyle w:val="Hyperlink"/>
@@ -3446,7 +3532,7 @@
         </w:rPr>
         <w:t>[viewed 06/04/ 2019]. Available from: </w:t>
       </w:r>
-      <w:hyperlink r:id="rId39" w:tgtFrame="_blank" w:history="1">
+      <w:hyperlink r:id="rId41" w:tgtFrame="_blank" w:history="1">
         <w:r>
           <w:rPr>
             <w:rStyle w:val="Hyperlink"/>
@@ -3520,7 +3606,7 @@
         </w:rPr>
         <w:t>2019]. Available from: </w:t>
       </w:r>
-      <w:hyperlink r:id="rId40" w:tgtFrame="_blank" w:history="1">
+      <w:hyperlink r:id="rId42" w:tgtFrame="_blank" w:history="1">
         <w:r>
           <w:rPr>
             <w:rStyle w:val="Hyperlink"/>
@@ -3656,7 +3742,7 @@
         </w:rPr>
         <w:t>[viewed 08/04/ 2019]. Available from: </w:t>
       </w:r>
-      <w:hyperlink r:id="rId41" w:tgtFrame="_blank" w:history="1">
+      <w:hyperlink r:id="rId43" w:tgtFrame="_blank" w:history="1">
         <w:r>
           <w:rPr>
             <w:rStyle w:val="Hyperlink"/>
@@ -3710,7 +3796,7 @@
         </w:rPr>
         <w:t>[viewed 08/04/ 2019]. Available from: </w:t>
       </w:r>
-      <w:hyperlink r:id="rId42" w:tgtFrame="_blank" w:history="1">
+      <w:hyperlink r:id="rId44" w:tgtFrame="_blank" w:history="1">
         <w:r>
           <w:rPr>
             <w:rStyle w:val="Hyperlink"/>
@@ -3764,7 +3850,7 @@
         </w:rPr>
         <w:t>[viewed 08/04/ 2019]. Available from: </w:t>
       </w:r>
-      <w:hyperlink r:id="rId43" w:tgtFrame="_blank" w:history="1">
+      <w:hyperlink r:id="rId45" w:tgtFrame="_blank" w:history="1">
         <w:r>
           <w:rPr>
             <w:rStyle w:val="Hyperlink"/>
@@ -3818,7 +3904,7 @@
         </w:rPr>
         <w:t>[viewed 15/05/ 2019]. Available from: </w:t>
       </w:r>
-      <w:hyperlink r:id="rId44" w:tgtFrame="_blank" w:history="1">
+      <w:hyperlink r:id="rId46" w:tgtFrame="_blank" w:history="1">
         <w:r>
           <w:rPr>
             <w:rStyle w:val="Hyperlink"/>
@@ -3872,7 +3958,7 @@
         </w:rPr>
         <w:t>[viewed 15/04/ 2019]. Available from: </w:t>
       </w:r>
-      <w:hyperlink r:id="rId45" w:anchor="remainder-operator-" w:tgtFrame="_blank" w:history="1">
+      <w:hyperlink r:id="rId47" w:anchor="remainder-operator-" w:tgtFrame="_blank" w:history="1">
         <w:r>
           <w:rPr>
             <w:rStyle w:val="Hyperlink"/>
@@ -3983,7 +4069,7 @@
         </w:rPr>
         <w:t>[viewed 15/04/ 2019]. Available from: </w:t>
       </w:r>
-      <w:hyperlink r:id="rId46" w:tgtFrame="_blank" w:history="1">
+      <w:hyperlink r:id="rId48" w:tgtFrame="_blank" w:history="1">
         <w:r>
           <w:rPr>
             <w:rStyle w:val="Hyperlink"/>
@@ -4037,7 +4123,7 @@
         </w:rPr>
         <w:t>[viewed 07/04/ 2019]. Available from: </w:t>
       </w:r>
-      <w:hyperlink r:id="rId47" w:tgtFrame="_blank" w:history="1">
+      <w:hyperlink r:id="rId49" w:tgtFrame="_blank" w:history="1">
         <w:r>
           <w:rPr>
             <w:rStyle w:val="Hyperlink"/>
@@ -4137,7 +4223,7 @@
         </w:rPr>
         <w:t>viewed 09/04/ 2019]. Available from: </w:t>
       </w:r>
-      <w:hyperlink r:id="rId48" w:anchor="trees" w:tgtFrame="_blank" w:history="1">
+      <w:hyperlink r:id="rId50" w:anchor="trees" w:tgtFrame="_blank" w:history="1">
         <w:r>
           <w:rPr>
             <w:rStyle w:val="Hyperlink"/>
@@ -4315,7 +4401,7 @@
         </w:rPr>
         <w:t>[viewed 09/04/ 2019]. Available from: </w:t>
       </w:r>
-      <w:hyperlink r:id="rId49" w:tgtFrame="_blank" w:history="1">
+      <w:hyperlink r:id="rId51" w:tgtFrame="_blank" w:history="1">
         <w:r>
           <w:rPr>
             <w:rStyle w:val="Hyperlink"/>
@@ -4369,7 +4455,7 @@
         </w:rPr>
         <w:t>[viewed 06/04/ 2019]. Available from: </w:t>
       </w:r>
-      <w:hyperlink r:id="rId50" w:tgtFrame="_blank" w:history="1">
+      <w:hyperlink r:id="rId52" w:tgtFrame="_blank" w:history="1">
         <w:r>
           <w:rPr>
             <w:rStyle w:val="Hyperlink"/>
@@ -4444,7 +4530,7 @@
         </w:rPr>
         <w:t>2019]. Available from: </w:t>
       </w:r>
-      <w:hyperlink r:id="rId51" w:tgtFrame="_blank" w:history="1">
+      <w:hyperlink r:id="rId53" w:tgtFrame="_blank" w:history="1">
         <w:r>
           <w:rPr>
             <w:rStyle w:val="Hyperlink"/>
@@ -6872,7 +6958,7 @@
 </file>
 
 <file path=customXml/itemProps1.xml><?xml version="1.0" encoding="utf-8"?>
-<ds:datastoreItem xmlns:ds="http://schemas.openxmlformats.org/officeDocument/2006/customXml" ds:itemID="{D320B672-2E43-4A53-B9C9-14FAEE9E46A0}">
+<ds:datastoreItem xmlns:ds="http://schemas.openxmlformats.org/officeDocument/2006/customXml" ds:itemID="{0D9AB4EE-20C7-4D1F-BEE2-B385DFA1A904}">
   <ds:schemaRefs>
     <ds:schemaRef ds:uri="http://schemas.openxmlformats.org/officeDocument/2006/bibliography"/>
   </ds:schemaRefs>

</xml_diff>